<commit_message>
changed preparing dataframe documentation
</commit_message>
<xml_diff>
--- a/machine learning/titanic/documentation/preparing dataframe.docx
+++ b/machine learning/titanic/documentation/preparing dataframe.docx
@@ -14,16 +14,8 @@
         <w:rPr>
           <w:lang w:val="en-US"/>
         </w:rPr>
-        <w:t xml:space="preserve">Preparing </w:t>
-      </w:r>
-      <w:proofErr w:type="spellStart"/>
-      <w:r>
-        <w:rPr>
-          <w:lang w:val="en-US"/>
-        </w:rPr>
-        <w:t>dataframe</w:t>
-      </w:r>
-      <w:proofErr w:type="spellEnd"/>
+        <w:t>Preparing dataframe</w:t>
+      </w:r>
     </w:p>
     <w:p>
       <w:pPr>
@@ -41,6 +33,11 @@
     </w:p>
     <w:p>
       <w:pPr>
+        <w:pStyle w:val="a6"/>
+        <w:numPr>
+          <w:ilvl w:val="0"/>
+          <w:numId w:val="1"/>
+        </w:numPr>
         <w:rPr>
           <w:lang w:val="en-US"/>
         </w:rPr>
@@ -63,7 +60,7 @@
           <w:noProof/>
         </w:rPr>
         <w:drawing>
-          <wp:anchor distT="0" distB="0" distL="114300" distR="114300" simplePos="0" relativeHeight="251658240" behindDoc="0" locked="0" layoutInCell="1" allowOverlap="1" wp14:anchorId="5A7DC6C3" wp14:editId="721A661D">
+          <wp:anchor distT="0" distB="0" distL="114300" distR="114300" simplePos="0" relativeHeight="251658240" behindDoc="0" locked="0" layoutInCell="1" allowOverlap="1" wp14:anchorId="5A7DC6C3" wp14:editId="1C10EEB2">
             <wp:simplePos x="0" y="0"/>
             <wp:positionH relativeFrom="margin">
               <wp:align>left</wp:align>
@@ -86,7 +83,7 @@
                     <pic:cNvPicPr/>
                   </pic:nvPicPr>
                   <pic:blipFill>
-                    <a:blip r:embed="rId4">
+                    <a:blip r:embed="rId7">
                       <a:extLst>
                         <a:ext uri="{28A0092B-C50C-407E-A947-70E740481C1C}">
                           <a14:useLocalDpi xmlns:a14="http://schemas.microsoft.com/office/drawing/2010/main" val="0"/>
@@ -139,7 +136,7 @@
         <mc:AlternateContent>
           <mc:Choice Requires="wps">
             <w:drawing>
-              <wp:anchor distT="0" distB="0" distL="114300" distR="114300" simplePos="0" relativeHeight="251660288" behindDoc="0" locked="0" layoutInCell="1" allowOverlap="1" wp14:anchorId="22765704" wp14:editId="7AF4BA22">
+              <wp:anchor distT="0" distB="0" distL="114300" distR="114300" simplePos="0" relativeHeight="251660288" behindDoc="0" locked="0" layoutInCell="1" allowOverlap="1" wp14:anchorId="22765704" wp14:editId="7D96993F">
                 <wp:simplePos x="0" y="0"/>
                 <wp:positionH relativeFrom="margin">
                   <wp:align>left</wp:align>
@@ -183,21 +180,12 @@
                                 <w:szCs w:val="22"/>
                               </w:rPr>
                             </w:pPr>
-                            <w:proofErr w:type="spellStart"/>
-                            <w:r>
-                              <w:rPr>
-                                <w:sz w:val="22"/>
-                                <w:szCs w:val="22"/>
-                              </w:rPr>
-                              <w:t>Figure</w:t>
-                            </w:r>
-                            <w:proofErr w:type="spellEnd"/>
-                            <w:r>
-                              <w:rPr>
-                                <w:sz w:val="22"/>
-                                <w:szCs w:val="22"/>
-                              </w:rPr>
-                              <w:t xml:space="preserve"> </w:t>
+                            <w:r>
+                              <w:rPr>
+                                <w:sz w:val="22"/>
+                                <w:szCs w:val="22"/>
+                              </w:rPr>
+                              <w:t xml:space="preserve">Figure </w:t>
                             </w:r>
                             <w:r>
                               <w:rPr>
@@ -241,7 +229,23 @@
                                 <w:szCs w:val="22"/>
                                 <w:lang w:val="en-US"/>
                               </w:rPr>
-                              <w:t>. imports</w:t>
+                              <w:t xml:space="preserve">. </w:t>
+                            </w:r>
+                            <w:r>
+                              <w:rPr>
+                                <w:sz w:val="22"/>
+                                <w:szCs w:val="22"/>
+                                <w:lang w:val="en-US"/>
+                              </w:rPr>
+                              <w:t>I</w:t>
+                            </w:r>
+                            <w:r>
+                              <w:rPr>
+                                <w:sz w:val="22"/>
+                                <w:szCs w:val="22"/>
+                                <w:lang w:val="en-US"/>
+                              </w:rPr>
+                              <w:t>mports</w:t>
                             </w:r>
                           </w:p>
                         </w:txbxContent>
@@ -280,21 +284,12 @@
                           <w:szCs w:val="22"/>
                         </w:rPr>
                       </w:pPr>
-                      <w:proofErr w:type="spellStart"/>
-                      <w:r>
-                        <w:rPr>
-                          <w:sz w:val="22"/>
-                          <w:szCs w:val="22"/>
-                        </w:rPr>
-                        <w:t>Figure</w:t>
-                      </w:r>
-                      <w:proofErr w:type="spellEnd"/>
-                      <w:r>
-                        <w:rPr>
-                          <w:sz w:val="22"/>
-                          <w:szCs w:val="22"/>
-                        </w:rPr>
-                        <w:t xml:space="preserve"> </w:t>
+                      <w:r>
+                        <w:rPr>
+                          <w:sz w:val="22"/>
+                          <w:szCs w:val="22"/>
+                        </w:rPr>
+                        <w:t xml:space="preserve">Figure </w:t>
                       </w:r>
                       <w:r>
                         <w:rPr>
@@ -338,7 +333,23 @@
                           <w:szCs w:val="22"/>
                           <w:lang w:val="en-US"/>
                         </w:rPr>
-                        <w:t>. imports</w:t>
+                        <w:t xml:space="preserve">. </w:t>
+                      </w:r>
+                      <w:r>
+                        <w:rPr>
+                          <w:sz w:val="22"/>
+                          <w:szCs w:val="22"/>
+                          <w:lang w:val="en-US"/>
+                        </w:rPr>
+                        <w:t>I</w:t>
+                      </w:r>
+                      <w:r>
+                        <w:rPr>
+                          <w:sz w:val="22"/>
+                          <w:szCs w:val="22"/>
+                          <w:lang w:val="en-US"/>
+                        </w:rPr>
+                        <w:t>mports</w:t>
                       </w:r>
                     </w:p>
                   </w:txbxContent>
@@ -374,7 +385,19 @@
         <w:rPr>
           <w:lang w:val="en-US"/>
         </w:rPr>
-        <w:t>module we will get “</w:t>
+        <w:t xml:space="preserve">module we will get </w:t>
+      </w:r>
+      <w:r>
+        <w:rPr>
+          <w:lang w:val="en-US"/>
+        </w:rPr>
+        <w:t xml:space="preserve">the </w:t>
+      </w:r>
+      <w:r>
+        <w:rPr>
+          <w:lang w:val="en-US"/>
+        </w:rPr>
+        <w:t>“</w:t>
       </w:r>
       <w:r>
         <w:rPr>
@@ -416,8 +439,6 @@
         </w:rPr>
         <w:t xml:space="preserve"> It is represented as </w:t>
       </w:r>
-      <w:proofErr w:type="spellStart"/>
-      <w:proofErr w:type="gramStart"/>
       <w:r>
         <w:rPr>
           <w:b/>
@@ -426,8 +447,6 @@
         </w:rPr>
         <w:t>pandas.DataFrame</w:t>
       </w:r>
-      <w:proofErr w:type="spellEnd"/>
-      <w:proofErr w:type="gramEnd"/>
       <w:r>
         <w:rPr>
           <w:b/>
@@ -454,21 +473,7 @@
         <w:rPr>
           <w:lang w:val="en-US"/>
         </w:rPr>
-        <w:t xml:space="preserve">module for efficient work with this dataset. We will store the </w:t>
-      </w:r>
-      <w:proofErr w:type="spellStart"/>
-      <w:r>
-        <w:rPr>
-          <w:lang w:val="en-US"/>
-        </w:rPr>
-        <w:t>dataframe</w:t>
-      </w:r>
-      <w:proofErr w:type="spellEnd"/>
-      <w:r>
-        <w:rPr>
-          <w:lang w:val="en-US"/>
-        </w:rPr>
-        <w:t xml:space="preserve"> in </w:t>
+        <w:t xml:space="preserve">module for efficient work with this dataset. We will store the dataframe in </w:t>
       </w:r>
       <w:r>
         <w:rPr>
@@ -504,7 +509,7 @@
         <mc:AlternateContent>
           <mc:Choice Requires="wps">
             <w:drawing>
-              <wp:anchor distT="0" distB="0" distL="114300" distR="114300" simplePos="0" relativeHeight="251663360" behindDoc="0" locked="0" layoutInCell="1" allowOverlap="1" wp14:anchorId="1E685A52" wp14:editId="693D8E11">
+              <wp:anchor distT="0" distB="0" distL="114300" distR="114300" simplePos="0" relativeHeight="251663360" behindDoc="0" locked="0" layoutInCell="1" allowOverlap="1" wp14:anchorId="1E685A52" wp14:editId="6AEDBAF9">
                 <wp:simplePos x="0" y="0"/>
                 <wp:positionH relativeFrom="margin">
                   <wp:align>left</wp:align>
@@ -548,21 +553,12 @@
                                 <w:szCs w:val="22"/>
                               </w:rPr>
                             </w:pPr>
-                            <w:proofErr w:type="spellStart"/>
-                            <w:r>
-                              <w:rPr>
-                                <w:sz w:val="22"/>
-                                <w:szCs w:val="22"/>
-                              </w:rPr>
-                              <w:t>Figure</w:t>
-                            </w:r>
-                            <w:proofErr w:type="spellEnd"/>
-                            <w:r>
-                              <w:rPr>
-                                <w:sz w:val="22"/>
-                                <w:szCs w:val="22"/>
-                              </w:rPr>
-                              <w:t xml:space="preserve"> </w:t>
+                            <w:r>
+                              <w:rPr>
+                                <w:sz w:val="22"/>
+                                <w:szCs w:val="22"/>
+                              </w:rPr>
+                              <w:t xml:space="preserve">Figure </w:t>
                             </w:r>
                             <w:r>
                               <w:rPr>
@@ -608,23 +604,21 @@
                               </w:rPr>
                               <w:t xml:space="preserve">. </w:t>
                             </w:r>
-                            <w:proofErr w:type="spellStart"/>
                             <w:r>
                               <w:rPr>
                                 <w:sz w:val="22"/>
                                 <w:szCs w:val="22"/>
                                 <w:lang w:val="en-US"/>
                               </w:rPr>
-                              <w:t>dataframe</w:t>
-                            </w:r>
-                            <w:proofErr w:type="spellEnd"/>
+                              <w:t>D</w:t>
+                            </w:r>
                             <w:r>
                               <w:rPr>
                                 <w:sz w:val="22"/>
                                 <w:szCs w:val="22"/>
                                 <w:lang w:val="en-US"/>
                               </w:rPr>
-                              <w:t xml:space="preserve"> variable</w:t>
+                              <w:t>ataframe variable</w:t>
                             </w:r>
                           </w:p>
                         </w:txbxContent>
@@ -659,21 +653,12 @@
                           <w:szCs w:val="22"/>
                         </w:rPr>
                       </w:pPr>
-                      <w:proofErr w:type="spellStart"/>
-                      <w:r>
-                        <w:rPr>
-                          <w:sz w:val="22"/>
-                          <w:szCs w:val="22"/>
-                        </w:rPr>
-                        <w:t>Figure</w:t>
-                      </w:r>
-                      <w:proofErr w:type="spellEnd"/>
-                      <w:r>
-                        <w:rPr>
-                          <w:sz w:val="22"/>
-                          <w:szCs w:val="22"/>
-                        </w:rPr>
-                        <w:t xml:space="preserve"> </w:t>
+                      <w:r>
+                        <w:rPr>
+                          <w:sz w:val="22"/>
+                          <w:szCs w:val="22"/>
+                        </w:rPr>
+                        <w:t xml:space="preserve">Figure </w:t>
                       </w:r>
                       <w:r>
                         <w:rPr>
@@ -719,23 +704,21 @@
                         </w:rPr>
                         <w:t xml:space="preserve">. </w:t>
                       </w:r>
-                      <w:proofErr w:type="spellStart"/>
                       <w:r>
                         <w:rPr>
                           <w:sz w:val="22"/>
                           <w:szCs w:val="22"/>
                           <w:lang w:val="en-US"/>
                         </w:rPr>
-                        <w:t>dataframe</w:t>
-                      </w:r>
-                      <w:proofErr w:type="spellEnd"/>
+                        <w:t>D</w:t>
+                      </w:r>
                       <w:r>
                         <w:rPr>
                           <w:sz w:val="22"/>
                           <w:szCs w:val="22"/>
                           <w:lang w:val="en-US"/>
                         </w:rPr>
-                        <w:t xml:space="preserve"> variable</w:t>
+                        <w:t>ataframe variable</w:t>
                       </w:r>
                     </w:p>
                   </w:txbxContent>
@@ -774,7 +757,7 @@
                     <pic:cNvPicPr/>
                   </pic:nvPicPr>
                   <pic:blipFill>
-                    <a:blip r:embed="rId5">
+                    <a:blip r:embed="rId8">
                       <a:extLst>
                         <a:ext uri="{28A0092B-C50C-407E-A947-70E740481C1C}">
                           <a14:useLocalDpi xmlns:a14="http://schemas.microsoft.com/office/drawing/2010/main" val="0"/>
@@ -847,21 +830,7 @@
         <w:rPr>
           <w:lang w:val="en-US"/>
         </w:rPr>
-        <w:t xml:space="preserve">Firstly, let’s look at our </w:t>
-      </w:r>
-      <w:proofErr w:type="spellStart"/>
-      <w:r>
-        <w:rPr>
-          <w:lang w:val="en-US"/>
-        </w:rPr>
-        <w:t>dataframe</w:t>
-      </w:r>
-      <w:proofErr w:type="spellEnd"/>
-      <w:r>
-        <w:rPr>
-          <w:lang w:val="en-US"/>
-        </w:rPr>
-        <w:t>:</w:t>
+        <w:t>Firstly, let’s look at our dataframe:</w:t>
       </w:r>
     </w:p>
     <w:p>
@@ -877,7 +846,7 @@
         <mc:AlternateContent>
           <mc:Choice Requires="wps">
             <w:drawing>
-              <wp:anchor distT="0" distB="0" distL="114300" distR="114300" simplePos="0" relativeHeight="251666432" behindDoc="0" locked="0" layoutInCell="1" allowOverlap="1" wp14:anchorId="7D6D9F5C" wp14:editId="0FC07B73">
+              <wp:anchor distT="0" distB="0" distL="114300" distR="114300" simplePos="0" relativeHeight="251666432" behindDoc="0" locked="0" layoutInCell="1" allowOverlap="1" wp14:anchorId="7D6D9F5C" wp14:editId="21E1D8E1">
                 <wp:simplePos x="0" y="0"/>
                 <wp:positionH relativeFrom="column">
                   <wp:posOffset>1905</wp:posOffset>
@@ -921,21 +890,12 @@
                                 <w:szCs w:val="22"/>
                               </w:rPr>
                             </w:pPr>
-                            <w:proofErr w:type="spellStart"/>
-                            <w:r>
-                              <w:rPr>
-                                <w:sz w:val="22"/>
-                                <w:szCs w:val="22"/>
-                              </w:rPr>
-                              <w:t>Figure</w:t>
-                            </w:r>
-                            <w:proofErr w:type="spellEnd"/>
-                            <w:r>
-                              <w:rPr>
-                                <w:sz w:val="22"/>
-                                <w:szCs w:val="22"/>
-                              </w:rPr>
-                              <w:t xml:space="preserve"> </w:t>
+                            <w:r>
+                              <w:rPr>
+                                <w:sz w:val="22"/>
+                                <w:szCs w:val="22"/>
+                              </w:rPr>
+                              <w:t xml:space="preserve">Figure </w:t>
                             </w:r>
                             <w:r>
                               <w:rPr>
@@ -979,18 +939,24 @@
                                 <w:szCs w:val="22"/>
                                 <w:lang w:val="en-US"/>
                               </w:rPr>
-                              <w:t xml:space="preserve">. titanic </w:t>
-                            </w:r>
-                            <w:proofErr w:type="spellStart"/>
+                              <w:t xml:space="preserve">. </w:t>
+                            </w:r>
                             <w:r>
                               <w:rPr>
                                 <w:sz w:val="22"/>
                                 <w:szCs w:val="22"/>
                                 <w:lang w:val="en-US"/>
                               </w:rPr>
-                              <w:t>dataframe</w:t>
-                            </w:r>
-                            <w:proofErr w:type="spellEnd"/>
+                              <w:t>T</w:t>
+                            </w:r>
+                            <w:r>
+                              <w:rPr>
+                                <w:sz w:val="22"/>
+                                <w:szCs w:val="22"/>
+                                <w:lang w:val="en-US"/>
+                              </w:rPr>
+                              <w:t>itanic dataframe</w:t>
+                            </w:r>
                           </w:p>
                         </w:txbxContent>
                       </wps:txbx>
@@ -1021,21 +987,12 @@
                           <w:szCs w:val="22"/>
                         </w:rPr>
                       </w:pPr>
-                      <w:proofErr w:type="spellStart"/>
-                      <w:r>
-                        <w:rPr>
-                          <w:sz w:val="22"/>
-                          <w:szCs w:val="22"/>
-                        </w:rPr>
-                        <w:t>Figure</w:t>
-                      </w:r>
-                      <w:proofErr w:type="spellEnd"/>
-                      <w:r>
-                        <w:rPr>
-                          <w:sz w:val="22"/>
-                          <w:szCs w:val="22"/>
-                        </w:rPr>
-                        <w:t xml:space="preserve"> </w:t>
+                      <w:r>
+                        <w:rPr>
+                          <w:sz w:val="22"/>
+                          <w:szCs w:val="22"/>
+                        </w:rPr>
+                        <w:t xml:space="preserve">Figure </w:t>
                       </w:r>
                       <w:r>
                         <w:rPr>
@@ -1079,18 +1036,24 @@
                           <w:szCs w:val="22"/>
                           <w:lang w:val="en-US"/>
                         </w:rPr>
-                        <w:t xml:space="preserve">. titanic </w:t>
-                      </w:r>
-                      <w:proofErr w:type="spellStart"/>
+                        <w:t xml:space="preserve">. </w:t>
+                      </w:r>
                       <w:r>
                         <w:rPr>
                           <w:sz w:val="22"/>
                           <w:szCs w:val="22"/>
                           <w:lang w:val="en-US"/>
                         </w:rPr>
-                        <w:t>dataframe</w:t>
-                      </w:r>
-                      <w:proofErr w:type="spellEnd"/>
+                        <w:t>T</w:t>
+                      </w:r>
+                      <w:r>
+                        <w:rPr>
+                          <w:sz w:val="22"/>
+                          <w:szCs w:val="22"/>
+                          <w:lang w:val="en-US"/>
+                        </w:rPr>
+                        <w:t>itanic dataframe</w:t>
+                      </w:r>
                     </w:p>
                   </w:txbxContent>
                 </v:textbox>
@@ -1127,7 +1090,7 @@
                     <pic:cNvPicPr/>
                   </pic:nvPicPr>
                   <pic:blipFill>
-                    <a:blip r:embed="rId6">
+                    <a:blip r:embed="rId9">
                       <a:extLst>
                         <a:ext uri="{28A0092B-C50C-407E-A947-70E740481C1C}">
                           <a14:useLocalDpi xmlns:a14="http://schemas.microsoft.com/office/drawing/2010/main" val="0"/>
@@ -1243,6 +1206,2559 @@
           <w:lang w:val="en-US"/>
         </w:rPr>
       </w:pPr>
+      <w:r>
+        <w:rPr>
+          <w:lang w:val="en-US"/>
+        </w:rPr>
+        <w:t xml:space="preserve">Columns </w:t>
+      </w:r>
+      <w:r>
+        <w:rPr>
+          <w:i/>
+          <w:iCs/>
+          <w:lang w:val="en-US"/>
+        </w:rPr>
+        <w:t>‘alive’</w:t>
+      </w:r>
+      <w:r>
+        <w:rPr>
+          <w:lang w:val="en-US"/>
+        </w:rPr>
+        <w:t xml:space="preserve">  and </w:t>
+      </w:r>
+      <w:r>
+        <w:rPr>
+          <w:i/>
+          <w:iCs/>
+          <w:lang w:val="en-US"/>
+        </w:rPr>
+        <w:t>‘survived</w:t>
+      </w:r>
+      <w:r>
+        <w:rPr>
+          <w:i/>
+          <w:iCs/>
+          <w:lang w:val="en-US"/>
+        </w:rPr>
+        <w:t xml:space="preserve">’ </w:t>
+      </w:r>
+      <w:r>
+        <w:rPr>
+          <w:lang w:val="en-US"/>
+        </w:rPr>
+        <w:t xml:space="preserve">are opposite, so I decided to remove the column ‘alive’. </w:t>
+      </w:r>
+      <w:r>
+        <w:rPr>
+          <w:lang w:val="en-US"/>
+        </w:rPr>
+        <w:t xml:space="preserve">Columns </w:t>
+      </w:r>
+      <w:r>
+        <w:rPr>
+          <w:i/>
+          <w:iCs/>
+          <w:lang w:val="en-US"/>
+        </w:rPr>
+        <w:t>‘embark’</w:t>
+      </w:r>
+      <w:r>
+        <w:rPr>
+          <w:lang w:val="en-US"/>
+        </w:rPr>
+        <w:t xml:space="preserve"> and </w:t>
+      </w:r>
+      <w:r>
+        <w:rPr>
+          <w:i/>
+          <w:iCs/>
+          <w:lang w:val="en-US"/>
+        </w:rPr>
+        <w:t>‘embark_town’</w:t>
+      </w:r>
+      <w:r>
+        <w:rPr>
+          <w:lang w:val="en-US"/>
+        </w:rPr>
+        <w:t xml:space="preserve"> are quite similar, too. </w:t>
+      </w:r>
+      <w:r>
+        <w:rPr>
+          <w:b/>
+          <w:bCs/>
+          <w:lang w:val="en-US"/>
+        </w:rPr>
+        <w:t>S</w:t>
+      </w:r>
+      <w:r>
+        <w:rPr>
+          <w:b/>
+          <w:bCs/>
+          <w:lang w:val="en-US"/>
+        </w:rPr>
+        <w:t xml:space="preserve"> </w:t>
+      </w:r>
+      <w:r>
+        <w:rPr>
+          <w:lang w:val="en-US"/>
+        </w:rPr>
+        <w:t xml:space="preserve">in </w:t>
+      </w:r>
+      <w:r>
+        <w:rPr>
+          <w:i/>
+          <w:iCs/>
+          <w:lang w:val="en-US"/>
+        </w:rPr>
+        <w:t>‘embark’</w:t>
+      </w:r>
+      <w:r>
+        <w:rPr>
+          <w:lang w:val="en-US"/>
+        </w:rPr>
+        <w:t xml:space="preserve"> means </w:t>
+      </w:r>
+      <w:r>
+        <w:rPr>
+          <w:b/>
+          <w:bCs/>
+          <w:lang w:val="en-US"/>
+        </w:rPr>
+        <w:t>Southampton</w:t>
+      </w:r>
+      <w:r>
+        <w:rPr>
+          <w:lang w:val="en-US"/>
+        </w:rPr>
+        <w:t xml:space="preserve"> in </w:t>
+      </w:r>
+      <w:r>
+        <w:rPr>
+          <w:i/>
+          <w:iCs/>
+          <w:lang w:val="en-US"/>
+        </w:rPr>
+        <w:t>‘embark_town’</w:t>
+      </w:r>
+      <w:r>
+        <w:rPr>
+          <w:lang w:val="en-US"/>
+        </w:rPr>
+        <w:t xml:space="preserve"> column, </w:t>
+      </w:r>
+      <w:r>
+        <w:rPr>
+          <w:b/>
+          <w:bCs/>
+          <w:lang w:val="en-US"/>
+        </w:rPr>
+        <w:t xml:space="preserve">C </w:t>
+      </w:r>
+      <w:r>
+        <w:rPr>
+          <w:lang w:val="en-US"/>
+        </w:rPr>
+        <w:t xml:space="preserve">means </w:t>
+      </w:r>
+      <w:r>
+        <w:rPr>
+          <w:b/>
+          <w:bCs/>
+          <w:lang w:val="en-US"/>
+        </w:rPr>
+        <w:t>Cherbourg</w:t>
+      </w:r>
+      <w:r>
+        <w:rPr>
+          <w:lang w:val="en-US"/>
+        </w:rPr>
+        <w:t xml:space="preserve"> and </w:t>
+      </w:r>
+      <w:r>
+        <w:rPr>
+          <w:b/>
+          <w:bCs/>
+          <w:lang w:val="en-US"/>
+        </w:rPr>
+        <w:t xml:space="preserve">Q </w:t>
+      </w:r>
+      <w:r>
+        <w:rPr>
+          <w:lang w:val="en-US"/>
+        </w:rPr>
+        <w:t xml:space="preserve">– </w:t>
+      </w:r>
+      <w:r>
+        <w:rPr>
+          <w:b/>
+          <w:bCs/>
+          <w:lang w:val="en-US"/>
+        </w:rPr>
+        <w:t>Queenstown</w:t>
+      </w:r>
+      <w:r>
+        <w:rPr>
+          <w:lang w:val="en-US"/>
+        </w:rPr>
+        <w:t xml:space="preserve">. So, I decided to remove </w:t>
+      </w:r>
+      <w:r>
+        <w:rPr>
+          <w:i/>
+          <w:iCs/>
+          <w:lang w:val="en-US"/>
+        </w:rPr>
+        <w:t>‘embark_town’</w:t>
+      </w:r>
+      <w:r>
+        <w:rPr>
+          <w:lang w:val="en-US"/>
+        </w:rPr>
+        <w:t xml:space="preserve"> from our dataframe. Column </w:t>
+      </w:r>
+      <w:r>
+        <w:rPr>
+          <w:i/>
+          <w:iCs/>
+          <w:lang w:val="en-US"/>
+        </w:rPr>
+        <w:t>‘adult_male’</w:t>
+      </w:r>
+      <w:r>
+        <w:rPr>
+          <w:lang w:val="en-US"/>
+        </w:rPr>
+        <w:t xml:space="preserve"> can be got from kind of intersection between columns </w:t>
+      </w:r>
+      <w:r>
+        <w:rPr>
+          <w:i/>
+          <w:iCs/>
+          <w:lang w:val="en-US"/>
+        </w:rPr>
+        <w:t>‘sex’</w:t>
+      </w:r>
+      <w:r>
+        <w:rPr>
+          <w:lang w:val="en-US"/>
+        </w:rPr>
+        <w:t xml:space="preserve"> and </w:t>
+      </w:r>
+      <w:r>
+        <w:rPr>
+          <w:i/>
+          <w:iCs/>
+          <w:lang w:val="en-US"/>
+        </w:rPr>
+        <w:t>‘who’</w:t>
+      </w:r>
+      <w:r>
+        <w:rPr>
+          <w:lang w:val="en-US"/>
+        </w:rPr>
+        <w:t xml:space="preserve">. Let me explain: only </w:t>
+      </w:r>
+      <w:r>
+        <w:rPr>
+          <w:b/>
+          <w:bCs/>
+          <w:lang w:val="en-US"/>
+        </w:rPr>
+        <w:t xml:space="preserve">male </w:t>
+      </w:r>
+      <w:r>
+        <w:rPr>
+          <w:lang w:val="en-US"/>
+        </w:rPr>
+        <w:t xml:space="preserve">and </w:t>
+      </w:r>
+      <w:r>
+        <w:rPr>
+          <w:b/>
+          <w:bCs/>
+          <w:lang w:val="en-US"/>
+        </w:rPr>
+        <w:t>man</w:t>
+      </w:r>
+      <w:r>
+        <w:rPr>
+          <w:lang w:val="en-US"/>
+        </w:rPr>
+        <w:t xml:space="preserve"> combination makes the column value be </w:t>
+      </w:r>
+      <w:r>
+        <w:rPr>
+          <w:b/>
+          <w:bCs/>
+          <w:lang w:val="en-US"/>
+        </w:rPr>
+        <w:t>True</w:t>
+      </w:r>
+      <w:r>
+        <w:rPr>
+          <w:lang w:val="en-US"/>
+        </w:rPr>
+        <w:t>. I think it is reasonable to remove this column.</w:t>
+      </w:r>
+    </w:p>
+    <w:p>
+      <w:pPr>
+        <w:rPr>
+          <w:lang w:val="en-US"/>
+        </w:rPr>
+      </w:pPr>
+      <w:r>
+        <w:rPr>
+          <w:noProof/>
+        </w:rPr>
+        <mc:AlternateContent>
+          <mc:Choice Requires="wps">
+            <w:drawing>
+              <wp:anchor distT="0" distB="0" distL="114300" distR="114300" simplePos="0" relativeHeight="251672576" behindDoc="0" locked="0" layoutInCell="1" allowOverlap="1" wp14:anchorId="192C14E3" wp14:editId="3FEF2259">
+                <wp:simplePos x="0" y="0"/>
+                <wp:positionH relativeFrom="column">
+                  <wp:posOffset>1905</wp:posOffset>
+                </wp:positionH>
+                <wp:positionV relativeFrom="paragraph">
+                  <wp:posOffset>293370</wp:posOffset>
+                </wp:positionV>
+                <wp:extent cx="5940425" cy="635"/>
+                <wp:effectExtent l="0" t="0" r="0" b="0"/>
+                <wp:wrapNone/>
+                <wp:docPr id="10" name="Надпись 10"/>
+                <wp:cNvGraphicFramePr/>
+                <a:graphic xmlns:a="http://schemas.openxmlformats.org/drawingml/2006/main">
+                  <a:graphicData uri="http://schemas.microsoft.com/office/word/2010/wordprocessingShape">
+                    <wps:wsp>
+                      <wps:cNvSpPr txBox="1"/>
+                      <wps:spPr>
+                        <a:xfrm>
+                          <a:off x="0" y="0"/>
+                          <a:ext cx="5940425" cy="635"/>
+                        </a:xfrm>
+                        <a:prstGeom prst="rect">
+                          <a:avLst/>
+                        </a:prstGeom>
+                        <a:solidFill>
+                          <a:prstClr val="white"/>
+                        </a:solidFill>
+                        <a:ln>
+                          <a:noFill/>
+                        </a:ln>
+                      </wps:spPr>
+                      <wps:txbx>
+                        <w:txbxContent>
+                          <w:p>
+                            <w:pPr>
+                              <w:pStyle w:val="a5"/>
+                              <w:jc w:val="center"/>
+                              <w:rPr>
+                                <w:noProof/>
+                                <w:sz w:val="22"/>
+                                <w:szCs w:val="22"/>
+                              </w:rPr>
+                            </w:pPr>
+                            <w:r>
+                              <w:rPr>
+                                <w:sz w:val="22"/>
+                                <w:szCs w:val="22"/>
+                              </w:rPr>
+                              <w:t xml:space="preserve">Figure </w:t>
+                            </w:r>
+                            <w:r>
+                              <w:rPr>
+                                <w:sz w:val="22"/>
+                                <w:szCs w:val="22"/>
+                              </w:rPr>
+                              <w:fldChar w:fldCharType="begin"/>
+                            </w:r>
+                            <w:r>
+                              <w:rPr>
+                                <w:sz w:val="22"/>
+                                <w:szCs w:val="22"/>
+                              </w:rPr>
+                              <w:instrText xml:space="preserve"> SEQ Figure \* ARABIC </w:instrText>
+                            </w:r>
+                            <w:r>
+                              <w:rPr>
+                                <w:sz w:val="22"/>
+                                <w:szCs w:val="22"/>
+                              </w:rPr>
+                              <w:fldChar w:fldCharType="separate"/>
+                            </w:r>
+                            <w:r>
+                              <w:rPr>
+                                <w:noProof/>
+                                <w:sz w:val="22"/>
+                                <w:szCs w:val="22"/>
+                              </w:rPr>
+                              <w:t>4</w:t>
+                            </w:r>
+                            <w:r>
+                              <w:rPr>
+                                <w:sz w:val="22"/>
+                                <w:szCs w:val="22"/>
+                              </w:rPr>
+                              <w:fldChar w:fldCharType="end"/>
+                            </w:r>
+                            <w:r>
+                              <w:rPr>
+                                <w:sz w:val="22"/>
+                                <w:szCs w:val="22"/>
+                                <w:lang w:val="en-US"/>
+                              </w:rPr>
+                              <w:t>. Removing 'useless' columns</w:t>
+                            </w:r>
+                          </w:p>
+                        </w:txbxContent>
+                      </wps:txbx>
+                      <wps:bodyPr rot="0" spcFirstLastPara="0" vertOverflow="overflow" horzOverflow="overflow" vert="horz" wrap="square" lIns="0" tIns="0" rIns="0" bIns="0" numCol="1" spcCol="0" rtlCol="0" fromWordArt="0" anchor="t" anchorCtr="0" forceAA="0" compatLnSpc="1">
+                        <a:prstTxWarp prst="textNoShape">
+                          <a:avLst/>
+                        </a:prstTxWarp>
+                        <a:spAutoFit/>
+                      </wps:bodyPr>
+                    </wps:wsp>
+                  </a:graphicData>
+                </a:graphic>
+              </wp:anchor>
+            </w:drawing>
+          </mc:Choice>
+          <mc:Fallback>
+            <w:pict>
+              <v:shape w14:anchorId="192C14E3" id="Надпись 10" o:spid="_x0000_s1029" type="#_x0000_t202" style="position:absolute;margin-left:.15pt;margin-top:23.1pt;width:467.75pt;height:.05pt;z-index:251672576;visibility:visible;mso-wrap-style:square;mso-wrap-distance-left:9pt;mso-wrap-distance-top:0;mso-wrap-distance-right:9pt;mso-wrap-distance-bottom:0;mso-position-horizontal:absolute;mso-position-horizontal-relative:text;mso-position-vertical:absolute;mso-position-vertical-relative:text;v-text-anchor:top" o:gfxdata="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" stroked="f">
+                <v:textbox style="mso-fit-shape-to-text:t" inset="0,0,0,0">
+                  <w:txbxContent>
+                    <w:p>
+                      <w:pPr>
+                        <w:pStyle w:val="a5"/>
+                        <w:jc w:val="center"/>
+                        <w:rPr>
+                          <w:noProof/>
+                          <w:sz w:val="22"/>
+                          <w:szCs w:val="22"/>
+                        </w:rPr>
+                      </w:pPr>
+                      <w:r>
+                        <w:rPr>
+                          <w:sz w:val="22"/>
+                          <w:szCs w:val="22"/>
+                        </w:rPr>
+                        <w:t xml:space="preserve">Figure </w:t>
+                      </w:r>
+                      <w:r>
+                        <w:rPr>
+                          <w:sz w:val="22"/>
+                          <w:szCs w:val="22"/>
+                        </w:rPr>
+                        <w:fldChar w:fldCharType="begin"/>
+                      </w:r>
+                      <w:r>
+                        <w:rPr>
+                          <w:sz w:val="22"/>
+                          <w:szCs w:val="22"/>
+                        </w:rPr>
+                        <w:instrText xml:space="preserve"> SEQ Figure \* ARABIC </w:instrText>
+                      </w:r>
+                      <w:r>
+                        <w:rPr>
+                          <w:sz w:val="22"/>
+                          <w:szCs w:val="22"/>
+                        </w:rPr>
+                        <w:fldChar w:fldCharType="separate"/>
+                      </w:r>
+                      <w:r>
+                        <w:rPr>
+                          <w:noProof/>
+                          <w:sz w:val="22"/>
+                          <w:szCs w:val="22"/>
+                        </w:rPr>
+                        <w:t>4</w:t>
+                      </w:r>
+                      <w:r>
+                        <w:rPr>
+                          <w:sz w:val="22"/>
+                          <w:szCs w:val="22"/>
+                        </w:rPr>
+                        <w:fldChar w:fldCharType="end"/>
+                      </w:r>
+                      <w:r>
+                        <w:rPr>
+                          <w:sz w:val="22"/>
+                          <w:szCs w:val="22"/>
+                          <w:lang w:val="en-US"/>
+                        </w:rPr>
+                        <w:t>. Removing 'useless' columns</w:t>
+                      </w:r>
+                    </w:p>
+                  </w:txbxContent>
+                </v:textbox>
+              </v:shape>
+            </w:pict>
+          </mc:Fallback>
+        </mc:AlternateContent>
+      </w:r>
+      <w:r>
+        <w:rPr>
+          <w:noProof/>
+        </w:rPr>
+        <w:drawing>
+          <wp:anchor distT="0" distB="0" distL="114300" distR="114300" simplePos="0" relativeHeight="251670528" behindDoc="0" locked="0" layoutInCell="1" allowOverlap="1" wp14:anchorId="54F1E409" wp14:editId="75130DD1">
+            <wp:simplePos x="0" y="0"/>
+            <wp:positionH relativeFrom="column">
+              <wp:posOffset>1905</wp:posOffset>
+            </wp:positionH>
+            <wp:positionV relativeFrom="paragraph">
+              <wp:posOffset>3175</wp:posOffset>
+            </wp:positionV>
+            <wp:extent cx="5940425" cy="233045"/>
+            <wp:effectExtent l="0" t="0" r="3175" b="0"/>
+            <wp:wrapNone/>
+            <wp:docPr id="9" name="Рисунок 9"/>
+            <wp:cNvGraphicFramePr>
+              <a:graphicFrameLocks xmlns:a="http://schemas.openxmlformats.org/drawingml/2006/main" noChangeAspect="1"/>
+            </wp:cNvGraphicFramePr>
+            <a:graphic xmlns:a="http://schemas.openxmlformats.org/drawingml/2006/main">
+              <a:graphicData uri="http://schemas.openxmlformats.org/drawingml/2006/picture">
+                <pic:pic xmlns:pic="http://schemas.openxmlformats.org/drawingml/2006/picture">
+                  <pic:nvPicPr>
+                    <pic:cNvPr id="1" name=""/>
+                    <pic:cNvPicPr/>
+                  </pic:nvPicPr>
+                  <pic:blipFill>
+                    <a:blip r:embed="rId10">
+                      <a:extLst>
+                        <a:ext uri="{28A0092B-C50C-407E-A947-70E740481C1C}">
+                          <a14:useLocalDpi xmlns:a14="http://schemas.microsoft.com/office/drawing/2010/main" val="0"/>
+                        </a:ext>
+                      </a:extLst>
+                    </a:blip>
+                    <a:stretch>
+                      <a:fillRect/>
+                    </a:stretch>
+                  </pic:blipFill>
+                  <pic:spPr>
+                    <a:xfrm>
+                      <a:off x="0" y="0"/>
+                      <a:ext cx="5940425" cy="233045"/>
+                    </a:xfrm>
+                    <a:prstGeom prst="rect">
+                      <a:avLst/>
+                    </a:prstGeom>
+                  </pic:spPr>
+                </pic:pic>
+              </a:graphicData>
+            </a:graphic>
+            <wp14:sizeRelH relativeFrom="page">
+              <wp14:pctWidth>0</wp14:pctWidth>
+            </wp14:sizeRelH>
+            <wp14:sizeRelV relativeFrom="page">
+              <wp14:pctHeight>0</wp14:pctHeight>
+            </wp14:sizeRelV>
+          </wp:anchor>
+        </w:drawing>
+      </w:r>
+    </w:p>
+    <w:p>
+      <w:pPr>
+        <w:rPr>
+          <w:lang w:val="en-US"/>
+        </w:rPr>
+      </w:pPr>
+      <w:r>
+        <w:rPr>
+          <w:lang w:val="en-US"/>
+        </w:rPr>
+        <w:br w:type="page"/>
+      </w:r>
+    </w:p>
+    <w:p>
+      <w:pPr>
+        <w:pStyle w:val="a6"/>
+        <w:numPr>
+          <w:ilvl w:val="0"/>
+          <w:numId w:val="1"/>
+        </w:numPr>
+        <w:rPr>
+          <w:noProof/>
+          <w:lang w:val="en-US"/>
+        </w:rPr>
+      </w:pPr>
+      <w:r>
+        <w:rPr>
+          <w:noProof/>
+        </w:rPr>
+        <w:lastRenderedPageBreak/>
+        <w:drawing>
+          <wp:anchor distT="0" distB="0" distL="114300" distR="114300" simplePos="0" relativeHeight="251673600" behindDoc="0" locked="0" layoutInCell="1" allowOverlap="1" wp14:anchorId="00A9EE4C" wp14:editId="2B8D5786">
+            <wp:simplePos x="0" y="0"/>
+            <wp:positionH relativeFrom="page">
+              <wp:align>center</wp:align>
+            </wp:positionH>
+            <wp:positionV relativeFrom="paragraph">
+              <wp:posOffset>287655</wp:posOffset>
+            </wp:positionV>
+            <wp:extent cx="4114800" cy="3762375"/>
+            <wp:effectExtent l="0" t="0" r="0" b="9525"/>
+            <wp:wrapNone/>
+            <wp:docPr id="14" name="Рисунок 14"/>
+            <wp:cNvGraphicFramePr>
+              <a:graphicFrameLocks xmlns:a="http://schemas.openxmlformats.org/drawingml/2006/main" noChangeAspect="1"/>
+            </wp:cNvGraphicFramePr>
+            <a:graphic xmlns:a="http://schemas.openxmlformats.org/drawingml/2006/main">
+              <a:graphicData uri="http://schemas.openxmlformats.org/drawingml/2006/picture">
+                <pic:pic xmlns:pic="http://schemas.openxmlformats.org/drawingml/2006/picture">
+                  <pic:nvPicPr>
+                    <pic:cNvPr id="1" name=""/>
+                    <pic:cNvPicPr/>
+                  </pic:nvPicPr>
+                  <pic:blipFill>
+                    <a:blip r:embed="rId11">
+                      <a:extLst>
+                        <a:ext uri="{28A0092B-C50C-407E-A947-70E740481C1C}">
+                          <a14:useLocalDpi xmlns:a14="http://schemas.microsoft.com/office/drawing/2010/main" val="0"/>
+                        </a:ext>
+                      </a:extLst>
+                    </a:blip>
+                    <a:stretch>
+                      <a:fillRect/>
+                    </a:stretch>
+                  </pic:blipFill>
+                  <pic:spPr>
+                    <a:xfrm>
+                      <a:off x="0" y="0"/>
+                      <a:ext cx="4114800" cy="3762375"/>
+                    </a:xfrm>
+                    <a:prstGeom prst="rect">
+                      <a:avLst/>
+                    </a:prstGeom>
+                  </pic:spPr>
+                </pic:pic>
+              </a:graphicData>
+            </a:graphic>
+            <wp14:sizeRelH relativeFrom="page">
+              <wp14:pctWidth>0</wp14:pctWidth>
+            </wp14:sizeRelH>
+            <wp14:sizeRelV relativeFrom="page">
+              <wp14:pctHeight>0</wp14:pctHeight>
+            </wp14:sizeRelV>
+          </wp:anchor>
+        </w:drawing>
+      </w:r>
+      <w:r>
+        <w:rPr>
+          <w:noProof/>
+          <w:lang w:val="en-US"/>
+        </w:rPr>
+        <w:t>Let’s look on amount of missing values in each column:</w:t>
+      </w:r>
+    </w:p>
+    <w:p>
+      <w:pPr>
+        <w:rPr>
+          <w:lang w:val="en-US"/>
+        </w:rPr>
+      </w:pPr>
+      <w:r>
+        <w:rPr>
+          <w:noProof/>
+          <w:lang w:val="en-US"/>
+        </w:rPr>
+        <w:t xml:space="preserve"> </w:t>
+      </w:r>
+    </w:p>
+    <w:p>
+      <w:pPr>
+        <w:rPr>
+          <w:lang w:val="en-US"/>
+        </w:rPr>
+      </w:pPr>
+    </w:p>
+    <w:p>
+      <w:pPr>
+        <w:rPr>
+          <w:lang w:val="en-US"/>
+        </w:rPr>
+      </w:pPr>
+    </w:p>
+    <w:p>
+      <w:pPr>
+        <w:rPr>
+          <w:lang w:val="en-US"/>
+        </w:rPr>
+      </w:pPr>
+    </w:p>
+    <w:p>
+      <w:pPr>
+        <w:rPr>
+          <w:lang w:val="en-US"/>
+        </w:rPr>
+      </w:pPr>
+    </w:p>
+    <w:p>
+      <w:pPr>
+        <w:rPr>
+          <w:lang w:val="en-US"/>
+        </w:rPr>
+      </w:pPr>
+    </w:p>
+    <w:p>
+      <w:pPr>
+        <w:rPr>
+          <w:lang w:val="en-US"/>
+        </w:rPr>
+      </w:pPr>
+    </w:p>
+    <w:p>
+      <w:pPr>
+        <w:rPr>
+          <w:lang w:val="en-US"/>
+        </w:rPr>
+      </w:pPr>
+    </w:p>
+    <w:p>
+      <w:pPr>
+        <w:rPr>
+          <w:lang w:val="en-US"/>
+        </w:rPr>
+      </w:pPr>
+    </w:p>
+    <w:p>
+      <w:pPr>
+        <w:rPr>
+          <w:lang w:val="en-US"/>
+        </w:rPr>
+      </w:pPr>
+    </w:p>
+    <w:p>
+      <w:pPr>
+        <w:rPr>
+          <w:lang w:val="en-US"/>
+        </w:rPr>
+      </w:pPr>
+    </w:p>
+    <w:p>
+      <w:pPr>
+        <w:rPr>
+          <w:lang w:val="en-US"/>
+        </w:rPr>
+      </w:pPr>
+    </w:p>
+    <w:p>
+      <w:pPr>
+        <w:rPr>
+          <w:lang w:val="en-US"/>
+        </w:rPr>
+      </w:pPr>
+    </w:p>
+    <w:p>
+      <w:pPr>
+        <w:tabs>
+          <w:tab w:val="left" w:pos="7956"/>
+        </w:tabs>
+        <w:rPr>
+          <w:lang w:val="en-US"/>
+        </w:rPr>
+      </w:pPr>
+      <w:r>
+        <w:rPr>
+          <w:noProof/>
+        </w:rPr>
+        <mc:AlternateContent>
+          <mc:Choice Requires="wps">
+            <w:drawing>
+              <wp:anchor distT="0" distB="0" distL="114300" distR="114300" simplePos="0" relativeHeight="251669504" behindDoc="0" locked="0" layoutInCell="1" allowOverlap="1" wp14:anchorId="72C7335F" wp14:editId="5B6A208E">
+                <wp:simplePos x="0" y="0"/>
+                <wp:positionH relativeFrom="column">
+                  <wp:posOffset>1022985</wp:posOffset>
+                </wp:positionH>
+                <wp:positionV relativeFrom="paragraph">
+                  <wp:posOffset>120015</wp:posOffset>
+                </wp:positionV>
+                <wp:extent cx="3190875" cy="220980"/>
+                <wp:effectExtent l="0" t="0" r="9525" b="7620"/>
+                <wp:wrapNone/>
+                <wp:docPr id="8" name="Надпись 8"/>
+                <wp:cNvGraphicFramePr/>
+                <a:graphic xmlns:a="http://schemas.openxmlformats.org/drawingml/2006/main">
+                  <a:graphicData uri="http://schemas.microsoft.com/office/word/2010/wordprocessingShape">
+                    <wps:wsp>
+                      <wps:cNvSpPr txBox="1"/>
+                      <wps:spPr>
+                        <a:xfrm>
+                          <a:off x="0" y="0"/>
+                          <a:ext cx="3190875" cy="220980"/>
+                        </a:xfrm>
+                        <a:prstGeom prst="rect">
+                          <a:avLst/>
+                        </a:prstGeom>
+                        <a:solidFill>
+                          <a:prstClr val="white"/>
+                        </a:solidFill>
+                        <a:ln>
+                          <a:noFill/>
+                        </a:ln>
+                      </wps:spPr>
+                      <wps:txbx>
+                        <w:txbxContent>
+                          <w:p>
+                            <w:pPr>
+                              <w:pStyle w:val="a5"/>
+                              <w:jc w:val="center"/>
+                              <w:rPr>
+                                <w:noProof/>
+                                <w:sz w:val="22"/>
+                                <w:szCs w:val="22"/>
+                                <w:lang w:val="en-US"/>
+                              </w:rPr>
+                            </w:pPr>
+                            <w:r>
+                              <w:rPr>
+                                <w:sz w:val="22"/>
+                                <w:szCs w:val="22"/>
+                                <w:lang w:val="en-US"/>
+                              </w:rPr>
+                              <w:t xml:space="preserve">Figure </w:t>
+                            </w:r>
+                            <w:r>
+                              <w:rPr>
+                                <w:sz w:val="22"/>
+                                <w:szCs w:val="22"/>
+                              </w:rPr>
+                              <w:fldChar w:fldCharType="begin"/>
+                            </w:r>
+                            <w:r>
+                              <w:rPr>
+                                <w:sz w:val="22"/>
+                                <w:szCs w:val="22"/>
+                                <w:lang w:val="en-US"/>
+                              </w:rPr>
+                              <w:instrText xml:space="preserve"> SEQ Figure \* ARABIC </w:instrText>
+                            </w:r>
+                            <w:r>
+                              <w:rPr>
+                                <w:sz w:val="22"/>
+                                <w:szCs w:val="22"/>
+                              </w:rPr>
+                              <w:fldChar w:fldCharType="separate"/>
+                            </w:r>
+                            <w:r>
+                              <w:rPr>
+                                <w:noProof/>
+                                <w:sz w:val="22"/>
+                                <w:szCs w:val="22"/>
+                                <w:lang w:val="en-US"/>
+                              </w:rPr>
+                              <w:t>5</w:t>
+                            </w:r>
+                            <w:r>
+                              <w:rPr>
+                                <w:sz w:val="22"/>
+                                <w:szCs w:val="22"/>
+                              </w:rPr>
+                              <w:fldChar w:fldCharType="end"/>
+                            </w:r>
+                            <w:r>
+                              <w:rPr>
+                                <w:sz w:val="22"/>
+                                <w:szCs w:val="22"/>
+                                <w:lang w:val="en-US"/>
+                              </w:rPr>
+                              <w:t>. Amount of missing values in each column</w:t>
+                            </w:r>
+                          </w:p>
+                        </w:txbxContent>
+                      </wps:txbx>
+                      <wps:bodyPr rot="0" spcFirstLastPara="0" vertOverflow="overflow" horzOverflow="overflow" vert="horz" wrap="square" lIns="0" tIns="0" rIns="0" bIns="0" numCol="1" spcCol="0" rtlCol="0" fromWordArt="0" anchor="t" anchorCtr="0" forceAA="0" compatLnSpc="1">
+                        <a:prstTxWarp prst="textNoShape">
+                          <a:avLst/>
+                        </a:prstTxWarp>
+                        <a:noAutofit/>
+                      </wps:bodyPr>
+                    </wps:wsp>
+                  </a:graphicData>
+                </a:graphic>
+                <wp14:sizeRelV relativeFrom="margin">
+                  <wp14:pctHeight>0</wp14:pctHeight>
+                </wp14:sizeRelV>
+              </wp:anchor>
+            </w:drawing>
+          </mc:Choice>
+          <mc:Fallback>
+            <w:pict>
+              <v:shape w14:anchorId="72C7335F" id="Надпись 8" o:spid="_x0000_s1030" type="#_x0000_t202" style="position:absolute;margin-left:80.55pt;margin-top:9.45pt;width:251.25pt;height:17.4pt;z-index:251669504;visibility:visible;mso-wrap-style:square;mso-height-percent:0;mso-wrap-distance-left:9pt;mso-wrap-distance-top:0;mso-wrap-distance-right:9pt;mso-wrap-distance-bottom:0;mso-position-horizontal:absolute;mso-position-horizontal-relative:text;mso-position-vertical:absolute;mso-position-vertical-relative:text;mso-height-percent:0;mso-height-relative:margin;v-text-anchor:top" o:gfxdata="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" stroked="f">
+                <v:textbox inset="0,0,0,0">
+                  <w:txbxContent>
+                    <w:p>
+                      <w:pPr>
+                        <w:pStyle w:val="a5"/>
+                        <w:jc w:val="center"/>
+                        <w:rPr>
+                          <w:noProof/>
+                          <w:sz w:val="22"/>
+                          <w:szCs w:val="22"/>
+                          <w:lang w:val="en-US"/>
+                        </w:rPr>
+                      </w:pPr>
+                      <w:r>
+                        <w:rPr>
+                          <w:sz w:val="22"/>
+                          <w:szCs w:val="22"/>
+                          <w:lang w:val="en-US"/>
+                        </w:rPr>
+                        <w:t xml:space="preserve">Figure </w:t>
+                      </w:r>
+                      <w:r>
+                        <w:rPr>
+                          <w:sz w:val="22"/>
+                          <w:szCs w:val="22"/>
+                        </w:rPr>
+                        <w:fldChar w:fldCharType="begin"/>
+                      </w:r>
+                      <w:r>
+                        <w:rPr>
+                          <w:sz w:val="22"/>
+                          <w:szCs w:val="22"/>
+                          <w:lang w:val="en-US"/>
+                        </w:rPr>
+                        <w:instrText xml:space="preserve"> SEQ Figure \* ARABIC </w:instrText>
+                      </w:r>
+                      <w:r>
+                        <w:rPr>
+                          <w:sz w:val="22"/>
+                          <w:szCs w:val="22"/>
+                        </w:rPr>
+                        <w:fldChar w:fldCharType="separate"/>
+                      </w:r>
+                      <w:r>
+                        <w:rPr>
+                          <w:noProof/>
+                          <w:sz w:val="22"/>
+                          <w:szCs w:val="22"/>
+                          <w:lang w:val="en-US"/>
+                        </w:rPr>
+                        <w:t>5</w:t>
+                      </w:r>
+                      <w:r>
+                        <w:rPr>
+                          <w:sz w:val="22"/>
+                          <w:szCs w:val="22"/>
+                        </w:rPr>
+                        <w:fldChar w:fldCharType="end"/>
+                      </w:r>
+                      <w:r>
+                        <w:rPr>
+                          <w:sz w:val="22"/>
+                          <w:szCs w:val="22"/>
+                          <w:lang w:val="en-US"/>
+                        </w:rPr>
+                        <w:t>. Amount of missing values in each column</w:t>
+                      </w:r>
+                    </w:p>
+                  </w:txbxContent>
+                </v:textbox>
+              </v:shape>
+            </w:pict>
+          </mc:Fallback>
+        </mc:AlternateContent>
+      </w:r>
+    </w:p>
+    <w:p>
+      <w:pPr>
+        <w:tabs>
+          <w:tab w:val="left" w:pos="7956"/>
+        </w:tabs>
+        <w:rPr>
+          <w:lang w:val="en-US"/>
+        </w:rPr>
+      </w:pPr>
+    </w:p>
+    <w:p>
+      <w:pPr>
+        <w:tabs>
+          <w:tab w:val="left" w:pos="7956"/>
+        </w:tabs>
+        <w:rPr>
+          <w:lang w:val="en-US"/>
+        </w:rPr>
+      </w:pPr>
+      <w:r>
+        <w:rPr>
+          <w:lang w:val="en-US"/>
+        </w:rPr>
+        <w:t xml:space="preserve">Total amount of people in our dataset is </w:t>
+      </w:r>
+      <w:r>
+        <w:rPr>
+          <w:b/>
+          <w:bCs/>
+          <w:lang w:val="en-US"/>
+        </w:rPr>
+        <w:t>891</w:t>
+      </w:r>
+      <w:r>
+        <w:rPr>
+          <w:lang w:val="en-US"/>
+        </w:rPr>
+        <w:t xml:space="preserve">. We have </w:t>
+      </w:r>
+      <w:r>
+        <w:rPr>
+          <w:b/>
+          <w:bCs/>
+          <w:lang w:val="en-US"/>
+        </w:rPr>
+        <w:t>688</w:t>
+      </w:r>
+      <w:r>
+        <w:rPr>
+          <w:lang w:val="en-US"/>
+        </w:rPr>
+        <w:t xml:space="preserve"> missing values in </w:t>
+      </w:r>
+      <w:r>
+        <w:rPr>
+          <w:i/>
+          <w:iCs/>
+          <w:lang w:val="en-US"/>
+        </w:rPr>
+        <w:t>‘deck’</w:t>
+      </w:r>
+      <w:r>
+        <w:rPr>
+          <w:lang w:val="en-US"/>
+        </w:rPr>
+        <w:t xml:space="preserve">, it’s </w:t>
+      </w:r>
+      <w:r>
+        <w:rPr>
+          <w:lang w:val="en-US"/>
+        </w:rPr>
+        <w:t xml:space="preserve">about </w:t>
+      </w:r>
+      <w:r>
+        <w:rPr>
+          <w:b/>
+          <w:bCs/>
+          <w:lang w:val="en-US"/>
+        </w:rPr>
+        <w:t>77%</w:t>
+      </w:r>
+      <w:r>
+        <w:rPr>
+          <w:lang w:val="en-US"/>
+        </w:rPr>
+        <w:t xml:space="preserve">! I decided to remove this column because we can’t get much information from it. Column </w:t>
+      </w:r>
+      <w:r>
+        <w:rPr>
+          <w:i/>
+          <w:iCs/>
+          <w:lang w:val="en-US"/>
+        </w:rPr>
+        <w:t>‘embark</w:t>
+      </w:r>
+      <w:r>
+        <w:rPr>
+          <w:i/>
+          <w:iCs/>
+          <w:lang w:val="en-US"/>
+        </w:rPr>
+        <w:t>ed</w:t>
+      </w:r>
+      <w:r>
+        <w:rPr>
+          <w:i/>
+          <w:iCs/>
+          <w:lang w:val="en-US"/>
+        </w:rPr>
+        <w:t>’</w:t>
+      </w:r>
+      <w:r>
+        <w:rPr>
+          <w:lang w:val="en-US"/>
+        </w:rPr>
+        <w:t xml:space="preserve"> have only </w:t>
+      </w:r>
+      <w:r>
+        <w:rPr>
+          <w:b/>
+          <w:bCs/>
+          <w:lang w:val="en-US"/>
+        </w:rPr>
+        <w:t>2</w:t>
+      </w:r>
+      <w:r>
+        <w:rPr>
+          <w:lang w:val="en-US"/>
+        </w:rPr>
+        <w:t xml:space="preserve"> missing values.</w:t>
+      </w:r>
+      <w:r>
+        <w:rPr>
+          <w:lang w:val="en-US"/>
+        </w:rPr>
+        <w:t xml:space="preserve"> </w:t>
+      </w:r>
+      <w:r>
+        <w:rPr>
+          <w:lang w:val="en-US"/>
+        </w:rPr>
+        <w:t>I decided to look on frequency of each element in this column.</w:t>
+      </w:r>
+    </w:p>
+    <w:p>
+      <w:pPr>
+        <w:tabs>
+          <w:tab w:val="left" w:pos="7956"/>
+        </w:tabs>
+        <w:rPr>
+          <w:lang w:val="en-US"/>
+        </w:rPr>
+      </w:pPr>
+      <w:r>
+        <w:rPr>
+          <w:lang w:val="en-US"/>
+        </w:rPr>
+        <w:t xml:space="preserve">To do this, I will use class </w:t>
+      </w:r>
+      <w:r>
+        <w:rPr>
+          <w:b/>
+          <w:bCs/>
+          <w:lang w:val="en-US"/>
+        </w:rPr>
+        <w:t>Counter</w:t>
+      </w:r>
+      <w:r>
+        <w:rPr>
+          <w:b/>
+          <w:bCs/>
+          <w:lang w:val="en-US"/>
+        </w:rPr>
+        <w:t xml:space="preserve"> </w:t>
+      </w:r>
+      <w:r>
+        <w:rPr>
+          <w:lang w:val="en-US"/>
+        </w:rPr>
+        <w:t xml:space="preserve">from </w:t>
+      </w:r>
+      <w:r>
+        <w:rPr>
+          <w:b/>
+          <w:bCs/>
+          <w:lang w:val="en-US"/>
+        </w:rPr>
+        <w:t xml:space="preserve">collections </w:t>
+      </w:r>
+      <w:r>
+        <w:rPr>
+          <w:lang w:val="en-US"/>
+        </w:rPr>
+        <w:t>module:</w:t>
+      </w:r>
+    </w:p>
+    <w:p>
+      <w:pPr>
+        <w:tabs>
+          <w:tab w:val="left" w:pos="7956"/>
+        </w:tabs>
+        <w:rPr>
+          <w:lang w:val="en-US"/>
+        </w:rPr>
+      </w:pPr>
+      <w:r>
+        <w:rPr>
+          <w:noProof/>
+        </w:rPr>
+        <mc:AlternateContent>
+          <mc:Choice Requires="wps">
+            <w:drawing>
+              <wp:anchor distT="0" distB="0" distL="114300" distR="114300" simplePos="0" relativeHeight="251676672" behindDoc="0" locked="0" layoutInCell="1" allowOverlap="1" wp14:anchorId="1F8421A3" wp14:editId="4E0F99C1">
+                <wp:simplePos x="0" y="0"/>
+                <wp:positionH relativeFrom="column">
+                  <wp:posOffset>1905</wp:posOffset>
+                </wp:positionH>
+                <wp:positionV relativeFrom="paragraph">
+                  <wp:posOffset>1252855</wp:posOffset>
+                </wp:positionV>
+                <wp:extent cx="5940425" cy="635"/>
+                <wp:effectExtent l="0" t="0" r="0" b="0"/>
+                <wp:wrapNone/>
+                <wp:docPr id="16" name="Надпись 16"/>
+                <wp:cNvGraphicFramePr/>
+                <a:graphic xmlns:a="http://schemas.openxmlformats.org/drawingml/2006/main">
+                  <a:graphicData uri="http://schemas.microsoft.com/office/word/2010/wordprocessingShape">
+                    <wps:wsp>
+                      <wps:cNvSpPr txBox="1"/>
+                      <wps:spPr>
+                        <a:xfrm>
+                          <a:off x="0" y="0"/>
+                          <a:ext cx="5940425" cy="635"/>
+                        </a:xfrm>
+                        <a:prstGeom prst="rect">
+                          <a:avLst/>
+                        </a:prstGeom>
+                        <a:solidFill>
+                          <a:prstClr val="white"/>
+                        </a:solidFill>
+                        <a:ln>
+                          <a:noFill/>
+                        </a:ln>
+                      </wps:spPr>
+                      <wps:txbx>
+                        <w:txbxContent>
+                          <w:p>
+                            <w:pPr>
+                              <w:pStyle w:val="a5"/>
+                              <w:jc w:val="center"/>
+                              <w:rPr>
+                                <w:noProof/>
+                                <w:sz w:val="22"/>
+                                <w:szCs w:val="22"/>
+                                <w:lang w:val="en-US"/>
+                              </w:rPr>
+                            </w:pPr>
+                            <w:r>
+                              <w:rPr>
+                                <w:sz w:val="22"/>
+                                <w:szCs w:val="22"/>
+                                <w:lang w:val="en-US"/>
+                              </w:rPr>
+                              <w:t xml:space="preserve">Figure </w:t>
+                            </w:r>
+                            <w:r>
+                              <w:rPr>
+                                <w:sz w:val="22"/>
+                                <w:szCs w:val="22"/>
+                              </w:rPr>
+                              <w:fldChar w:fldCharType="begin"/>
+                            </w:r>
+                            <w:r>
+                              <w:rPr>
+                                <w:sz w:val="22"/>
+                                <w:szCs w:val="22"/>
+                                <w:lang w:val="en-US"/>
+                              </w:rPr>
+                              <w:instrText xml:space="preserve"> SEQ Figure \* ARABIC </w:instrText>
+                            </w:r>
+                            <w:r>
+                              <w:rPr>
+                                <w:sz w:val="22"/>
+                                <w:szCs w:val="22"/>
+                              </w:rPr>
+                              <w:fldChar w:fldCharType="separate"/>
+                            </w:r>
+                            <w:r>
+                              <w:rPr>
+                                <w:noProof/>
+                                <w:sz w:val="22"/>
+                                <w:szCs w:val="22"/>
+                                <w:lang w:val="en-US"/>
+                              </w:rPr>
+                              <w:t>6</w:t>
+                            </w:r>
+                            <w:r>
+                              <w:rPr>
+                                <w:sz w:val="22"/>
+                                <w:szCs w:val="22"/>
+                              </w:rPr>
+                              <w:fldChar w:fldCharType="end"/>
+                            </w:r>
+                            <w:r>
+                              <w:rPr>
+                                <w:sz w:val="22"/>
+                                <w:szCs w:val="22"/>
+                                <w:lang w:val="en-US"/>
+                              </w:rPr>
+                              <w:t>. Using 'Counter' to find elements frequency</w:t>
+                            </w:r>
+                          </w:p>
+                        </w:txbxContent>
+                      </wps:txbx>
+                      <wps:bodyPr rot="0" spcFirstLastPara="0" vertOverflow="overflow" horzOverflow="overflow" vert="horz" wrap="square" lIns="0" tIns="0" rIns="0" bIns="0" numCol="1" spcCol="0" rtlCol="0" fromWordArt="0" anchor="t" anchorCtr="0" forceAA="0" compatLnSpc="1">
+                        <a:prstTxWarp prst="textNoShape">
+                          <a:avLst/>
+                        </a:prstTxWarp>
+                        <a:spAutoFit/>
+                      </wps:bodyPr>
+                    </wps:wsp>
+                  </a:graphicData>
+                </a:graphic>
+              </wp:anchor>
+            </w:drawing>
+          </mc:Choice>
+          <mc:Fallback>
+            <w:pict>
+              <v:shape w14:anchorId="1F8421A3" id="Надпись 16" o:spid="_x0000_s1031" type="#_x0000_t202" style="position:absolute;margin-left:.15pt;margin-top:98.65pt;width:467.75pt;height:.05pt;z-index:251676672;visibility:visible;mso-wrap-style:square;mso-wrap-distance-left:9pt;mso-wrap-distance-top:0;mso-wrap-distance-right:9pt;mso-wrap-distance-bottom:0;mso-position-horizontal:absolute;mso-position-horizontal-relative:text;mso-position-vertical:absolute;mso-position-vertical-relative:text;v-text-anchor:top" o:gfxdata="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" stroked="f">
+                <v:textbox style="mso-fit-shape-to-text:t" inset="0,0,0,0">
+                  <w:txbxContent>
+                    <w:p>
+                      <w:pPr>
+                        <w:pStyle w:val="a5"/>
+                        <w:jc w:val="center"/>
+                        <w:rPr>
+                          <w:noProof/>
+                          <w:sz w:val="22"/>
+                          <w:szCs w:val="22"/>
+                          <w:lang w:val="en-US"/>
+                        </w:rPr>
+                      </w:pPr>
+                      <w:r>
+                        <w:rPr>
+                          <w:sz w:val="22"/>
+                          <w:szCs w:val="22"/>
+                          <w:lang w:val="en-US"/>
+                        </w:rPr>
+                        <w:t xml:space="preserve">Figure </w:t>
+                      </w:r>
+                      <w:r>
+                        <w:rPr>
+                          <w:sz w:val="22"/>
+                          <w:szCs w:val="22"/>
+                        </w:rPr>
+                        <w:fldChar w:fldCharType="begin"/>
+                      </w:r>
+                      <w:r>
+                        <w:rPr>
+                          <w:sz w:val="22"/>
+                          <w:szCs w:val="22"/>
+                          <w:lang w:val="en-US"/>
+                        </w:rPr>
+                        <w:instrText xml:space="preserve"> SEQ Figure \* ARABIC </w:instrText>
+                      </w:r>
+                      <w:r>
+                        <w:rPr>
+                          <w:sz w:val="22"/>
+                          <w:szCs w:val="22"/>
+                        </w:rPr>
+                        <w:fldChar w:fldCharType="separate"/>
+                      </w:r>
+                      <w:r>
+                        <w:rPr>
+                          <w:noProof/>
+                          <w:sz w:val="22"/>
+                          <w:szCs w:val="22"/>
+                          <w:lang w:val="en-US"/>
+                        </w:rPr>
+                        <w:t>6</w:t>
+                      </w:r>
+                      <w:r>
+                        <w:rPr>
+                          <w:sz w:val="22"/>
+                          <w:szCs w:val="22"/>
+                        </w:rPr>
+                        <w:fldChar w:fldCharType="end"/>
+                      </w:r>
+                      <w:r>
+                        <w:rPr>
+                          <w:sz w:val="22"/>
+                          <w:szCs w:val="22"/>
+                          <w:lang w:val="en-US"/>
+                        </w:rPr>
+                        <w:t>. Using 'Counter' to find elements frequency</w:t>
+                      </w:r>
+                    </w:p>
+                  </w:txbxContent>
+                </v:textbox>
+              </v:shape>
+            </w:pict>
+          </mc:Fallback>
+        </mc:AlternateContent>
+      </w:r>
+      <w:r>
+        <w:rPr>
+          <w:noProof/>
+        </w:rPr>
+        <w:drawing>
+          <wp:anchor distT="0" distB="0" distL="114300" distR="114300" simplePos="0" relativeHeight="251674624" behindDoc="0" locked="0" layoutInCell="1" allowOverlap="1" wp14:anchorId="31273FDD" wp14:editId="21175ACF">
+            <wp:simplePos x="0" y="0"/>
+            <wp:positionH relativeFrom="column">
+              <wp:posOffset>1905</wp:posOffset>
+            </wp:positionH>
+            <wp:positionV relativeFrom="paragraph">
+              <wp:posOffset>3810</wp:posOffset>
+            </wp:positionV>
+            <wp:extent cx="5940425" cy="1191895"/>
+            <wp:effectExtent l="0" t="0" r="3175" b="8255"/>
+            <wp:wrapNone/>
+            <wp:docPr id="15" name="Рисунок 15"/>
+            <wp:cNvGraphicFramePr>
+              <a:graphicFrameLocks xmlns:a="http://schemas.openxmlformats.org/drawingml/2006/main" noChangeAspect="1"/>
+            </wp:cNvGraphicFramePr>
+            <a:graphic xmlns:a="http://schemas.openxmlformats.org/drawingml/2006/main">
+              <a:graphicData uri="http://schemas.openxmlformats.org/drawingml/2006/picture">
+                <pic:pic xmlns:pic="http://schemas.openxmlformats.org/drawingml/2006/picture">
+                  <pic:nvPicPr>
+                    <pic:cNvPr id="1" name=""/>
+                    <pic:cNvPicPr/>
+                  </pic:nvPicPr>
+                  <pic:blipFill>
+                    <a:blip r:embed="rId12">
+                      <a:extLst>
+                        <a:ext uri="{28A0092B-C50C-407E-A947-70E740481C1C}">
+                          <a14:useLocalDpi xmlns:a14="http://schemas.microsoft.com/office/drawing/2010/main" val="0"/>
+                        </a:ext>
+                      </a:extLst>
+                    </a:blip>
+                    <a:stretch>
+                      <a:fillRect/>
+                    </a:stretch>
+                  </pic:blipFill>
+                  <pic:spPr>
+                    <a:xfrm>
+                      <a:off x="0" y="0"/>
+                      <a:ext cx="5940425" cy="1191895"/>
+                    </a:xfrm>
+                    <a:prstGeom prst="rect">
+                      <a:avLst/>
+                    </a:prstGeom>
+                  </pic:spPr>
+                </pic:pic>
+              </a:graphicData>
+            </a:graphic>
+            <wp14:sizeRelH relativeFrom="page">
+              <wp14:pctWidth>0</wp14:pctWidth>
+            </wp14:sizeRelH>
+            <wp14:sizeRelV relativeFrom="page">
+              <wp14:pctHeight>0</wp14:pctHeight>
+            </wp14:sizeRelV>
+          </wp:anchor>
+        </w:drawing>
+      </w:r>
+    </w:p>
+    <w:p>
+      <w:pPr>
+        <w:rPr>
+          <w:lang w:val="en-US"/>
+        </w:rPr>
+      </w:pPr>
+    </w:p>
+    <w:p>
+      <w:pPr>
+        <w:rPr>
+          <w:lang w:val="en-US"/>
+        </w:rPr>
+      </w:pPr>
+    </w:p>
+    <w:p>
+      <w:pPr>
+        <w:rPr>
+          <w:lang w:val="en-US"/>
+        </w:rPr>
+      </w:pPr>
+    </w:p>
+    <w:p>
+      <w:pPr>
+        <w:rPr>
+          <w:lang w:val="en-US"/>
+        </w:rPr>
+      </w:pPr>
+    </w:p>
+    <w:p>
+      <w:pPr>
+        <w:rPr>
+          <w:lang w:val="en-US"/>
+        </w:rPr>
+      </w:pPr>
+    </w:p>
+    <w:p>
+      <w:pPr>
+        <w:jc w:val="center"/>
+        <w:rPr>
+          <w:lang w:val="en-US"/>
+        </w:rPr>
+      </w:pPr>
+      <w:r>
+        <w:rPr>
+          <w:noProof/>
+        </w:rPr>
+        <w:drawing>
+          <wp:anchor distT="0" distB="0" distL="114300" distR="114300" simplePos="0" relativeHeight="251677696" behindDoc="0" locked="0" layoutInCell="1" allowOverlap="1" wp14:anchorId="2CCE6070" wp14:editId="223226A5">
+            <wp:simplePos x="0" y="0"/>
+            <wp:positionH relativeFrom="column">
+              <wp:posOffset>360045</wp:posOffset>
+            </wp:positionH>
+            <wp:positionV relativeFrom="paragraph">
+              <wp:posOffset>-3175</wp:posOffset>
+            </wp:positionV>
+            <wp:extent cx="5219700" cy="295275"/>
+            <wp:effectExtent l="0" t="0" r="0" b="9525"/>
+            <wp:wrapNone/>
+            <wp:docPr id="18" name="Рисунок 18"/>
+            <wp:cNvGraphicFramePr>
+              <a:graphicFrameLocks xmlns:a="http://schemas.openxmlformats.org/drawingml/2006/main" noChangeAspect="1"/>
+            </wp:cNvGraphicFramePr>
+            <a:graphic xmlns:a="http://schemas.openxmlformats.org/drawingml/2006/main">
+              <a:graphicData uri="http://schemas.openxmlformats.org/drawingml/2006/picture">
+                <pic:pic xmlns:pic="http://schemas.openxmlformats.org/drawingml/2006/picture">
+                  <pic:nvPicPr>
+                    <pic:cNvPr id="1" name=""/>
+                    <pic:cNvPicPr/>
+                  </pic:nvPicPr>
+                  <pic:blipFill>
+                    <a:blip r:embed="rId13">
+                      <a:extLst>
+                        <a:ext uri="{28A0092B-C50C-407E-A947-70E740481C1C}">
+                          <a14:useLocalDpi xmlns:a14="http://schemas.microsoft.com/office/drawing/2010/main" val="0"/>
+                        </a:ext>
+                      </a:extLst>
+                    </a:blip>
+                    <a:stretch>
+                      <a:fillRect/>
+                    </a:stretch>
+                  </pic:blipFill>
+                  <pic:spPr>
+                    <a:xfrm>
+                      <a:off x="0" y="0"/>
+                      <a:ext cx="5219700" cy="295275"/>
+                    </a:xfrm>
+                    <a:prstGeom prst="rect">
+                      <a:avLst/>
+                    </a:prstGeom>
+                  </pic:spPr>
+                </pic:pic>
+              </a:graphicData>
+            </a:graphic>
+            <wp14:sizeRelH relativeFrom="page">
+              <wp14:pctWidth>0</wp14:pctWidth>
+            </wp14:sizeRelH>
+            <wp14:sizeRelV relativeFrom="page">
+              <wp14:pctHeight>0</wp14:pctHeight>
+            </wp14:sizeRelV>
+          </wp:anchor>
+        </w:drawing>
+      </w:r>
+    </w:p>
+    <w:p>
+      <w:pPr>
+        <w:rPr>
+          <w:lang w:val="en-US"/>
+        </w:rPr>
+      </w:pPr>
+      <w:r>
+        <w:rPr>
+          <w:noProof/>
+        </w:rPr>
+        <mc:AlternateContent>
+          <mc:Choice Requires="wps">
+            <w:drawing>
+              <wp:anchor distT="0" distB="0" distL="114300" distR="114300" simplePos="0" relativeHeight="251679744" behindDoc="0" locked="0" layoutInCell="1" allowOverlap="1" wp14:anchorId="132B3ACC" wp14:editId="1ED0DEFD">
+                <wp:simplePos x="0" y="0"/>
+                <wp:positionH relativeFrom="column">
+                  <wp:posOffset>360045</wp:posOffset>
+                </wp:positionH>
+                <wp:positionV relativeFrom="paragraph">
+                  <wp:posOffset>61596</wp:posOffset>
+                </wp:positionV>
+                <wp:extent cx="5219700" cy="175260"/>
+                <wp:effectExtent l="0" t="0" r="0" b="0"/>
+                <wp:wrapNone/>
+                <wp:docPr id="19" name="Надпись 19"/>
+                <wp:cNvGraphicFramePr/>
+                <a:graphic xmlns:a="http://schemas.openxmlformats.org/drawingml/2006/main">
+                  <a:graphicData uri="http://schemas.microsoft.com/office/word/2010/wordprocessingShape">
+                    <wps:wsp>
+                      <wps:cNvSpPr txBox="1"/>
+                      <wps:spPr>
+                        <a:xfrm>
+                          <a:off x="0" y="0"/>
+                          <a:ext cx="5219700" cy="175260"/>
+                        </a:xfrm>
+                        <a:prstGeom prst="rect">
+                          <a:avLst/>
+                        </a:prstGeom>
+                        <a:solidFill>
+                          <a:prstClr val="white"/>
+                        </a:solidFill>
+                        <a:ln>
+                          <a:noFill/>
+                        </a:ln>
+                      </wps:spPr>
+                      <wps:txbx>
+                        <w:txbxContent>
+                          <w:p>
+                            <w:pPr>
+                              <w:pStyle w:val="a5"/>
+                              <w:jc w:val="center"/>
+                              <w:rPr>
+                                <w:noProof/>
+                                <w:sz w:val="22"/>
+                                <w:szCs w:val="22"/>
+                              </w:rPr>
+                            </w:pPr>
+                            <w:r>
+                              <w:rPr>
+                                <w:sz w:val="22"/>
+                                <w:szCs w:val="22"/>
+                              </w:rPr>
+                              <w:t xml:space="preserve">Figure </w:t>
+                            </w:r>
+                            <w:r>
+                              <w:rPr>
+                                <w:sz w:val="22"/>
+                                <w:szCs w:val="22"/>
+                              </w:rPr>
+                              <w:fldChar w:fldCharType="begin"/>
+                            </w:r>
+                            <w:r>
+                              <w:rPr>
+                                <w:sz w:val="22"/>
+                                <w:szCs w:val="22"/>
+                              </w:rPr>
+                              <w:instrText xml:space="preserve"> SEQ Figure \* ARABIC </w:instrText>
+                            </w:r>
+                            <w:r>
+                              <w:rPr>
+                                <w:sz w:val="22"/>
+                                <w:szCs w:val="22"/>
+                              </w:rPr>
+                              <w:fldChar w:fldCharType="separate"/>
+                            </w:r>
+                            <w:r>
+                              <w:rPr>
+                                <w:noProof/>
+                                <w:sz w:val="22"/>
+                                <w:szCs w:val="22"/>
+                              </w:rPr>
+                              <w:t>7</w:t>
+                            </w:r>
+                            <w:r>
+                              <w:rPr>
+                                <w:sz w:val="22"/>
+                                <w:szCs w:val="22"/>
+                              </w:rPr>
+                              <w:fldChar w:fldCharType="end"/>
+                            </w:r>
+                            <w:r>
+                              <w:rPr>
+                                <w:sz w:val="22"/>
+                                <w:szCs w:val="22"/>
+                                <w:lang w:val="en-US"/>
+                              </w:rPr>
+                              <w:t>. Using 'Counter' output</w:t>
+                            </w:r>
+                          </w:p>
+                        </w:txbxContent>
+                      </wps:txbx>
+                      <wps:bodyPr rot="0" spcFirstLastPara="0" vertOverflow="overflow" horzOverflow="overflow" vert="horz" wrap="square" lIns="0" tIns="0" rIns="0" bIns="0" numCol="1" spcCol="0" rtlCol="0" fromWordArt="0" anchor="t" anchorCtr="0" forceAA="0" compatLnSpc="1">
+                        <a:prstTxWarp prst="textNoShape">
+                          <a:avLst/>
+                        </a:prstTxWarp>
+                        <a:noAutofit/>
+                      </wps:bodyPr>
+                    </wps:wsp>
+                  </a:graphicData>
+                </a:graphic>
+                <wp14:sizeRelV relativeFrom="margin">
+                  <wp14:pctHeight>0</wp14:pctHeight>
+                </wp14:sizeRelV>
+              </wp:anchor>
+            </w:drawing>
+          </mc:Choice>
+          <mc:Fallback>
+            <w:pict>
+              <v:shape w14:anchorId="132B3ACC" id="Надпись 19" o:spid="_x0000_s1032" type="#_x0000_t202" style="position:absolute;margin-left:28.35pt;margin-top:4.85pt;width:411pt;height:13.8pt;z-index:251679744;visibility:visible;mso-wrap-style:square;mso-height-percent:0;mso-wrap-distance-left:9pt;mso-wrap-distance-top:0;mso-wrap-distance-right:9pt;mso-wrap-distance-bottom:0;mso-position-horizontal:absolute;mso-position-horizontal-relative:text;mso-position-vertical:absolute;mso-position-vertical-relative:text;mso-height-percent:0;mso-height-relative:margin;v-text-anchor:top" o:gfxdata="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" stroked="f">
+                <v:textbox inset="0,0,0,0">
+                  <w:txbxContent>
+                    <w:p>
+                      <w:pPr>
+                        <w:pStyle w:val="a5"/>
+                        <w:jc w:val="center"/>
+                        <w:rPr>
+                          <w:noProof/>
+                          <w:sz w:val="22"/>
+                          <w:szCs w:val="22"/>
+                        </w:rPr>
+                      </w:pPr>
+                      <w:r>
+                        <w:rPr>
+                          <w:sz w:val="22"/>
+                          <w:szCs w:val="22"/>
+                        </w:rPr>
+                        <w:t xml:space="preserve">Figure </w:t>
+                      </w:r>
+                      <w:r>
+                        <w:rPr>
+                          <w:sz w:val="22"/>
+                          <w:szCs w:val="22"/>
+                        </w:rPr>
+                        <w:fldChar w:fldCharType="begin"/>
+                      </w:r>
+                      <w:r>
+                        <w:rPr>
+                          <w:sz w:val="22"/>
+                          <w:szCs w:val="22"/>
+                        </w:rPr>
+                        <w:instrText xml:space="preserve"> SEQ Figure \* ARABIC </w:instrText>
+                      </w:r>
+                      <w:r>
+                        <w:rPr>
+                          <w:sz w:val="22"/>
+                          <w:szCs w:val="22"/>
+                        </w:rPr>
+                        <w:fldChar w:fldCharType="separate"/>
+                      </w:r>
+                      <w:r>
+                        <w:rPr>
+                          <w:noProof/>
+                          <w:sz w:val="22"/>
+                          <w:szCs w:val="22"/>
+                        </w:rPr>
+                        <w:t>7</w:t>
+                      </w:r>
+                      <w:r>
+                        <w:rPr>
+                          <w:sz w:val="22"/>
+                          <w:szCs w:val="22"/>
+                        </w:rPr>
+                        <w:fldChar w:fldCharType="end"/>
+                      </w:r>
+                      <w:r>
+                        <w:rPr>
+                          <w:sz w:val="22"/>
+                          <w:szCs w:val="22"/>
+                          <w:lang w:val="en-US"/>
+                        </w:rPr>
+                        <w:t>. Using 'Counter' output</w:t>
+                      </w:r>
+                    </w:p>
+                  </w:txbxContent>
+                </v:textbox>
+              </v:shape>
+            </w:pict>
+          </mc:Fallback>
+        </mc:AlternateContent>
+      </w:r>
+    </w:p>
+    <w:p>
+      <w:pPr>
+        <w:rPr>
+          <w:lang w:val="en-US"/>
+        </w:rPr>
+      </w:pPr>
+      <w:r>
+        <w:rPr>
+          <w:lang w:val="en-US"/>
+        </w:rPr>
+        <w:t xml:space="preserve">Here we can see that the most common value is </w:t>
+      </w:r>
+      <w:r>
+        <w:rPr>
+          <w:b/>
+          <w:bCs/>
+          <w:lang w:val="en-US"/>
+        </w:rPr>
+        <w:t>‘S’</w:t>
+      </w:r>
+      <w:r>
+        <w:rPr>
+          <w:lang w:val="en-US"/>
+        </w:rPr>
+        <w:t xml:space="preserve"> (644 times, about 72%). Sounds logically to fill missing values with it. </w:t>
+      </w:r>
+    </w:p>
+    <w:p>
+      <w:pPr>
+        <w:rPr>
+          <w:lang w:val="en-US"/>
+        </w:rPr>
+      </w:pPr>
+      <w:r>
+        <w:rPr>
+          <w:noProof/>
+        </w:rPr>
+        <mc:AlternateContent>
+          <mc:Choice Requires="wps">
+            <w:drawing>
+              <wp:anchor distT="0" distB="0" distL="114300" distR="114300" simplePos="0" relativeHeight="251682816" behindDoc="0" locked="0" layoutInCell="1" allowOverlap="1" wp14:anchorId="53CE9063" wp14:editId="6BCE87CD">
+                <wp:simplePos x="0" y="0"/>
+                <wp:positionH relativeFrom="column">
+                  <wp:posOffset>1905</wp:posOffset>
+                </wp:positionH>
+                <wp:positionV relativeFrom="paragraph">
+                  <wp:posOffset>363855</wp:posOffset>
+                </wp:positionV>
+                <wp:extent cx="5940425" cy="635"/>
+                <wp:effectExtent l="0" t="0" r="0" b="0"/>
+                <wp:wrapNone/>
+                <wp:docPr id="21" name="Надпись 21"/>
+                <wp:cNvGraphicFramePr/>
+                <a:graphic xmlns:a="http://schemas.openxmlformats.org/drawingml/2006/main">
+                  <a:graphicData uri="http://schemas.microsoft.com/office/word/2010/wordprocessingShape">
+                    <wps:wsp>
+                      <wps:cNvSpPr txBox="1"/>
+                      <wps:spPr>
+                        <a:xfrm>
+                          <a:off x="0" y="0"/>
+                          <a:ext cx="5940425" cy="635"/>
+                        </a:xfrm>
+                        <a:prstGeom prst="rect">
+                          <a:avLst/>
+                        </a:prstGeom>
+                        <a:solidFill>
+                          <a:prstClr val="white"/>
+                        </a:solidFill>
+                        <a:ln>
+                          <a:noFill/>
+                        </a:ln>
+                      </wps:spPr>
+                      <wps:txbx>
+                        <w:txbxContent>
+                          <w:p>
+                            <w:pPr>
+                              <w:pStyle w:val="a5"/>
+                              <w:jc w:val="center"/>
+                              <w:rPr>
+                                <w:noProof/>
+                                <w:sz w:val="22"/>
+                                <w:szCs w:val="22"/>
+                              </w:rPr>
+                            </w:pPr>
+                            <w:r>
+                              <w:rPr>
+                                <w:sz w:val="22"/>
+                                <w:szCs w:val="22"/>
+                              </w:rPr>
+                              <w:t xml:space="preserve">Figure </w:t>
+                            </w:r>
+                            <w:r>
+                              <w:rPr>
+                                <w:sz w:val="22"/>
+                                <w:szCs w:val="22"/>
+                              </w:rPr>
+                              <w:fldChar w:fldCharType="begin"/>
+                            </w:r>
+                            <w:r>
+                              <w:rPr>
+                                <w:sz w:val="22"/>
+                                <w:szCs w:val="22"/>
+                              </w:rPr>
+                              <w:instrText xml:space="preserve"> SEQ Figure \* ARABIC </w:instrText>
+                            </w:r>
+                            <w:r>
+                              <w:rPr>
+                                <w:sz w:val="22"/>
+                                <w:szCs w:val="22"/>
+                              </w:rPr>
+                              <w:fldChar w:fldCharType="separate"/>
+                            </w:r>
+                            <w:r>
+                              <w:rPr>
+                                <w:noProof/>
+                                <w:sz w:val="22"/>
+                                <w:szCs w:val="22"/>
+                              </w:rPr>
+                              <w:t>8</w:t>
+                            </w:r>
+                            <w:r>
+                              <w:rPr>
+                                <w:sz w:val="22"/>
+                                <w:szCs w:val="22"/>
+                              </w:rPr>
+                              <w:fldChar w:fldCharType="end"/>
+                            </w:r>
+                            <w:r>
+                              <w:rPr>
+                                <w:sz w:val="22"/>
+                                <w:szCs w:val="22"/>
+                                <w:lang w:val="en-US"/>
+                              </w:rPr>
+                              <w:t>. Filling values in 'embarked'</w:t>
+                            </w:r>
+                          </w:p>
+                        </w:txbxContent>
+                      </wps:txbx>
+                      <wps:bodyPr rot="0" spcFirstLastPara="0" vertOverflow="overflow" horzOverflow="overflow" vert="horz" wrap="square" lIns="0" tIns="0" rIns="0" bIns="0" numCol="1" spcCol="0" rtlCol="0" fromWordArt="0" anchor="t" anchorCtr="0" forceAA="0" compatLnSpc="1">
+                        <a:prstTxWarp prst="textNoShape">
+                          <a:avLst/>
+                        </a:prstTxWarp>
+                        <a:spAutoFit/>
+                      </wps:bodyPr>
+                    </wps:wsp>
+                  </a:graphicData>
+                </a:graphic>
+              </wp:anchor>
+            </w:drawing>
+          </mc:Choice>
+          <mc:Fallback>
+            <w:pict>
+              <v:shape w14:anchorId="53CE9063" id="Надпись 21" o:spid="_x0000_s1033" type="#_x0000_t202" style="position:absolute;margin-left:.15pt;margin-top:28.65pt;width:467.75pt;height:.05pt;z-index:251682816;visibility:visible;mso-wrap-style:square;mso-wrap-distance-left:9pt;mso-wrap-distance-top:0;mso-wrap-distance-right:9pt;mso-wrap-distance-bottom:0;mso-position-horizontal:absolute;mso-position-horizontal-relative:text;mso-position-vertical:absolute;mso-position-vertical-relative:text;v-text-anchor:top" o:gfxdata="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" stroked="f">
+                <v:textbox style="mso-fit-shape-to-text:t" inset="0,0,0,0">
+                  <w:txbxContent>
+                    <w:p>
+                      <w:pPr>
+                        <w:pStyle w:val="a5"/>
+                        <w:jc w:val="center"/>
+                        <w:rPr>
+                          <w:noProof/>
+                          <w:sz w:val="22"/>
+                          <w:szCs w:val="22"/>
+                        </w:rPr>
+                      </w:pPr>
+                      <w:r>
+                        <w:rPr>
+                          <w:sz w:val="22"/>
+                          <w:szCs w:val="22"/>
+                        </w:rPr>
+                        <w:t xml:space="preserve">Figure </w:t>
+                      </w:r>
+                      <w:r>
+                        <w:rPr>
+                          <w:sz w:val="22"/>
+                          <w:szCs w:val="22"/>
+                        </w:rPr>
+                        <w:fldChar w:fldCharType="begin"/>
+                      </w:r>
+                      <w:r>
+                        <w:rPr>
+                          <w:sz w:val="22"/>
+                          <w:szCs w:val="22"/>
+                        </w:rPr>
+                        <w:instrText xml:space="preserve"> SEQ Figure \* ARABIC </w:instrText>
+                      </w:r>
+                      <w:r>
+                        <w:rPr>
+                          <w:sz w:val="22"/>
+                          <w:szCs w:val="22"/>
+                        </w:rPr>
+                        <w:fldChar w:fldCharType="separate"/>
+                      </w:r>
+                      <w:r>
+                        <w:rPr>
+                          <w:noProof/>
+                          <w:sz w:val="22"/>
+                          <w:szCs w:val="22"/>
+                        </w:rPr>
+                        <w:t>8</w:t>
+                      </w:r>
+                      <w:r>
+                        <w:rPr>
+                          <w:sz w:val="22"/>
+                          <w:szCs w:val="22"/>
+                        </w:rPr>
+                        <w:fldChar w:fldCharType="end"/>
+                      </w:r>
+                      <w:r>
+                        <w:rPr>
+                          <w:sz w:val="22"/>
+                          <w:szCs w:val="22"/>
+                          <w:lang w:val="en-US"/>
+                        </w:rPr>
+                        <w:t>. Filling values in 'embarked'</w:t>
+                      </w:r>
+                    </w:p>
+                  </w:txbxContent>
+                </v:textbox>
+              </v:shape>
+            </w:pict>
+          </mc:Fallback>
+        </mc:AlternateContent>
+      </w:r>
+      <w:r>
+        <w:rPr>
+          <w:noProof/>
+        </w:rPr>
+        <w:drawing>
+          <wp:anchor distT="0" distB="0" distL="114300" distR="114300" simplePos="0" relativeHeight="251680768" behindDoc="0" locked="0" layoutInCell="1" allowOverlap="1" wp14:anchorId="06E0991E" wp14:editId="764DBBDD">
+            <wp:simplePos x="0" y="0"/>
+            <wp:positionH relativeFrom="column">
+              <wp:posOffset>1905</wp:posOffset>
+            </wp:positionH>
+            <wp:positionV relativeFrom="paragraph">
+              <wp:posOffset>3810</wp:posOffset>
+            </wp:positionV>
+            <wp:extent cx="5940425" cy="302895"/>
+            <wp:effectExtent l="0" t="0" r="3175" b="1905"/>
+            <wp:wrapNone/>
+            <wp:docPr id="20" name="Рисунок 20"/>
+            <wp:cNvGraphicFramePr>
+              <a:graphicFrameLocks xmlns:a="http://schemas.openxmlformats.org/drawingml/2006/main" noChangeAspect="1"/>
+            </wp:cNvGraphicFramePr>
+            <a:graphic xmlns:a="http://schemas.openxmlformats.org/drawingml/2006/main">
+              <a:graphicData uri="http://schemas.openxmlformats.org/drawingml/2006/picture">
+                <pic:pic xmlns:pic="http://schemas.openxmlformats.org/drawingml/2006/picture">
+                  <pic:nvPicPr>
+                    <pic:cNvPr id="1" name=""/>
+                    <pic:cNvPicPr/>
+                  </pic:nvPicPr>
+                  <pic:blipFill>
+                    <a:blip r:embed="rId14">
+                      <a:extLst>
+                        <a:ext uri="{28A0092B-C50C-407E-A947-70E740481C1C}">
+                          <a14:useLocalDpi xmlns:a14="http://schemas.microsoft.com/office/drawing/2010/main" val="0"/>
+                        </a:ext>
+                      </a:extLst>
+                    </a:blip>
+                    <a:stretch>
+                      <a:fillRect/>
+                    </a:stretch>
+                  </pic:blipFill>
+                  <pic:spPr>
+                    <a:xfrm>
+                      <a:off x="0" y="0"/>
+                      <a:ext cx="5940425" cy="302895"/>
+                    </a:xfrm>
+                    <a:prstGeom prst="rect">
+                      <a:avLst/>
+                    </a:prstGeom>
+                  </pic:spPr>
+                </pic:pic>
+              </a:graphicData>
+            </a:graphic>
+            <wp14:sizeRelH relativeFrom="page">
+              <wp14:pctWidth>0</wp14:pctWidth>
+            </wp14:sizeRelH>
+            <wp14:sizeRelV relativeFrom="page">
+              <wp14:pctHeight>0</wp14:pctHeight>
+            </wp14:sizeRelV>
+          </wp:anchor>
+        </w:drawing>
+      </w:r>
+    </w:p>
+    <w:p>
+      <w:pPr>
+        <w:rPr>
+          <w:lang w:val="en-US"/>
+        </w:rPr>
+      </w:pPr>
+    </w:p>
+    <w:p>
+      <w:pPr>
+        <w:rPr>
+          <w:lang w:val="en-US"/>
+        </w:rPr>
+      </w:pPr>
+    </w:p>
+    <w:p>
+      <w:pPr>
+        <w:rPr>
+          <w:lang w:val="en-US"/>
+        </w:rPr>
+      </w:pPr>
+      <w:r>
+        <w:rPr>
+          <w:lang w:val="en-US"/>
+        </w:rPr>
+        <w:lastRenderedPageBreak/>
+        <w:t xml:space="preserve">The last column we need to think about is </w:t>
+      </w:r>
+      <w:r>
+        <w:rPr>
+          <w:i/>
+          <w:iCs/>
+          <w:lang w:val="en-US"/>
+        </w:rPr>
+        <w:t>‘age’</w:t>
+      </w:r>
+      <w:r>
+        <w:rPr>
+          <w:lang w:val="en-US"/>
+        </w:rPr>
+        <w:t xml:space="preserve">. We can see that </w:t>
+      </w:r>
+      <w:r>
+        <w:rPr>
+          <w:i/>
+          <w:iCs/>
+          <w:lang w:val="en-US"/>
+        </w:rPr>
+        <w:t>‘sex’</w:t>
+      </w:r>
+      <w:r>
+        <w:rPr>
+          <w:lang w:val="en-US"/>
+        </w:rPr>
+        <w:t xml:space="preserve"> and </w:t>
+      </w:r>
+      <w:r>
+        <w:rPr>
+          <w:i/>
+          <w:iCs/>
+          <w:lang w:val="en-US"/>
+        </w:rPr>
+        <w:t>‘who’</w:t>
+      </w:r>
+      <w:r>
+        <w:rPr>
+          <w:lang w:val="en-US"/>
+        </w:rPr>
+        <w:t xml:space="preserve"> columns don’t have missing values, and, using them, we can find some information about an </w:t>
+      </w:r>
+      <w:r>
+        <w:rPr>
+          <w:b/>
+          <w:bCs/>
+          <w:lang w:val="en-US"/>
+        </w:rPr>
+        <w:t>average age</w:t>
+      </w:r>
+      <w:r>
+        <w:rPr>
+          <w:lang w:val="en-US"/>
+        </w:rPr>
+        <w:t xml:space="preserve"> of each group (like </w:t>
+      </w:r>
+      <w:r>
+        <w:rPr>
+          <w:b/>
+          <w:bCs/>
+          <w:lang w:val="en-US"/>
+        </w:rPr>
+        <w:t>male + man</w:t>
+      </w:r>
+      <w:r>
+        <w:rPr>
+          <w:lang w:val="en-US"/>
+        </w:rPr>
+        <w:t xml:space="preserve">, </w:t>
+      </w:r>
+      <w:r>
+        <w:rPr>
+          <w:b/>
+          <w:bCs/>
+          <w:lang w:val="en-US"/>
+        </w:rPr>
+        <w:t>female + child</w:t>
+      </w:r>
+      <w:r>
+        <w:rPr>
+          <w:lang w:val="en-US"/>
+        </w:rPr>
+        <w:t xml:space="preserve"> and so on). I think it is a good idea to fill missing values according to the belonging to groups mentioned above and group’s average age. Here is a code: </w:t>
+      </w:r>
+    </w:p>
+    <w:p>
+      <w:pPr>
+        <w:rPr>
+          <w:lang w:val="en-US"/>
+        </w:rPr>
+      </w:pPr>
+      <w:r>
+        <w:rPr>
+          <w:noProof/>
+        </w:rPr>
+        <mc:AlternateContent>
+          <mc:Choice Requires="wps">
+            <w:drawing>
+              <wp:anchor distT="0" distB="0" distL="114300" distR="114300" simplePos="0" relativeHeight="251685888" behindDoc="0" locked="0" layoutInCell="1" allowOverlap="1" wp14:anchorId="40286B16" wp14:editId="265B6B8F">
+                <wp:simplePos x="0" y="0"/>
+                <wp:positionH relativeFrom="column">
+                  <wp:posOffset>1905</wp:posOffset>
+                </wp:positionH>
+                <wp:positionV relativeFrom="paragraph">
+                  <wp:posOffset>2339340</wp:posOffset>
+                </wp:positionV>
+                <wp:extent cx="5940425" cy="635"/>
+                <wp:effectExtent l="0" t="0" r="0" b="0"/>
+                <wp:wrapNone/>
+                <wp:docPr id="23" name="Надпись 23"/>
+                <wp:cNvGraphicFramePr/>
+                <a:graphic xmlns:a="http://schemas.openxmlformats.org/drawingml/2006/main">
+                  <a:graphicData uri="http://schemas.microsoft.com/office/word/2010/wordprocessingShape">
+                    <wps:wsp>
+                      <wps:cNvSpPr txBox="1"/>
+                      <wps:spPr>
+                        <a:xfrm>
+                          <a:off x="0" y="0"/>
+                          <a:ext cx="5940425" cy="635"/>
+                        </a:xfrm>
+                        <a:prstGeom prst="rect">
+                          <a:avLst/>
+                        </a:prstGeom>
+                        <a:solidFill>
+                          <a:prstClr val="white"/>
+                        </a:solidFill>
+                        <a:ln>
+                          <a:noFill/>
+                        </a:ln>
+                      </wps:spPr>
+                      <wps:txbx>
+                        <w:txbxContent>
+                          <w:p>
+                            <w:pPr>
+                              <w:pStyle w:val="a5"/>
+                              <w:jc w:val="center"/>
+                              <w:rPr>
+                                <w:noProof/>
+                                <w:sz w:val="22"/>
+                                <w:szCs w:val="22"/>
+                              </w:rPr>
+                            </w:pPr>
+                            <w:r>
+                              <w:rPr>
+                                <w:sz w:val="22"/>
+                                <w:szCs w:val="22"/>
+                              </w:rPr>
+                              <w:t xml:space="preserve">Figure </w:t>
+                            </w:r>
+                            <w:r>
+                              <w:rPr>
+                                <w:sz w:val="22"/>
+                                <w:szCs w:val="22"/>
+                              </w:rPr>
+                              <w:fldChar w:fldCharType="begin"/>
+                            </w:r>
+                            <w:r>
+                              <w:rPr>
+                                <w:sz w:val="22"/>
+                                <w:szCs w:val="22"/>
+                              </w:rPr>
+                              <w:instrText xml:space="preserve"> SEQ Figure \* ARABIC </w:instrText>
+                            </w:r>
+                            <w:r>
+                              <w:rPr>
+                                <w:sz w:val="22"/>
+                                <w:szCs w:val="22"/>
+                              </w:rPr>
+                              <w:fldChar w:fldCharType="separate"/>
+                            </w:r>
+                            <w:r>
+                              <w:rPr>
+                                <w:noProof/>
+                                <w:sz w:val="22"/>
+                                <w:szCs w:val="22"/>
+                              </w:rPr>
+                              <w:t>9</w:t>
+                            </w:r>
+                            <w:r>
+                              <w:rPr>
+                                <w:sz w:val="22"/>
+                                <w:szCs w:val="22"/>
+                              </w:rPr>
+                              <w:fldChar w:fldCharType="end"/>
+                            </w:r>
+                            <w:r>
+                              <w:rPr>
+                                <w:sz w:val="22"/>
+                                <w:szCs w:val="22"/>
+                                <w:lang w:val="en-US"/>
+                              </w:rPr>
+                              <w:t>. Filling values in 'age'</w:t>
+                            </w:r>
+                          </w:p>
+                        </w:txbxContent>
+                      </wps:txbx>
+                      <wps:bodyPr rot="0" spcFirstLastPara="0" vertOverflow="overflow" horzOverflow="overflow" vert="horz" wrap="square" lIns="0" tIns="0" rIns="0" bIns="0" numCol="1" spcCol="0" rtlCol="0" fromWordArt="0" anchor="t" anchorCtr="0" forceAA="0" compatLnSpc="1">
+                        <a:prstTxWarp prst="textNoShape">
+                          <a:avLst/>
+                        </a:prstTxWarp>
+                        <a:spAutoFit/>
+                      </wps:bodyPr>
+                    </wps:wsp>
+                  </a:graphicData>
+                </a:graphic>
+              </wp:anchor>
+            </w:drawing>
+          </mc:Choice>
+          <mc:Fallback>
+            <w:pict>
+              <v:shape w14:anchorId="40286B16" id="Надпись 23" o:spid="_x0000_s1034" type="#_x0000_t202" style="position:absolute;margin-left:.15pt;margin-top:184.2pt;width:467.75pt;height:.05pt;z-index:251685888;visibility:visible;mso-wrap-style:square;mso-wrap-distance-left:9pt;mso-wrap-distance-top:0;mso-wrap-distance-right:9pt;mso-wrap-distance-bottom:0;mso-position-horizontal:absolute;mso-position-horizontal-relative:text;mso-position-vertical:absolute;mso-position-vertical-relative:text;v-text-anchor:top" o:gfxdata="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" stroked="f">
+                <v:textbox style="mso-fit-shape-to-text:t" inset="0,0,0,0">
+                  <w:txbxContent>
+                    <w:p>
+                      <w:pPr>
+                        <w:pStyle w:val="a5"/>
+                        <w:jc w:val="center"/>
+                        <w:rPr>
+                          <w:noProof/>
+                          <w:sz w:val="22"/>
+                          <w:szCs w:val="22"/>
+                        </w:rPr>
+                      </w:pPr>
+                      <w:r>
+                        <w:rPr>
+                          <w:sz w:val="22"/>
+                          <w:szCs w:val="22"/>
+                        </w:rPr>
+                        <w:t xml:space="preserve">Figure </w:t>
+                      </w:r>
+                      <w:r>
+                        <w:rPr>
+                          <w:sz w:val="22"/>
+                          <w:szCs w:val="22"/>
+                        </w:rPr>
+                        <w:fldChar w:fldCharType="begin"/>
+                      </w:r>
+                      <w:r>
+                        <w:rPr>
+                          <w:sz w:val="22"/>
+                          <w:szCs w:val="22"/>
+                        </w:rPr>
+                        <w:instrText xml:space="preserve"> SEQ Figure \* ARABIC </w:instrText>
+                      </w:r>
+                      <w:r>
+                        <w:rPr>
+                          <w:sz w:val="22"/>
+                          <w:szCs w:val="22"/>
+                        </w:rPr>
+                        <w:fldChar w:fldCharType="separate"/>
+                      </w:r>
+                      <w:r>
+                        <w:rPr>
+                          <w:noProof/>
+                          <w:sz w:val="22"/>
+                          <w:szCs w:val="22"/>
+                        </w:rPr>
+                        <w:t>9</w:t>
+                      </w:r>
+                      <w:r>
+                        <w:rPr>
+                          <w:sz w:val="22"/>
+                          <w:szCs w:val="22"/>
+                        </w:rPr>
+                        <w:fldChar w:fldCharType="end"/>
+                      </w:r>
+                      <w:r>
+                        <w:rPr>
+                          <w:sz w:val="22"/>
+                          <w:szCs w:val="22"/>
+                          <w:lang w:val="en-US"/>
+                        </w:rPr>
+                        <w:t>. Filling values in 'age'</w:t>
+                      </w:r>
+                    </w:p>
+                  </w:txbxContent>
+                </v:textbox>
+              </v:shape>
+            </w:pict>
+          </mc:Fallback>
+        </mc:AlternateContent>
+      </w:r>
+      <w:r>
+        <w:rPr>
+          <w:noProof/>
+        </w:rPr>
+        <w:drawing>
+          <wp:anchor distT="0" distB="0" distL="114300" distR="114300" simplePos="0" relativeHeight="251683840" behindDoc="0" locked="0" layoutInCell="1" allowOverlap="1" wp14:anchorId="363013A2" wp14:editId="2E2F475C">
+            <wp:simplePos x="0" y="0"/>
+            <wp:positionH relativeFrom="column">
+              <wp:posOffset>1905</wp:posOffset>
+            </wp:positionH>
+            <wp:positionV relativeFrom="paragraph">
+              <wp:posOffset>-3175</wp:posOffset>
+            </wp:positionV>
+            <wp:extent cx="5940425" cy="2285365"/>
+            <wp:effectExtent l="0" t="0" r="3175" b="635"/>
+            <wp:wrapNone/>
+            <wp:docPr id="22" name="Рисунок 22"/>
+            <wp:cNvGraphicFramePr>
+              <a:graphicFrameLocks xmlns:a="http://schemas.openxmlformats.org/drawingml/2006/main" noChangeAspect="1"/>
+            </wp:cNvGraphicFramePr>
+            <a:graphic xmlns:a="http://schemas.openxmlformats.org/drawingml/2006/main">
+              <a:graphicData uri="http://schemas.openxmlformats.org/drawingml/2006/picture">
+                <pic:pic xmlns:pic="http://schemas.openxmlformats.org/drawingml/2006/picture">
+                  <pic:nvPicPr>
+                    <pic:cNvPr id="1" name=""/>
+                    <pic:cNvPicPr/>
+                  </pic:nvPicPr>
+                  <pic:blipFill>
+                    <a:blip r:embed="rId15">
+                      <a:extLst>
+                        <a:ext uri="{28A0092B-C50C-407E-A947-70E740481C1C}">
+                          <a14:useLocalDpi xmlns:a14="http://schemas.microsoft.com/office/drawing/2010/main" val="0"/>
+                        </a:ext>
+                      </a:extLst>
+                    </a:blip>
+                    <a:stretch>
+                      <a:fillRect/>
+                    </a:stretch>
+                  </pic:blipFill>
+                  <pic:spPr>
+                    <a:xfrm>
+                      <a:off x="0" y="0"/>
+                      <a:ext cx="5940425" cy="2285365"/>
+                    </a:xfrm>
+                    <a:prstGeom prst="rect">
+                      <a:avLst/>
+                    </a:prstGeom>
+                  </pic:spPr>
+                </pic:pic>
+              </a:graphicData>
+            </a:graphic>
+            <wp14:sizeRelH relativeFrom="page">
+              <wp14:pctWidth>0</wp14:pctWidth>
+            </wp14:sizeRelH>
+            <wp14:sizeRelV relativeFrom="page">
+              <wp14:pctHeight>0</wp14:pctHeight>
+            </wp14:sizeRelV>
+          </wp:anchor>
+        </w:drawing>
+      </w:r>
+    </w:p>
+    <w:p>
+      <w:pPr>
+        <w:rPr>
+          <w:lang w:val="en-US"/>
+        </w:rPr>
+      </w:pPr>
+    </w:p>
+    <w:p>
+      <w:pPr>
+        <w:rPr>
+          <w:lang w:val="en-US"/>
+        </w:rPr>
+      </w:pPr>
+    </w:p>
+    <w:p>
+      <w:pPr>
+        <w:rPr>
+          <w:lang w:val="en-US"/>
+        </w:rPr>
+      </w:pPr>
+    </w:p>
+    <w:p>
+      <w:pPr>
+        <w:rPr>
+          <w:lang w:val="en-US"/>
+        </w:rPr>
+      </w:pPr>
+    </w:p>
+    <w:p>
+      <w:pPr>
+        <w:rPr>
+          <w:lang w:val="en-US"/>
+        </w:rPr>
+      </w:pPr>
+    </w:p>
+    <w:p>
+      <w:pPr>
+        <w:rPr>
+          <w:lang w:val="en-US"/>
+        </w:rPr>
+      </w:pPr>
+    </w:p>
+    <w:p>
+      <w:pPr>
+        <w:rPr>
+          <w:lang w:val="en-US"/>
+        </w:rPr>
+      </w:pPr>
+    </w:p>
+    <w:p>
+      <w:pPr>
+        <w:rPr>
+          <w:lang w:val="en-US"/>
+        </w:rPr>
+      </w:pPr>
+    </w:p>
+    <w:p>
+      <w:pPr>
+        <w:rPr>
+          <w:lang w:val="en-US"/>
+        </w:rPr>
+      </w:pPr>
+    </w:p>
+    <w:p>
+      <w:pPr>
+        <w:rPr>
+          <w:lang w:val="en-US"/>
+        </w:rPr>
+      </w:pPr>
+      <w:r>
+        <w:rPr>
+          <w:lang w:val="en-US"/>
+        </w:rPr>
+        <w:t xml:space="preserve">In </w:t>
+      </w:r>
+      <w:r>
+        <w:rPr>
+          <w:b/>
+          <w:bCs/>
+          <w:lang w:val="en-US"/>
+        </w:rPr>
+        <w:t>masks</w:t>
+      </w:r>
+      <w:r>
+        <w:rPr>
+          <w:lang w:val="en-US"/>
+        </w:rPr>
+        <w:t xml:space="preserve"> variable we have a list of different groups. In </w:t>
+      </w:r>
+      <w:r>
+        <w:rPr>
+          <w:b/>
+          <w:bCs/>
+          <w:lang w:val="en-US"/>
+        </w:rPr>
+        <w:t>for</w:t>
+      </w:r>
+      <w:r>
+        <w:rPr>
+          <w:lang w:val="en-US"/>
+        </w:rPr>
+        <w:t xml:space="preserve"> loop we fill </w:t>
+      </w:r>
+      <w:r>
+        <w:rPr>
+          <w:b/>
+          <w:bCs/>
+          <w:lang w:val="en-US"/>
+        </w:rPr>
+        <w:t>numpy.nan</w:t>
+      </w:r>
+      <w:r>
+        <w:rPr>
+          <w:lang w:val="en-US"/>
+        </w:rPr>
+        <w:t xml:space="preserve"> values with </w:t>
+      </w:r>
+      <w:r>
+        <w:rPr>
+          <w:b/>
+          <w:bCs/>
+          <w:lang w:val="en-US"/>
+        </w:rPr>
+        <w:t>mean()</w:t>
+      </w:r>
+      <w:r>
+        <w:rPr>
+          <w:lang w:val="en-US"/>
+        </w:rPr>
+        <w:t xml:space="preserve">. Finally, we have a dataframe with no missing values in it. Next thing we will talk about is </w:t>
+      </w:r>
+      <w:r>
+        <w:rPr>
+          <w:i/>
+          <w:iCs/>
+          <w:lang w:val="en-US"/>
+        </w:rPr>
+        <w:t>features projecting</w:t>
+      </w:r>
+      <w:r>
+        <w:rPr>
+          <w:lang w:val="en-US"/>
+        </w:rPr>
+        <w:t>.</w:t>
+      </w:r>
+    </w:p>
+    <w:p>
+      <w:pPr>
+        <w:pStyle w:val="1"/>
+        <w:rPr>
+          <w:lang w:val="en-US"/>
+        </w:rPr>
+      </w:pPr>
+      <w:r>
+        <w:rPr>
+          <w:lang w:val="en-US"/>
+        </w:rPr>
+        <w:t>Features projecting</w:t>
+      </w:r>
+    </w:p>
+    <w:p>
+      <w:pPr>
+        <w:rPr>
+          <w:lang w:val="en-US"/>
+        </w:rPr>
+      </w:pPr>
+      <w:r>
+        <w:rPr>
+          <w:lang w:val="en-US"/>
+        </w:rPr>
+        <w:t>To be decided…</w:t>
+      </w:r>
       <w:bookmarkStart w:id="0" w:name="_GoBack"/>
       <w:bookmarkEnd w:id="0"/>
     </w:p>
@@ -1254,6 +3770,153 @@
     </w:sectPr>
   </w:body>
 </w:document>
+</file>
+
+<file path=word/endnotes.xml><?xml version="1.0" encoding="utf-8"?>
+<w:endnotes xmlns:wpc="http://schemas.microsoft.com/office/word/2010/wordprocessingCanvas" xmlns:cx="http://schemas.microsoft.com/office/drawing/2014/chartex" xmlns:cx1="http://schemas.microsoft.com/office/drawing/2015/9/8/chartex" xmlns:cx2="http://schemas.microsoft.com/office/drawing/2015/10/21/chartex" xmlns:cx3="http://schemas.microsoft.com/office/drawing/2016/5/9/chartex" xmlns:cx4="http://schemas.microsoft.com/office/drawing/2016/5/10/chartex" xmlns:cx5="http://schemas.microsoft.com/office/drawing/2016/5/11/chartex" xmlns:cx6="http://schemas.microsoft.com/office/drawing/2016/5/12/chartex" xmlns:cx7="http://schemas.microsoft.com/office/drawing/2016/5/13/chartex" xmlns:cx8="http://schemas.microsoft.com/office/drawing/2016/5/14/chartex" xmlns:mc="http://schemas.openxmlformats.org/markup-compatibility/2006" xmlns:aink="http://schemas.microsoft.com/office/drawing/2016/ink" xmlns:am3d="http://schemas.microsoft.com/office/drawing/2017/model3d" xmlns:o="urn:schemas-microsoft-com:office:office" xmlns:r="http://schemas.openxmlformats.org/officeDocument/2006/relationships" xmlns:m="http://schemas.openxmlformats.org/officeDocument/2006/math" xmlns:v="urn:schemas-microsoft-com:vml" xmlns:wp14="http://schemas.microsoft.com/office/word/2010/wordprocessingDrawing" xmlns:wp="http://schemas.openxmlformats.org/drawingml/2006/wordprocessingDrawing" xmlns:w10="urn:schemas-microsoft-com:office:word" xmlns:w="http://schemas.openxmlformats.org/wordprocessingml/2006/main" xmlns:w14="http://schemas.microsoft.com/office/word/2010/wordml" xmlns:w15="http://schemas.microsoft.com/office/word/2012/wordml" xmlns:w16cid="http://schemas.microsoft.com/office/word/2016/wordml/cid" xmlns:w16se="http://schemas.microsoft.com/office/word/2015/wordml/symex" xmlns:wpg="http://schemas.microsoft.com/office/word/2010/wordprocessingGroup" xmlns:wpi="http://schemas.microsoft.com/office/word/2010/wordprocessingInk" xmlns:wne="http://schemas.microsoft.com/office/word/2006/wordml" xmlns:wps="http://schemas.microsoft.com/office/word/2010/wordprocessingShape" mc:Ignorable="w14 w15 w16se w16cid wp14">
+  <w:endnote w:type="separator" w:id="-1">
+    <w:p>
+      <w:pPr>
+        <w:spacing w:after="0" w:line="240" w:lineRule="auto"/>
+      </w:pPr>
+      <w:r>
+        <w:separator/>
+      </w:r>
+    </w:p>
+  </w:endnote>
+  <w:endnote w:type="continuationSeparator" w:id="0">
+    <w:p>
+      <w:pPr>
+        <w:spacing w:after="0" w:line="240" w:lineRule="auto"/>
+      </w:pPr>
+      <w:r>
+        <w:continuationSeparator/>
+      </w:r>
+    </w:p>
+  </w:endnote>
+</w:endnotes>
+</file>
+
+<file path=word/footnotes.xml><?xml version="1.0" encoding="utf-8"?>
+<w:footnotes xmlns:wpc="http://schemas.microsoft.com/office/word/2010/wordprocessingCanvas" xmlns:cx="http://schemas.microsoft.com/office/drawing/2014/chartex" xmlns:cx1="http://schemas.microsoft.com/office/drawing/2015/9/8/chartex" xmlns:cx2="http://schemas.microsoft.com/office/drawing/2015/10/21/chartex" xmlns:cx3="http://schemas.microsoft.com/office/drawing/2016/5/9/chartex" xmlns:cx4="http://schemas.microsoft.com/office/drawing/2016/5/10/chartex" xmlns:cx5="http://schemas.microsoft.com/office/drawing/2016/5/11/chartex" xmlns:cx6="http://schemas.microsoft.com/office/drawing/2016/5/12/chartex" xmlns:cx7="http://schemas.microsoft.com/office/drawing/2016/5/13/chartex" xmlns:cx8="http://schemas.microsoft.com/office/drawing/2016/5/14/chartex" xmlns:mc="http://schemas.openxmlformats.org/markup-compatibility/2006" xmlns:aink="http://schemas.microsoft.com/office/drawing/2016/ink" xmlns:am3d="http://schemas.microsoft.com/office/drawing/2017/model3d" xmlns:o="urn:schemas-microsoft-com:office:office" xmlns:r="http://schemas.openxmlformats.org/officeDocument/2006/relationships" xmlns:m="http://schemas.openxmlformats.org/officeDocument/2006/math" xmlns:v="urn:schemas-microsoft-com:vml" xmlns:wp14="http://schemas.microsoft.com/office/word/2010/wordprocessingDrawing" xmlns:wp="http://schemas.openxmlformats.org/drawingml/2006/wordprocessingDrawing" xmlns:w10="urn:schemas-microsoft-com:office:word" xmlns:w="http://schemas.openxmlformats.org/wordprocessingml/2006/main" xmlns:w14="http://schemas.microsoft.com/office/word/2010/wordml" xmlns:w15="http://schemas.microsoft.com/office/word/2012/wordml" xmlns:w16cid="http://schemas.microsoft.com/office/word/2016/wordml/cid" xmlns:w16se="http://schemas.microsoft.com/office/word/2015/wordml/symex" xmlns:wpg="http://schemas.microsoft.com/office/word/2010/wordprocessingGroup" xmlns:wpi="http://schemas.microsoft.com/office/word/2010/wordprocessingInk" xmlns:wne="http://schemas.microsoft.com/office/word/2006/wordml" xmlns:wps="http://schemas.microsoft.com/office/word/2010/wordprocessingShape" mc:Ignorable="w14 w15 w16se w16cid wp14">
+  <w:footnote w:type="separator" w:id="-1">
+    <w:p>
+      <w:pPr>
+        <w:spacing w:after="0" w:line="240" w:lineRule="auto"/>
+      </w:pPr>
+      <w:r>
+        <w:separator/>
+      </w:r>
+    </w:p>
+  </w:footnote>
+  <w:footnote w:type="continuationSeparator" w:id="0">
+    <w:p>
+      <w:pPr>
+        <w:spacing w:after="0" w:line="240" w:lineRule="auto"/>
+      </w:pPr>
+      <w:r>
+        <w:continuationSeparator/>
+      </w:r>
+    </w:p>
+  </w:footnote>
+</w:footnotes>
+</file>
+
+<file path=word/numbering.xml><?xml version="1.0" encoding="utf-8"?>
+<w:numbering xmlns:wpc="http://schemas.microsoft.com/office/word/2010/wordprocessingCanvas" xmlns:cx="http://schemas.microsoft.com/office/drawing/2014/chartex" xmlns:cx1="http://schemas.microsoft.com/office/drawing/2015/9/8/chartex" xmlns:cx2="http://schemas.microsoft.com/office/drawing/2015/10/21/chartex" xmlns:cx3="http://schemas.microsoft.com/office/drawing/2016/5/9/chartex" xmlns:cx4="http://schemas.microsoft.com/office/drawing/2016/5/10/chartex" xmlns:cx5="http://schemas.microsoft.com/office/drawing/2016/5/11/chartex" xmlns:cx6="http://schemas.microsoft.com/office/drawing/2016/5/12/chartex" xmlns:cx7="http://schemas.microsoft.com/office/drawing/2016/5/13/chartex" xmlns:cx8="http://schemas.microsoft.com/office/drawing/2016/5/14/chartex" xmlns:mc="http://schemas.openxmlformats.org/markup-compatibility/2006" xmlns:aink="http://schemas.microsoft.com/office/drawing/2016/ink" xmlns:am3d="http://schemas.microsoft.com/office/drawing/2017/model3d" xmlns:o="urn:schemas-microsoft-com:office:office" xmlns:r="http://schemas.openxmlformats.org/officeDocument/2006/relationships" xmlns:m="http://schemas.openxmlformats.org/officeDocument/2006/math" xmlns:v="urn:schemas-microsoft-com:vml" xmlns:wp14="http://schemas.microsoft.com/office/word/2010/wordprocessingDrawing" xmlns:wp="http://schemas.openxmlformats.org/drawingml/2006/wordprocessingDrawing" xmlns:w10="urn:schemas-microsoft-com:office:word" xmlns:w="http://schemas.openxmlformats.org/wordprocessingml/2006/main" xmlns:w14="http://schemas.microsoft.com/office/word/2010/wordml" xmlns:w15="http://schemas.microsoft.com/office/word/2012/wordml" xmlns:w16cid="http://schemas.microsoft.com/office/word/2016/wordml/cid" xmlns:w16se="http://schemas.microsoft.com/office/word/2015/wordml/symex" xmlns:wpg="http://schemas.microsoft.com/office/word/2010/wordprocessingGroup" xmlns:wpi="http://schemas.microsoft.com/office/word/2010/wordprocessingInk" xmlns:wne="http://schemas.microsoft.com/office/word/2006/wordml" xmlns:wps="http://schemas.microsoft.com/office/word/2010/wordprocessingShape" mc:Ignorable="w14 w15 w16se w16cid wp14">
+  <w:abstractNum w:abstractNumId="0" w15:restartNumberingAfterBreak="0">
+    <w:nsid w:val="28823697"/>
+    <w:multiLevelType w:val="hybridMultilevel"/>
+    <w:tmpl w:val="59D6EE76"/>
+    <w:lvl w:ilvl="0" w:tplc="04190011">
+      <w:start w:val="1"/>
+      <w:numFmt w:val="decimal"/>
+      <w:lvlText w:val="%1)"/>
+      <w:lvlJc w:val="left"/>
+      <w:pPr>
+        <w:ind w:left="720" w:hanging="360"/>
+      </w:pPr>
+      <w:rPr>
+        <w:rFonts w:hint="default"/>
+      </w:rPr>
+    </w:lvl>
+    <w:lvl w:ilvl="1" w:tplc="04190019" w:tentative="1">
+      <w:start w:val="1"/>
+      <w:numFmt w:val="lowerLetter"/>
+      <w:lvlText w:val="%2."/>
+      <w:lvlJc w:val="left"/>
+      <w:pPr>
+        <w:ind w:left="1440" w:hanging="360"/>
+      </w:pPr>
+    </w:lvl>
+    <w:lvl w:ilvl="2" w:tplc="0419001B" w:tentative="1">
+      <w:start w:val="1"/>
+      <w:numFmt w:val="lowerRoman"/>
+      <w:lvlText w:val="%3."/>
+      <w:lvlJc w:val="right"/>
+      <w:pPr>
+        <w:ind w:left="2160" w:hanging="180"/>
+      </w:pPr>
+    </w:lvl>
+    <w:lvl w:ilvl="3" w:tplc="0419000F" w:tentative="1">
+      <w:start w:val="1"/>
+      <w:numFmt w:val="decimal"/>
+      <w:lvlText w:val="%4."/>
+      <w:lvlJc w:val="left"/>
+      <w:pPr>
+        <w:ind w:left="2880" w:hanging="360"/>
+      </w:pPr>
+    </w:lvl>
+    <w:lvl w:ilvl="4" w:tplc="04190019" w:tentative="1">
+      <w:start w:val="1"/>
+      <w:numFmt w:val="lowerLetter"/>
+      <w:lvlText w:val="%5."/>
+      <w:lvlJc w:val="left"/>
+      <w:pPr>
+        <w:ind w:left="3600" w:hanging="360"/>
+      </w:pPr>
+    </w:lvl>
+    <w:lvl w:ilvl="5" w:tplc="0419001B" w:tentative="1">
+      <w:start w:val="1"/>
+      <w:numFmt w:val="lowerRoman"/>
+      <w:lvlText w:val="%6."/>
+      <w:lvlJc w:val="right"/>
+      <w:pPr>
+        <w:ind w:left="4320" w:hanging="180"/>
+      </w:pPr>
+    </w:lvl>
+    <w:lvl w:ilvl="6" w:tplc="0419000F" w:tentative="1">
+      <w:start w:val="1"/>
+      <w:numFmt w:val="decimal"/>
+      <w:lvlText w:val="%7."/>
+      <w:lvlJc w:val="left"/>
+      <w:pPr>
+        <w:ind w:left="5040" w:hanging="360"/>
+      </w:pPr>
+    </w:lvl>
+    <w:lvl w:ilvl="7" w:tplc="04190019" w:tentative="1">
+      <w:start w:val="1"/>
+      <w:numFmt w:val="lowerLetter"/>
+      <w:lvlText w:val="%8."/>
+      <w:lvlJc w:val="left"/>
+      <w:pPr>
+        <w:ind w:left="5760" w:hanging="360"/>
+      </w:pPr>
+    </w:lvl>
+    <w:lvl w:ilvl="8" w:tplc="0419001B" w:tentative="1">
+      <w:start w:val="1"/>
+      <w:numFmt w:val="lowerRoman"/>
+      <w:lvlText w:val="%9."/>
+      <w:lvlJc w:val="right"/>
+      <w:pPr>
+        <w:ind w:left="6480" w:hanging="180"/>
+      </w:pPr>
+    </w:lvl>
+  </w:abstractNum>
+  <w:num w:numId="1">
+    <w:abstractNumId w:val="0"/>
+  </w:num>
+</w:numbering>
 </file>
 
 <file path=word/styles.xml><?xml version="1.0" encoding="utf-8"?>
@@ -1769,6 +4432,61 @@
       <w:szCs w:val="18"/>
     </w:rPr>
   </w:style>
+  <w:style w:type="paragraph" w:styleId="a6">
+    <w:name w:val="List Paragraph"/>
+    <w:basedOn w:val="a"/>
+    <w:uiPriority w:val="34"/>
+    <w:qFormat/>
+    <w:rsid w:val="00C6564E"/>
+    <w:pPr>
+      <w:ind w:left="720"/>
+      <w:contextualSpacing/>
+    </w:pPr>
+  </w:style>
+  <w:style w:type="paragraph" w:styleId="a7">
+    <w:name w:val="header"/>
+    <w:basedOn w:val="a"/>
+    <w:link w:val="a8"/>
+    <w:uiPriority w:val="99"/>
+    <w:unhideWhenUsed/>
+    <w:rsid w:val="00C6564E"/>
+    <w:pPr>
+      <w:tabs>
+        <w:tab w:val="center" w:pos="4677"/>
+        <w:tab w:val="right" w:pos="9355"/>
+      </w:tabs>
+      <w:spacing w:after="0" w:line="240" w:lineRule="auto"/>
+    </w:pPr>
+  </w:style>
+  <w:style w:type="character" w:customStyle="1" w:styleId="a8">
+    <w:name w:val="Верхний колонтитул Знак"/>
+    <w:basedOn w:val="a0"/>
+    <w:link w:val="a7"/>
+    <w:uiPriority w:val="99"/>
+    <w:rsid w:val="00C6564E"/>
+  </w:style>
+  <w:style w:type="paragraph" w:styleId="a9">
+    <w:name w:val="footer"/>
+    <w:basedOn w:val="a"/>
+    <w:link w:val="aa"/>
+    <w:uiPriority w:val="99"/>
+    <w:unhideWhenUsed/>
+    <w:rsid w:val="00C6564E"/>
+    <w:pPr>
+      <w:tabs>
+        <w:tab w:val="center" w:pos="4677"/>
+        <w:tab w:val="right" w:pos="9355"/>
+      </w:tabs>
+      <w:spacing w:after="0" w:line="240" w:lineRule="auto"/>
+    </w:pPr>
+  </w:style>
+  <w:style w:type="character" w:customStyle="1" w:styleId="aa">
+    <w:name w:val="Нижний колонтитул Знак"/>
+    <w:basedOn w:val="a0"/>
+    <w:link w:val="a9"/>
+    <w:uiPriority w:val="99"/>
+    <w:rsid w:val="00C6564E"/>
+  </w:style>
 </w:styles>
 </file>
 

</xml_diff>

<commit_message>
prepared dataframe (stored in titanic.csv) for machine learning
</commit_message>
<xml_diff>
--- a/machine learning/titanic/documentation/preparing dataframe.docx
+++ b/machine learning/titanic/documentation/preparing dataframe.docx
@@ -3284,7 +3284,19 @@
         <w:rPr>
           <w:lang w:val="en-US"/>
         </w:rPr>
-        <w:t xml:space="preserve"> columns don’t have missing values, and, using them, we can find some information about an </w:t>
+        <w:t xml:space="preserve"> columns don’t have missing values, and, using them, we can find </w:t>
+      </w:r>
+      <w:r>
+        <w:rPr>
+          <w:lang w:val="en-US"/>
+        </w:rPr>
+        <w:t xml:space="preserve">the </w:t>
+      </w:r>
+      <w:r>
+        <w:rPr>
+          <w:lang w:val="en-US"/>
+        </w:rPr>
+        <w:t xml:space="preserve">information about an </w:t>
       </w:r>
       <w:r>
         <w:rPr>
@@ -3674,7 +3686,19 @@
         <w:rPr>
           <w:lang w:val="en-US"/>
         </w:rPr>
-        <w:t xml:space="preserve"> variable we have a list of different groups. In </w:t>
+        <w:t xml:space="preserve"> variable we have a </w:t>
+      </w:r>
+      <w:r>
+        <w:rPr>
+          <w:lang w:val="en-US"/>
+        </w:rPr>
+        <w:t>tuple</w:t>
+      </w:r>
+      <w:r>
+        <w:rPr>
+          <w:lang w:val="en-US"/>
+        </w:rPr>
+        <w:t xml:space="preserve"> of different groups. In </w:t>
       </w:r>
       <w:r>
         <w:rPr>
@@ -3714,6 +3738,20 @@
       </w:r>
       <w:r>
         <w:rPr>
+          <w:b/>
+          <w:bCs/>
+          <w:lang w:val="en-US"/>
+        </w:rPr>
+        <w:t xml:space="preserve"> age</w:t>
+      </w:r>
+      <w:r>
+        <w:rPr>
+          <w:lang w:val="en-US"/>
+        </w:rPr>
+        <w:t xml:space="preserve"> of each group</w:t>
+      </w:r>
+      <w:r>
+        <w:rPr>
           <w:lang w:val="en-US"/>
         </w:rPr>
         <w:t xml:space="preserve">. Finally, we have a dataframe with no missing values in it. Next thing we will talk about is </w:t>
@@ -3757,7 +3795,1567 @@
         <w:rPr>
           <w:lang w:val="en-US"/>
         </w:rPr>
-        <w:t>To be decided…</w:t>
+        <w:t xml:space="preserve">Our </w:t>
+      </w:r>
+      <w:r>
+        <w:rPr>
+          <w:b/>
+          <w:bCs/>
+          <w:lang w:val="en-US"/>
+        </w:rPr>
+        <w:t>target array</w:t>
+      </w:r>
+      <w:r>
+        <w:rPr>
+          <w:lang w:val="en-US"/>
+        </w:rPr>
+        <w:t xml:space="preserve"> (value which we are trying to predict) is </w:t>
+      </w:r>
+      <w:r>
+        <w:rPr>
+          <w:i/>
+          <w:iCs/>
+          <w:lang w:val="en-US"/>
+        </w:rPr>
+        <w:t>‘survived’</w:t>
+      </w:r>
+      <w:r>
+        <w:rPr>
+          <w:lang w:val="en-US"/>
+        </w:rPr>
+        <w:t xml:space="preserve"> column, and </w:t>
+      </w:r>
+      <w:r>
+        <w:rPr>
+          <w:b/>
+          <w:bCs/>
+          <w:lang w:val="en-US"/>
+        </w:rPr>
+        <w:t>feature matrix</w:t>
+      </w:r>
+      <w:r>
+        <w:rPr>
+          <w:lang w:val="en-US"/>
+        </w:rPr>
+        <w:t xml:space="preserve"> consists of all other columns.</w:t>
+      </w:r>
+      <w:r>
+        <w:rPr>
+          <w:lang w:val="en-US"/>
+        </w:rPr>
+        <w:t xml:space="preserve"> </w:t>
+      </w:r>
+      <w:r>
+        <w:rPr>
+          <w:lang w:val="en-US"/>
+        </w:rPr>
+        <w:t xml:space="preserve">This matrix must contain values which can be converted to </w:t>
+      </w:r>
+      <w:r>
+        <w:rPr>
+          <w:b/>
+          <w:bCs/>
+          <w:lang w:val="en-US"/>
+        </w:rPr>
+        <w:t>float</w:t>
+      </w:r>
+      <w:r>
+        <w:rPr>
+          <w:lang w:val="en-US"/>
+        </w:rPr>
+        <w:t xml:space="preserve"> data type.</w:t>
+      </w:r>
+      <w:r>
+        <w:rPr>
+          <w:lang w:val="en-US"/>
+        </w:rPr>
+        <w:t xml:space="preserve"> W</w:t>
+      </w:r>
+      <w:r>
+        <w:rPr>
+          <w:lang w:val="en-US"/>
+        </w:rPr>
+        <w:t xml:space="preserve">e need to replace </w:t>
+      </w:r>
+      <w:r>
+        <w:rPr>
+          <w:b/>
+          <w:bCs/>
+          <w:lang w:val="en-US"/>
+        </w:rPr>
+        <w:t>string</w:t>
+      </w:r>
+      <w:r>
+        <w:rPr>
+          <w:lang w:val="en-US"/>
+        </w:rPr>
+        <w:t xml:space="preserve"> values with </w:t>
+      </w:r>
+      <w:r>
+        <w:rPr>
+          <w:b/>
+          <w:bCs/>
+          <w:lang w:val="en-US"/>
+        </w:rPr>
+        <w:t>float</w:t>
+      </w:r>
+      <w:r>
+        <w:rPr>
+          <w:lang w:val="en-US"/>
+        </w:rPr>
+        <w:t>:</w:t>
+      </w:r>
+    </w:p>
+    <w:p>
+      <w:pPr>
+        <w:pStyle w:val="a6"/>
+        <w:numPr>
+          <w:ilvl w:val="0"/>
+          <w:numId w:val="2"/>
+        </w:numPr>
+        <w:rPr>
+          <w:lang w:val="en-US"/>
+        </w:rPr>
+      </w:pPr>
+      <w:r>
+        <w:rPr>
+          <w:lang w:val="en-US"/>
+        </w:rPr>
+        <w:t xml:space="preserve">I </w:t>
+      </w:r>
+      <w:r>
+        <w:rPr>
+          <w:lang w:val="en-US"/>
+        </w:rPr>
+        <w:t xml:space="preserve">think that we can replace values in </w:t>
+      </w:r>
+      <w:r>
+        <w:rPr>
+          <w:i/>
+          <w:iCs/>
+          <w:lang w:val="en-US"/>
+        </w:rPr>
+        <w:t>‘sex’</w:t>
+      </w:r>
+      <w:r>
+        <w:rPr>
+          <w:lang w:val="en-US"/>
+        </w:rPr>
+        <w:t xml:space="preserve"> column with </w:t>
+      </w:r>
+      <w:r>
+        <w:rPr>
+          <w:b/>
+          <w:bCs/>
+          <w:lang w:val="en-US"/>
+        </w:rPr>
+        <w:t>1</w:t>
+      </w:r>
+      <w:r>
+        <w:rPr>
+          <w:lang w:val="en-US"/>
+        </w:rPr>
+        <w:t xml:space="preserve"> for </w:t>
+      </w:r>
+      <w:r>
+        <w:rPr>
+          <w:b/>
+          <w:bCs/>
+          <w:lang w:val="en-US"/>
+        </w:rPr>
+        <w:t>male</w:t>
+      </w:r>
+      <w:r>
+        <w:rPr>
+          <w:lang w:val="en-US"/>
+        </w:rPr>
+        <w:t xml:space="preserve"> and </w:t>
+      </w:r>
+      <w:r>
+        <w:rPr>
+          <w:b/>
+          <w:bCs/>
+          <w:lang w:val="en-US"/>
+        </w:rPr>
+        <w:t>0</w:t>
+      </w:r>
+      <w:r>
+        <w:rPr>
+          <w:lang w:val="en-US"/>
+        </w:rPr>
+        <w:t xml:space="preserve"> for </w:t>
+      </w:r>
+      <w:r>
+        <w:rPr>
+          <w:b/>
+          <w:bCs/>
+          <w:lang w:val="en-US"/>
+        </w:rPr>
+        <w:t>female</w:t>
+      </w:r>
+      <w:r>
+        <w:rPr>
+          <w:lang w:val="en-US"/>
+        </w:rPr>
+        <w:t xml:space="preserve">, and then change the column name to, for example, </w:t>
+      </w:r>
+      <w:r>
+        <w:rPr>
+          <w:i/>
+          <w:iCs/>
+          <w:lang w:val="en-US"/>
+        </w:rPr>
+        <w:t>‘is_male’</w:t>
+      </w:r>
+      <w:r>
+        <w:rPr>
+          <w:lang w:val="en-US"/>
+        </w:rPr>
+        <w:t xml:space="preserve">. </w:t>
+      </w:r>
+      <w:r>
+        <w:rPr>
+          <w:lang w:val="en-US"/>
+        </w:rPr>
+        <w:t>Here is the code:</w:t>
+      </w:r>
+    </w:p>
+    <w:p>
+      <w:pPr>
+        <w:pStyle w:val="a6"/>
+        <w:rPr>
+          <w:lang w:val="en-US"/>
+        </w:rPr>
+      </w:pPr>
+      <w:r>
+        <w:rPr>
+          <w:noProof/>
+        </w:rPr>
+        <w:drawing>
+          <wp:anchor distT="0" distB="0" distL="114300" distR="114300" simplePos="0" relativeHeight="251686912" behindDoc="0" locked="0" layoutInCell="1" allowOverlap="1" wp14:anchorId="509ACC25" wp14:editId="6A2EEFBA">
+            <wp:simplePos x="0" y="0"/>
+            <wp:positionH relativeFrom="margin">
+              <wp:align>left</wp:align>
+            </wp:positionH>
+            <wp:positionV relativeFrom="paragraph">
+              <wp:posOffset>107315</wp:posOffset>
+            </wp:positionV>
+            <wp:extent cx="5940425" cy="754380"/>
+            <wp:effectExtent l="0" t="0" r="3175" b="7620"/>
+            <wp:wrapNone/>
+            <wp:docPr id="7" name="Рисунок 7"/>
+            <wp:cNvGraphicFramePr>
+              <a:graphicFrameLocks xmlns:a="http://schemas.openxmlformats.org/drawingml/2006/main" noChangeAspect="1"/>
+            </wp:cNvGraphicFramePr>
+            <a:graphic xmlns:a="http://schemas.openxmlformats.org/drawingml/2006/main">
+              <a:graphicData uri="http://schemas.openxmlformats.org/drawingml/2006/picture">
+                <pic:pic xmlns:pic="http://schemas.openxmlformats.org/drawingml/2006/picture">
+                  <pic:nvPicPr>
+                    <pic:cNvPr id="1" name=""/>
+                    <pic:cNvPicPr/>
+                  </pic:nvPicPr>
+                  <pic:blipFill>
+                    <a:blip r:embed="rId16">
+                      <a:extLst>
+                        <a:ext uri="{28A0092B-C50C-407E-A947-70E740481C1C}">
+                          <a14:useLocalDpi xmlns:a14="http://schemas.microsoft.com/office/drawing/2010/main" val="0"/>
+                        </a:ext>
+                      </a:extLst>
+                    </a:blip>
+                    <a:stretch>
+                      <a:fillRect/>
+                    </a:stretch>
+                  </pic:blipFill>
+                  <pic:spPr>
+                    <a:xfrm>
+                      <a:off x="0" y="0"/>
+                      <a:ext cx="5940425" cy="754380"/>
+                    </a:xfrm>
+                    <a:prstGeom prst="rect">
+                      <a:avLst/>
+                    </a:prstGeom>
+                  </pic:spPr>
+                </pic:pic>
+              </a:graphicData>
+            </a:graphic>
+            <wp14:sizeRelH relativeFrom="page">
+              <wp14:pctWidth>0</wp14:pctWidth>
+            </wp14:sizeRelH>
+            <wp14:sizeRelV relativeFrom="page">
+              <wp14:pctHeight>0</wp14:pctHeight>
+            </wp14:sizeRelV>
+          </wp:anchor>
+        </w:drawing>
+      </w:r>
+    </w:p>
+    <w:p>
+      <w:pPr>
+        <w:rPr>
+          <w:lang w:val="en-US"/>
+        </w:rPr>
+      </w:pPr>
+    </w:p>
+    <w:p>
+      <w:pPr>
+        <w:rPr>
+          <w:lang w:val="en-US"/>
+        </w:rPr>
+      </w:pPr>
+    </w:p>
+    <w:p>
+      <w:pPr>
+        <w:rPr>
+          <w:lang w:val="en-US"/>
+        </w:rPr>
+      </w:pPr>
+      <w:r>
+        <w:rPr>
+          <w:noProof/>
+        </w:rPr>
+        <mc:AlternateContent>
+          <mc:Choice Requires="wps">
+            <w:drawing>
+              <wp:anchor distT="0" distB="0" distL="114300" distR="114300" simplePos="0" relativeHeight="251688960" behindDoc="0" locked="0" layoutInCell="1" allowOverlap="1" wp14:anchorId="4D2C5E78" wp14:editId="404288CF">
+                <wp:simplePos x="0" y="0"/>
+                <wp:positionH relativeFrom="margin">
+                  <wp:align>left</wp:align>
+                </wp:positionH>
+                <wp:positionV relativeFrom="paragraph">
+                  <wp:posOffset>65406</wp:posOffset>
+                </wp:positionV>
+                <wp:extent cx="5940425" cy="182880"/>
+                <wp:effectExtent l="0" t="0" r="3175" b="7620"/>
+                <wp:wrapNone/>
+                <wp:docPr id="11" name="Надпись 11"/>
+                <wp:cNvGraphicFramePr/>
+                <a:graphic xmlns:a="http://schemas.openxmlformats.org/drawingml/2006/main">
+                  <a:graphicData uri="http://schemas.microsoft.com/office/word/2010/wordprocessingShape">
+                    <wps:wsp>
+                      <wps:cNvSpPr txBox="1"/>
+                      <wps:spPr>
+                        <a:xfrm>
+                          <a:off x="0" y="0"/>
+                          <a:ext cx="5940425" cy="182880"/>
+                        </a:xfrm>
+                        <a:prstGeom prst="rect">
+                          <a:avLst/>
+                        </a:prstGeom>
+                        <a:solidFill>
+                          <a:prstClr val="white"/>
+                        </a:solidFill>
+                        <a:ln>
+                          <a:noFill/>
+                        </a:ln>
+                      </wps:spPr>
+                      <wps:txbx>
+                        <w:txbxContent>
+                          <w:p>
+                            <w:pPr>
+                              <w:pStyle w:val="a5"/>
+                              <w:jc w:val="center"/>
+                              <w:rPr>
+                                <w:noProof/>
+                                <w:sz w:val="22"/>
+                                <w:szCs w:val="22"/>
+                              </w:rPr>
+                            </w:pPr>
+                            <w:r>
+                              <w:rPr>
+                                <w:sz w:val="22"/>
+                                <w:szCs w:val="22"/>
+                              </w:rPr>
+                              <w:t xml:space="preserve">Figure </w:t>
+                            </w:r>
+                            <w:r>
+                              <w:rPr>
+                                <w:sz w:val="22"/>
+                                <w:szCs w:val="22"/>
+                              </w:rPr>
+                              <w:fldChar w:fldCharType="begin"/>
+                            </w:r>
+                            <w:r>
+                              <w:rPr>
+                                <w:sz w:val="22"/>
+                                <w:szCs w:val="22"/>
+                              </w:rPr>
+                              <w:instrText xml:space="preserve"> SEQ Figure \* ARABIC </w:instrText>
+                            </w:r>
+                            <w:r>
+                              <w:rPr>
+                                <w:sz w:val="22"/>
+                                <w:szCs w:val="22"/>
+                              </w:rPr>
+                              <w:fldChar w:fldCharType="separate"/>
+                            </w:r>
+                            <w:r>
+                              <w:rPr>
+                                <w:noProof/>
+                                <w:sz w:val="22"/>
+                                <w:szCs w:val="22"/>
+                              </w:rPr>
+                              <w:t>10</w:t>
+                            </w:r>
+                            <w:r>
+                              <w:rPr>
+                                <w:sz w:val="22"/>
+                                <w:szCs w:val="22"/>
+                              </w:rPr>
+                              <w:fldChar w:fldCharType="end"/>
+                            </w:r>
+                            <w:r>
+                              <w:rPr>
+                                <w:sz w:val="22"/>
+                                <w:szCs w:val="22"/>
+                                <w:lang w:val="en-US"/>
+                              </w:rPr>
+                              <w:t>. Replacing values in 'sex'</w:t>
+                            </w:r>
+                          </w:p>
+                        </w:txbxContent>
+                      </wps:txbx>
+                      <wps:bodyPr rot="0" spcFirstLastPara="0" vertOverflow="overflow" horzOverflow="overflow" vert="horz" wrap="square" lIns="0" tIns="0" rIns="0" bIns="0" numCol="1" spcCol="0" rtlCol="0" fromWordArt="0" anchor="t" anchorCtr="0" forceAA="0" compatLnSpc="1">
+                        <a:prstTxWarp prst="textNoShape">
+                          <a:avLst/>
+                        </a:prstTxWarp>
+                        <a:noAutofit/>
+                      </wps:bodyPr>
+                    </wps:wsp>
+                  </a:graphicData>
+                </a:graphic>
+                <wp14:sizeRelV relativeFrom="margin">
+                  <wp14:pctHeight>0</wp14:pctHeight>
+                </wp14:sizeRelV>
+              </wp:anchor>
+            </w:drawing>
+          </mc:Choice>
+          <mc:Fallback>
+            <w:pict>
+              <v:shape w14:anchorId="4D2C5E78" id="Надпись 11" o:spid="_x0000_s1035" type="#_x0000_t202" style="position:absolute;margin-left:0;margin-top:5.15pt;width:467.75pt;height:14.4pt;z-index:251688960;visibility:visible;mso-wrap-style:square;mso-height-percent:0;mso-wrap-distance-left:9pt;mso-wrap-distance-top:0;mso-wrap-distance-right:9pt;mso-wrap-distance-bottom:0;mso-position-horizontal:left;mso-position-horizontal-relative:margin;mso-position-vertical:absolute;mso-position-vertical-relative:text;mso-height-percent:0;mso-height-relative:margin;v-text-anchor:top" o:gfxdata="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" stroked="f">
+                <v:textbox inset="0,0,0,0">
+                  <w:txbxContent>
+                    <w:p>
+                      <w:pPr>
+                        <w:pStyle w:val="a5"/>
+                        <w:jc w:val="center"/>
+                        <w:rPr>
+                          <w:noProof/>
+                          <w:sz w:val="22"/>
+                          <w:szCs w:val="22"/>
+                        </w:rPr>
+                      </w:pPr>
+                      <w:r>
+                        <w:rPr>
+                          <w:sz w:val="22"/>
+                          <w:szCs w:val="22"/>
+                        </w:rPr>
+                        <w:t xml:space="preserve">Figure </w:t>
+                      </w:r>
+                      <w:r>
+                        <w:rPr>
+                          <w:sz w:val="22"/>
+                          <w:szCs w:val="22"/>
+                        </w:rPr>
+                        <w:fldChar w:fldCharType="begin"/>
+                      </w:r>
+                      <w:r>
+                        <w:rPr>
+                          <w:sz w:val="22"/>
+                          <w:szCs w:val="22"/>
+                        </w:rPr>
+                        <w:instrText xml:space="preserve"> SEQ Figure \* ARABIC </w:instrText>
+                      </w:r>
+                      <w:r>
+                        <w:rPr>
+                          <w:sz w:val="22"/>
+                          <w:szCs w:val="22"/>
+                        </w:rPr>
+                        <w:fldChar w:fldCharType="separate"/>
+                      </w:r>
+                      <w:r>
+                        <w:rPr>
+                          <w:noProof/>
+                          <w:sz w:val="22"/>
+                          <w:szCs w:val="22"/>
+                        </w:rPr>
+                        <w:t>10</w:t>
+                      </w:r>
+                      <w:r>
+                        <w:rPr>
+                          <w:sz w:val="22"/>
+                          <w:szCs w:val="22"/>
+                        </w:rPr>
+                        <w:fldChar w:fldCharType="end"/>
+                      </w:r>
+                      <w:r>
+                        <w:rPr>
+                          <w:sz w:val="22"/>
+                          <w:szCs w:val="22"/>
+                          <w:lang w:val="en-US"/>
+                        </w:rPr>
+                        <w:t>. Replacing values in 'sex'</w:t>
+                      </w:r>
+                    </w:p>
+                  </w:txbxContent>
+                </v:textbox>
+                <w10:wrap anchorx="margin"/>
+              </v:shape>
+            </w:pict>
+          </mc:Fallback>
+        </mc:AlternateContent>
+      </w:r>
+    </w:p>
+    <w:p>
+      <w:pPr>
+        <w:pStyle w:val="a6"/>
+        <w:numPr>
+          <w:ilvl w:val="0"/>
+          <w:numId w:val="2"/>
+        </w:numPr>
+        <w:tabs>
+          <w:tab w:val="left" w:pos="8400"/>
+        </w:tabs>
+        <w:rPr>
+          <w:lang w:val="en-US"/>
+        </w:rPr>
+      </w:pPr>
+      <w:r>
+        <w:rPr>
+          <w:lang w:val="en-US"/>
+        </w:rPr>
+        <w:t xml:space="preserve">Now we can think about other </w:t>
+      </w:r>
+      <w:r>
+        <w:rPr>
+          <w:b/>
+          <w:bCs/>
+          <w:lang w:val="en-US"/>
+        </w:rPr>
+        <w:t>string</w:t>
+      </w:r>
+      <w:r>
+        <w:rPr>
+          <w:lang w:val="en-US"/>
+        </w:rPr>
+        <w:t xml:space="preserve"> values. For example, </w:t>
+      </w:r>
+      <w:r>
+        <w:rPr>
+          <w:i/>
+          <w:iCs/>
+          <w:lang w:val="en-US"/>
+        </w:rPr>
+        <w:t>‘who’</w:t>
+      </w:r>
+      <w:r>
+        <w:rPr>
+          <w:lang w:val="en-US"/>
+        </w:rPr>
+        <w:t xml:space="preserve"> column. We can replace </w:t>
+      </w:r>
+      <w:r>
+        <w:rPr>
+          <w:b/>
+          <w:bCs/>
+          <w:lang w:val="en-US"/>
+        </w:rPr>
+        <w:t>man</w:t>
+      </w:r>
+      <w:r>
+        <w:rPr>
+          <w:lang w:val="en-US"/>
+        </w:rPr>
+        <w:t xml:space="preserve"> with </w:t>
+      </w:r>
+      <w:r>
+        <w:rPr>
+          <w:b/>
+          <w:bCs/>
+          <w:lang w:val="en-US"/>
+        </w:rPr>
+        <w:t>1</w:t>
+      </w:r>
+      <w:r>
+        <w:rPr>
+          <w:lang w:val="en-US"/>
+        </w:rPr>
+        <w:t xml:space="preserve">, </w:t>
+      </w:r>
+      <w:r>
+        <w:rPr>
+          <w:b/>
+          <w:bCs/>
+          <w:lang w:val="en-US"/>
+        </w:rPr>
+        <w:t>woman</w:t>
+      </w:r>
+      <w:r>
+        <w:rPr>
+          <w:lang w:val="en-US"/>
+        </w:rPr>
+        <w:t xml:space="preserve"> with </w:t>
+      </w:r>
+      <w:r>
+        <w:rPr>
+          <w:b/>
+          <w:bCs/>
+          <w:lang w:val="en-US"/>
+        </w:rPr>
+        <w:t>2</w:t>
+      </w:r>
+      <w:r>
+        <w:rPr>
+          <w:lang w:val="en-US"/>
+        </w:rPr>
+        <w:t xml:space="preserve">, </w:t>
+      </w:r>
+      <w:r>
+        <w:rPr>
+          <w:b/>
+          <w:bCs/>
+          <w:lang w:val="en-US"/>
+        </w:rPr>
+        <w:t>child</w:t>
+      </w:r>
+      <w:r>
+        <w:rPr>
+          <w:lang w:val="en-US"/>
+        </w:rPr>
+        <w:t xml:space="preserve"> with </w:t>
+      </w:r>
+      <w:r>
+        <w:rPr>
+          <w:b/>
+          <w:bCs/>
+          <w:lang w:val="en-US"/>
+        </w:rPr>
+        <w:t>3</w:t>
+      </w:r>
+      <w:r>
+        <w:rPr>
+          <w:lang w:val="en-US"/>
+        </w:rPr>
+        <w:t xml:space="preserve">. But it isn’t the best way, because, during the process of learning, our model can think that </w:t>
+      </w:r>
+      <w:r>
+        <w:rPr>
+          <w:b/>
+          <w:bCs/>
+          <w:lang w:val="en-US"/>
+        </w:rPr>
+        <w:t>man + woman = child</w:t>
+      </w:r>
+      <w:r>
+        <w:rPr>
+          <w:lang w:val="en-US"/>
+        </w:rPr>
+        <w:t xml:space="preserve"> (1 + 2 = 3). Obviously, that’s not correct. Instead, we can remove </w:t>
+      </w:r>
+      <w:r>
+        <w:rPr>
+          <w:i/>
+          <w:iCs/>
+          <w:lang w:val="en-US"/>
+        </w:rPr>
+        <w:t>‘who’</w:t>
+      </w:r>
+      <w:r>
+        <w:rPr>
+          <w:lang w:val="en-US"/>
+        </w:rPr>
+        <w:t xml:space="preserve"> column and add 3 new columns: </w:t>
+      </w:r>
+      <w:r>
+        <w:rPr>
+          <w:i/>
+          <w:iCs/>
+          <w:lang w:val="en-US"/>
+        </w:rPr>
+        <w:t>‘who=man’</w:t>
+      </w:r>
+      <w:r>
+        <w:rPr>
+          <w:lang w:val="en-US"/>
+        </w:rPr>
+        <w:t xml:space="preserve">, </w:t>
+      </w:r>
+      <w:r>
+        <w:rPr>
+          <w:i/>
+          <w:iCs/>
+          <w:lang w:val="en-US"/>
+        </w:rPr>
+        <w:t>‘who=woman’</w:t>
+      </w:r>
+      <w:r>
+        <w:rPr>
+          <w:lang w:val="en-US"/>
+        </w:rPr>
+        <w:t xml:space="preserve">, </w:t>
+      </w:r>
+      <w:r>
+        <w:rPr>
+          <w:i/>
+          <w:iCs/>
+          <w:lang w:val="en-US"/>
+        </w:rPr>
+        <w:t>‘who=child’</w:t>
+      </w:r>
+      <w:r>
+        <w:rPr>
+          <w:lang w:val="en-US"/>
+        </w:rPr>
+        <w:t xml:space="preserve">. If, in </w:t>
+      </w:r>
+      <w:r>
+        <w:rPr>
+          <w:i/>
+          <w:iCs/>
+          <w:lang w:val="en-US"/>
+        </w:rPr>
+        <w:t>‘who’</w:t>
+      </w:r>
+      <w:r>
+        <w:rPr>
+          <w:lang w:val="en-US"/>
+        </w:rPr>
+        <w:t xml:space="preserve"> column, our person has value </w:t>
+      </w:r>
+      <w:r>
+        <w:rPr>
+          <w:b/>
+          <w:bCs/>
+          <w:lang w:val="en-US"/>
+        </w:rPr>
+        <w:t>man</w:t>
+      </w:r>
+      <w:r>
+        <w:rPr>
+          <w:lang w:val="en-US"/>
+        </w:rPr>
+        <w:t xml:space="preserve">, we place </w:t>
+      </w:r>
+      <w:r>
+        <w:rPr>
+          <w:b/>
+          <w:bCs/>
+          <w:lang w:val="en-US"/>
+        </w:rPr>
+        <w:t>True</w:t>
+      </w:r>
+      <w:r>
+        <w:rPr>
+          <w:lang w:val="en-US"/>
+        </w:rPr>
+        <w:t xml:space="preserve"> (1) in </w:t>
+      </w:r>
+      <w:r>
+        <w:rPr>
+          <w:i/>
+          <w:iCs/>
+          <w:lang w:val="en-US"/>
+        </w:rPr>
+        <w:t>‘who=man’</w:t>
+      </w:r>
+      <w:r>
+        <w:rPr>
+          <w:lang w:val="en-US"/>
+        </w:rPr>
+        <w:t xml:space="preserve"> column, and </w:t>
+      </w:r>
+      <w:r>
+        <w:rPr>
+          <w:b/>
+          <w:bCs/>
+          <w:lang w:val="en-US"/>
+        </w:rPr>
+        <w:t>False</w:t>
+      </w:r>
+      <w:r>
+        <w:rPr>
+          <w:lang w:val="en-US"/>
+        </w:rPr>
+        <w:t xml:space="preserve"> in </w:t>
+      </w:r>
+      <w:r>
+        <w:rPr>
+          <w:i/>
+          <w:iCs/>
+          <w:lang w:val="en-US"/>
+        </w:rPr>
+        <w:t>‘who=woman’</w:t>
+      </w:r>
+      <w:r>
+        <w:rPr>
+          <w:lang w:val="en-US"/>
+        </w:rPr>
+        <w:t xml:space="preserve"> and </w:t>
+      </w:r>
+      <w:r>
+        <w:rPr>
+          <w:i/>
+          <w:iCs/>
+          <w:lang w:val="en-US"/>
+        </w:rPr>
+        <w:t>‘who=child</w:t>
+      </w:r>
+      <w:r>
+        <w:rPr>
+          <w:lang w:val="en-US"/>
+        </w:rPr>
+        <w:t>’</w:t>
+      </w:r>
+      <w:r>
+        <w:rPr>
+          <w:lang w:val="en-US"/>
+        </w:rPr>
+        <w:t xml:space="preserve"> columns. We “create” 3 features (columns) from 1 column. It can be easily done with class </w:t>
+      </w:r>
+      <w:r>
+        <w:rPr>
+          <w:b/>
+          <w:bCs/>
+          <w:lang w:val="en-US"/>
+        </w:rPr>
+        <w:t>DictVectorizer</w:t>
+      </w:r>
+      <w:r>
+        <w:rPr>
+          <w:lang w:val="en-US"/>
+        </w:rPr>
+        <w:t xml:space="preserve">, </w:t>
+      </w:r>
+      <w:r>
+        <w:rPr>
+          <w:lang w:val="en-US"/>
+        </w:rPr>
+        <w:t xml:space="preserve">which we can get from </w:t>
+      </w:r>
+      <w:r>
+        <w:rPr>
+          <w:b/>
+          <w:bCs/>
+          <w:lang w:val="en-US"/>
+        </w:rPr>
+        <w:t>sklearn</w:t>
+      </w:r>
+      <w:r>
+        <w:rPr>
+          <w:lang w:val="en-US"/>
+        </w:rPr>
+        <w:t xml:space="preserve"> module:</w:t>
+      </w:r>
+    </w:p>
+    <w:p>
+      <w:pPr>
+        <w:pStyle w:val="a6"/>
+        <w:tabs>
+          <w:tab w:val="left" w:pos="8400"/>
+        </w:tabs>
+        <w:rPr>
+          <w:lang w:val="en-US"/>
+        </w:rPr>
+      </w:pPr>
+      <w:r>
+        <w:rPr>
+          <w:noProof/>
+        </w:rPr>
+        <mc:AlternateContent>
+          <mc:Choice Requires="wps">
+            <w:drawing>
+              <wp:anchor distT="0" distB="0" distL="114300" distR="114300" simplePos="0" relativeHeight="251692032" behindDoc="0" locked="0" layoutInCell="1" allowOverlap="1" wp14:anchorId="379C8C83" wp14:editId="513B86BD">
+                <wp:simplePos x="0" y="0"/>
+                <wp:positionH relativeFrom="column">
+                  <wp:posOffset>0</wp:posOffset>
+                </wp:positionH>
+                <wp:positionV relativeFrom="paragraph">
+                  <wp:posOffset>1010920</wp:posOffset>
+                </wp:positionV>
+                <wp:extent cx="5940425" cy="635"/>
+                <wp:effectExtent l="0" t="0" r="0" b="0"/>
+                <wp:wrapNone/>
+                <wp:docPr id="13" name="Надпись 13"/>
+                <wp:cNvGraphicFramePr/>
+                <a:graphic xmlns:a="http://schemas.openxmlformats.org/drawingml/2006/main">
+                  <a:graphicData uri="http://schemas.microsoft.com/office/word/2010/wordprocessingShape">
+                    <wps:wsp>
+                      <wps:cNvSpPr txBox="1"/>
+                      <wps:spPr>
+                        <a:xfrm>
+                          <a:off x="0" y="0"/>
+                          <a:ext cx="5940425" cy="635"/>
+                        </a:xfrm>
+                        <a:prstGeom prst="rect">
+                          <a:avLst/>
+                        </a:prstGeom>
+                        <a:solidFill>
+                          <a:prstClr val="white"/>
+                        </a:solidFill>
+                        <a:ln>
+                          <a:noFill/>
+                        </a:ln>
+                      </wps:spPr>
+                      <wps:txbx>
+                        <w:txbxContent>
+                          <w:p>
+                            <w:pPr>
+                              <w:pStyle w:val="a5"/>
+                              <w:jc w:val="center"/>
+                              <w:rPr>
+                                <w:noProof/>
+                                <w:sz w:val="22"/>
+                                <w:szCs w:val="22"/>
+                              </w:rPr>
+                            </w:pPr>
+                            <w:r>
+                              <w:rPr>
+                                <w:sz w:val="22"/>
+                                <w:szCs w:val="22"/>
+                              </w:rPr>
+                              <w:t xml:space="preserve">Figure </w:t>
+                            </w:r>
+                            <w:r>
+                              <w:rPr>
+                                <w:sz w:val="22"/>
+                                <w:szCs w:val="22"/>
+                              </w:rPr>
+                              <w:fldChar w:fldCharType="begin"/>
+                            </w:r>
+                            <w:r>
+                              <w:rPr>
+                                <w:sz w:val="22"/>
+                                <w:szCs w:val="22"/>
+                              </w:rPr>
+                              <w:instrText xml:space="preserve"> SEQ Figure \* ARABIC </w:instrText>
+                            </w:r>
+                            <w:r>
+                              <w:rPr>
+                                <w:sz w:val="22"/>
+                                <w:szCs w:val="22"/>
+                              </w:rPr>
+                              <w:fldChar w:fldCharType="separate"/>
+                            </w:r>
+                            <w:r>
+                              <w:rPr>
+                                <w:noProof/>
+                                <w:sz w:val="22"/>
+                                <w:szCs w:val="22"/>
+                              </w:rPr>
+                              <w:t>11</w:t>
+                            </w:r>
+                            <w:r>
+                              <w:rPr>
+                                <w:sz w:val="22"/>
+                                <w:szCs w:val="22"/>
+                              </w:rPr>
+                              <w:fldChar w:fldCharType="end"/>
+                            </w:r>
+                            <w:r>
+                              <w:rPr>
+                                <w:sz w:val="22"/>
+                                <w:szCs w:val="22"/>
+                                <w:lang w:val="en-US"/>
+                              </w:rPr>
+                              <w:t>. Projecting new features</w:t>
+                            </w:r>
+                          </w:p>
+                        </w:txbxContent>
+                      </wps:txbx>
+                      <wps:bodyPr rot="0" spcFirstLastPara="0" vertOverflow="overflow" horzOverflow="overflow" vert="horz" wrap="square" lIns="0" tIns="0" rIns="0" bIns="0" numCol="1" spcCol="0" rtlCol="0" fromWordArt="0" anchor="t" anchorCtr="0" forceAA="0" compatLnSpc="1">
+                        <a:prstTxWarp prst="textNoShape">
+                          <a:avLst/>
+                        </a:prstTxWarp>
+                        <a:spAutoFit/>
+                      </wps:bodyPr>
+                    </wps:wsp>
+                  </a:graphicData>
+                </a:graphic>
+              </wp:anchor>
+            </w:drawing>
+          </mc:Choice>
+          <mc:Fallback>
+            <w:pict>
+              <v:shape w14:anchorId="379C8C83" id="Надпись 13" o:spid="_x0000_s1036" type="#_x0000_t202" style="position:absolute;left:0;text-align:left;margin-left:0;margin-top:79.6pt;width:467.75pt;height:.05pt;z-index:251692032;visibility:visible;mso-wrap-style:square;mso-wrap-distance-left:9pt;mso-wrap-distance-top:0;mso-wrap-distance-right:9pt;mso-wrap-distance-bottom:0;mso-position-horizontal:absolute;mso-position-horizontal-relative:text;mso-position-vertical:absolute;mso-position-vertical-relative:text;v-text-anchor:top" o:gfxdata="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" stroked="f">
+                <v:textbox style="mso-fit-shape-to-text:t" inset="0,0,0,0">
+                  <w:txbxContent>
+                    <w:p>
+                      <w:pPr>
+                        <w:pStyle w:val="a5"/>
+                        <w:jc w:val="center"/>
+                        <w:rPr>
+                          <w:noProof/>
+                          <w:sz w:val="22"/>
+                          <w:szCs w:val="22"/>
+                        </w:rPr>
+                      </w:pPr>
+                      <w:r>
+                        <w:rPr>
+                          <w:sz w:val="22"/>
+                          <w:szCs w:val="22"/>
+                        </w:rPr>
+                        <w:t xml:space="preserve">Figure </w:t>
+                      </w:r>
+                      <w:r>
+                        <w:rPr>
+                          <w:sz w:val="22"/>
+                          <w:szCs w:val="22"/>
+                        </w:rPr>
+                        <w:fldChar w:fldCharType="begin"/>
+                      </w:r>
+                      <w:r>
+                        <w:rPr>
+                          <w:sz w:val="22"/>
+                          <w:szCs w:val="22"/>
+                        </w:rPr>
+                        <w:instrText xml:space="preserve"> SEQ Figure \* ARABIC </w:instrText>
+                      </w:r>
+                      <w:r>
+                        <w:rPr>
+                          <w:sz w:val="22"/>
+                          <w:szCs w:val="22"/>
+                        </w:rPr>
+                        <w:fldChar w:fldCharType="separate"/>
+                      </w:r>
+                      <w:r>
+                        <w:rPr>
+                          <w:noProof/>
+                          <w:sz w:val="22"/>
+                          <w:szCs w:val="22"/>
+                        </w:rPr>
+                        <w:t>11</w:t>
+                      </w:r>
+                      <w:r>
+                        <w:rPr>
+                          <w:sz w:val="22"/>
+                          <w:szCs w:val="22"/>
+                        </w:rPr>
+                        <w:fldChar w:fldCharType="end"/>
+                      </w:r>
+                      <w:r>
+                        <w:rPr>
+                          <w:sz w:val="22"/>
+                          <w:szCs w:val="22"/>
+                          <w:lang w:val="en-US"/>
+                        </w:rPr>
+                        <w:t>. Projecting new features</w:t>
+                      </w:r>
+                    </w:p>
+                  </w:txbxContent>
+                </v:textbox>
+              </v:shape>
+            </w:pict>
+          </mc:Fallback>
+        </mc:AlternateContent>
+      </w:r>
+      <w:r>
+        <w:rPr>
+          <w:noProof/>
+        </w:rPr>
+        <w:drawing>
+          <wp:anchor distT="0" distB="0" distL="114300" distR="114300" simplePos="0" relativeHeight="251689984" behindDoc="0" locked="0" layoutInCell="1" allowOverlap="1" wp14:anchorId="3D01C811" wp14:editId="27F96747">
+            <wp:simplePos x="0" y="0"/>
+            <wp:positionH relativeFrom="margin">
+              <wp:align>left</wp:align>
+            </wp:positionH>
+            <wp:positionV relativeFrom="paragraph">
+              <wp:posOffset>60325</wp:posOffset>
+            </wp:positionV>
+            <wp:extent cx="5940425" cy="893445"/>
+            <wp:effectExtent l="0" t="0" r="3175" b="1905"/>
+            <wp:wrapNone/>
+            <wp:docPr id="12" name="Рисунок 12"/>
+            <wp:cNvGraphicFramePr>
+              <a:graphicFrameLocks xmlns:a="http://schemas.openxmlformats.org/drawingml/2006/main" noChangeAspect="1"/>
+            </wp:cNvGraphicFramePr>
+            <a:graphic xmlns:a="http://schemas.openxmlformats.org/drawingml/2006/main">
+              <a:graphicData uri="http://schemas.openxmlformats.org/drawingml/2006/picture">
+                <pic:pic xmlns:pic="http://schemas.openxmlformats.org/drawingml/2006/picture">
+                  <pic:nvPicPr>
+                    <pic:cNvPr id="1" name=""/>
+                    <pic:cNvPicPr/>
+                  </pic:nvPicPr>
+                  <pic:blipFill>
+                    <a:blip r:embed="rId17">
+                      <a:extLst>
+                        <a:ext uri="{28A0092B-C50C-407E-A947-70E740481C1C}">
+                          <a14:useLocalDpi xmlns:a14="http://schemas.microsoft.com/office/drawing/2010/main" val="0"/>
+                        </a:ext>
+                      </a:extLst>
+                    </a:blip>
+                    <a:stretch>
+                      <a:fillRect/>
+                    </a:stretch>
+                  </pic:blipFill>
+                  <pic:spPr>
+                    <a:xfrm>
+                      <a:off x="0" y="0"/>
+                      <a:ext cx="5940425" cy="893445"/>
+                    </a:xfrm>
+                    <a:prstGeom prst="rect">
+                      <a:avLst/>
+                    </a:prstGeom>
+                  </pic:spPr>
+                </pic:pic>
+              </a:graphicData>
+            </a:graphic>
+            <wp14:sizeRelH relativeFrom="page">
+              <wp14:pctWidth>0</wp14:pctWidth>
+            </wp14:sizeRelH>
+            <wp14:sizeRelV relativeFrom="page">
+              <wp14:pctHeight>0</wp14:pctHeight>
+            </wp14:sizeRelV>
+          </wp:anchor>
+        </w:drawing>
+      </w:r>
+    </w:p>
+    <w:p>
+      <w:pPr>
+        <w:pStyle w:val="a6"/>
+        <w:tabs>
+          <w:tab w:val="left" w:pos="8400"/>
+        </w:tabs>
+        <w:rPr>
+          <w:lang w:val="en-US"/>
+        </w:rPr>
+      </w:pPr>
+    </w:p>
+    <w:p>
+      <w:pPr>
+        <w:pStyle w:val="a6"/>
+        <w:tabs>
+          <w:tab w:val="left" w:pos="8400"/>
+        </w:tabs>
+        <w:rPr>
+          <w:lang w:val="en-US"/>
+        </w:rPr>
+      </w:pPr>
+    </w:p>
+    <w:p>
+      <w:pPr>
+        <w:pStyle w:val="a6"/>
+        <w:tabs>
+          <w:tab w:val="left" w:pos="8400"/>
+        </w:tabs>
+        <w:rPr>
+          <w:lang w:val="en-US"/>
+        </w:rPr>
+      </w:pPr>
+    </w:p>
+    <w:p>
+      <w:pPr>
+        <w:pStyle w:val="a6"/>
+        <w:tabs>
+          <w:tab w:val="left" w:pos="8400"/>
+        </w:tabs>
+        <w:rPr>
+          <w:lang w:val="en-US"/>
+        </w:rPr>
+      </w:pPr>
+    </w:p>
+    <w:p>
+      <w:pPr>
+        <w:pStyle w:val="a6"/>
+        <w:numPr>
+          <w:ilvl w:val="0"/>
+          <w:numId w:val="2"/>
+        </w:numPr>
+        <w:tabs>
+          <w:tab w:val="left" w:pos="8400"/>
+        </w:tabs>
+        <w:rPr>
+          <w:lang w:val="en-US"/>
+        </w:rPr>
+      </w:pPr>
+      <w:r>
+        <w:rPr>
+          <w:lang w:val="en-US"/>
+        </w:rPr>
+        <w:lastRenderedPageBreak/>
+        <w:t xml:space="preserve">Finally, let’s have a look on our dataframe: </w:t>
+      </w:r>
+    </w:p>
+    <w:p>
+      <w:pPr>
+        <w:pStyle w:val="a6"/>
+        <w:tabs>
+          <w:tab w:val="left" w:pos="8400"/>
+        </w:tabs>
+        <w:rPr>
+          <w:lang w:val="en-US"/>
+        </w:rPr>
+      </w:pPr>
+      <w:r>
+        <w:rPr>
+          <w:noProof/>
+        </w:rPr>
+        <mc:AlternateContent>
+          <mc:Choice Requires="wps">
+            <w:drawing>
+              <wp:anchor distT="0" distB="0" distL="114300" distR="114300" simplePos="0" relativeHeight="251695104" behindDoc="0" locked="0" layoutInCell="1" allowOverlap="1" wp14:anchorId="65D535AC" wp14:editId="42777BE1">
+                <wp:simplePos x="0" y="0"/>
+                <wp:positionH relativeFrom="column">
+                  <wp:posOffset>-201295</wp:posOffset>
+                </wp:positionH>
+                <wp:positionV relativeFrom="paragraph">
+                  <wp:posOffset>2513330</wp:posOffset>
+                </wp:positionV>
+                <wp:extent cx="6337935" cy="635"/>
+                <wp:effectExtent l="0" t="0" r="0" b="0"/>
+                <wp:wrapNone/>
+                <wp:docPr id="24" name="Надпись 24"/>
+                <wp:cNvGraphicFramePr/>
+                <a:graphic xmlns:a="http://schemas.openxmlformats.org/drawingml/2006/main">
+                  <a:graphicData uri="http://schemas.microsoft.com/office/word/2010/wordprocessingShape">
+                    <wps:wsp>
+                      <wps:cNvSpPr txBox="1"/>
+                      <wps:spPr>
+                        <a:xfrm>
+                          <a:off x="0" y="0"/>
+                          <a:ext cx="6337935" cy="635"/>
+                        </a:xfrm>
+                        <a:prstGeom prst="rect">
+                          <a:avLst/>
+                        </a:prstGeom>
+                        <a:solidFill>
+                          <a:prstClr val="white"/>
+                        </a:solidFill>
+                        <a:ln>
+                          <a:noFill/>
+                        </a:ln>
+                      </wps:spPr>
+                      <wps:txbx>
+                        <w:txbxContent>
+                          <w:p>
+                            <w:pPr>
+                              <w:pStyle w:val="a5"/>
+                              <w:jc w:val="center"/>
+                              <w:rPr>
+                                <w:noProof/>
+                                <w:sz w:val="22"/>
+                                <w:szCs w:val="22"/>
+                              </w:rPr>
+                            </w:pPr>
+                            <w:r>
+                              <w:rPr>
+                                <w:sz w:val="22"/>
+                                <w:szCs w:val="22"/>
+                              </w:rPr>
+                              <w:t xml:space="preserve">Figure </w:t>
+                            </w:r>
+                            <w:r>
+                              <w:rPr>
+                                <w:sz w:val="22"/>
+                                <w:szCs w:val="22"/>
+                              </w:rPr>
+                              <w:fldChar w:fldCharType="begin"/>
+                            </w:r>
+                            <w:r>
+                              <w:rPr>
+                                <w:sz w:val="22"/>
+                                <w:szCs w:val="22"/>
+                              </w:rPr>
+                              <w:instrText xml:space="preserve"> SEQ Figure \* ARABIC </w:instrText>
+                            </w:r>
+                            <w:r>
+                              <w:rPr>
+                                <w:sz w:val="22"/>
+                                <w:szCs w:val="22"/>
+                              </w:rPr>
+                              <w:fldChar w:fldCharType="separate"/>
+                            </w:r>
+                            <w:r>
+                              <w:rPr>
+                                <w:noProof/>
+                                <w:sz w:val="22"/>
+                                <w:szCs w:val="22"/>
+                              </w:rPr>
+                              <w:t>12</w:t>
+                            </w:r>
+                            <w:r>
+                              <w:rPr>
+                                <w:sz w:val="22"/>
+                                <w:szCs w:val="22"/>
+                              </w:rPr>
+                              <w:fldChar w:fldCharType="end"/>
+                            </w:r>
+                            <w:r>
+                              <w:rPr>
+                                <w:sz w:val="22"/>
+                                <w:szCs w:val="22"/>
+                                <w:lang w:val="en-US"/>
+                              </w:rPr>
+                              <w:t>. Final dataframe</w:t>
+                            </w:r>
+                          </w:p>
+                        </w:txbxContent>
+                      </wps:txbx>
+                      <wps:bodyPr rot="0" spcFirstLastPara="0" vertOverflow="overflow" horzOverflow="overflow" vert="horz" wrap="square" lIns="0" tIns="0" rIns="0" bIns="0" numCol="1" spcCol="0" rtlCol="0" fromWordArt="0" anchor="t" anchorCtr="0" forceAA="0" compatLnSpc="1">
+                        <a:prstTxWarp prst="textNoShape">
+                          <a:avLst/>
+                        </a:prstTxWarp>
+                        <a:spAutoFit/>
+                      </wps:bodyPr>
+                    </wps:wsp>
+                  </a:graphicData>
+                </a:graphic>
+              </wp:anchor>
+            </w:drawing>
+          </mc:Choice>
+          <mc:Fallback>
+            <w:pict>
+              <v:shape w14:anchorId="65D535AC" id="Надпись 24" o:spid="_x0000_s1037" type="#_x0000_t202" style="position:absolute;left:0;text-align:left;margin-left:-15.85pt;margin-top:197.9pt;width:499.05pt;height:.05pt;z-index:251695104;visibility:visible;mso-wrap-style:square;mso-wrap-distance-left:9pt;mso-wrap-distance-top:0;mso-wrap-distance-right:9pt;mso-wrap-distance-bottom:0;mso-position-horizontal:absolute;mso-position-horizontal-relative:text;mso-position-vertical:absolute;mso-position-vertical-relative:text;v-text-anchor:top" o:gfxdata="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" stroked="f">
+                <v:textbox style="mso-fit-shape-to-text:t" inset="0,0,0,0">
+                  <w:txbxContent>
+                    <w:p>
+                      <w:pPr>
+                        <w:pStyle w:val="a5"/>
+                        <w:jc w:val="center"/>
+                        <w:rPr>
+                          <w:noProof/>
+                          <w:sz w:val="22"/>
+                          <w:szCs w:val="22"/>
+                        </w:rPr>
+                      </w:pPr>
+                      <w:r>
+                        <w:rPr>
+                          <w:sz w:val="22"/>
+                          <w:szCs w:val="22"/>
+                        </w:rPr>
+                        <w:t xml:space="preserve">Figure </w:t>
+                      </w:r>
+                      <w:r>
+                        <w:rPr>
+                          <w:sz w:val="22"/>
+                          <w:szCs w:val="22"/>
+                        </w:rPr>
+                        <w:fldChar w:fldCharType="begin"/>
+                      </w:r>
+                      <w:r>
+                        <w:rPr>
+                          <w:sz w:val="22"/>
+                          <w:szCs w:val="22"/>
+                        </w:rPr>
+                        <w:instrText xml:space="preserve"> SEQ Figure \* ARABIC </w:instrText>
+                      </w:r>
+                      <w:r>
+                        <w:rPr>
+                          <w:sz w:val="22"/>
+                          <w:szCs w:val="22"/>
+                        </w:rPr>
+                        <w:fldChar w:fldCharType="separate"/>
+                      </w:r>
+                      <w:r>
+                        <w:rPr>
+                          <w:noProof/>
+                          <w:sz w:val="22"/>
+                          <w:szCs w:val="22"/>
+                        </w:rPr>
+                        <w:t>12</w:t>
+                      </w:r>
+                      <w:r>
+                        <w:rPr>
+                          <w:sz w:val="22"/>
+                          <w:szCs w:val="22"/>
+                        </w:rPr>
+                        <w:fldChar w:fldCharType="end"/>
+                      </w:r>
+                      <w:r>
+                        <w:rPr>
+                          <w:sz w:val="22"/>
+                          <w:szCs w:val="22"/>
+                          <w:lang w:val="en-US"/>
+                        </w:rPr>
+                        <w:t>. Final dataframe</w:t>
+                      </w:r>
+                    </w:p>
+                  </w:txbxContent>
+                </v:textbox>
+              </v:shape>
+            </w:pict>
+          </mc:Fallback>
+        </mc:AlternateContent>
+      </w:r>
+      <w:r>
+        <w:rPr>
+          <w:noProof/>
+        </w:rPr>
+        <w:drawing>
+          <wp:anchor distT="0" distB="0" distL="114300" distR="114300" simplePos="0" relativeHeight="251693056" behindDoc="0" locked="0" layoutInCell="1" allowOverlap="1" wp14:anchorId="7E163AF5" wp14:editId="592B74DF">
+            <wp:simplePos x="0" y="0"/>
+            <wp:positionH relativeFrom="margin">
+              <wp:align>center</wp:align>
+            </wp:positionH>
+            <wp:positionV relativeFrom="paragraph">
+              <wp:posOffset>109220</wp:posOffset>
+            </wp:positionV>
+            <wp:extent cx="6338283" cy="2346960"/>
+            <wp:effectExtent l="0" t="0" r="5715" b="0"/>
+            <wp:wrapNone/>
+            <wp:docPr id="17" name="Рисунок 17"/>
+            <wp:cNvGraphicFramePr>
+              <a:graphicFrameLocks xmlns:a="http://schemas.openxmlformats.org/drawingml/2006/main" noChangeAspect="1"/>
+            </wp:cNvGraphicFramePr>
+            <a:graphic xmlns:a="http://schemas.openxmlformats.org/drawingml/2006/main">
+              <a:graphicData uri="http://schemas.openxmlformats.org/drawingml/2006/picture">
+                <pic:pic xmlns:pic="http://schemas.openxmlformats.org/drawingml/2006/picture">
+                  <pic:nvPicPr>
+                    <pic:cNvPr id="1" name=""/>
+                    <pic:cNvPicPr/>
+                  </pic:nvPicPr>
+                  <pic:blipFill>
+                    <a:blip r:embed="rId18">
+                      <a:extLst>
+                        <a:ext uri="{28A0092B-C50C-407E-A947-70E740481C1C}">
+                          <a14:useLocalDpi xmlns:a14="http://schemas.microsoft.com/office/drawing/2010/main" val="0"/>
+                        </a:ext>
+                      </a:extLst>
+                    </a:blip>
+                    <a:stretch>
+                      <a:fillRect/>
+                    </a:stretch>
+                  </pic:blipFill>
+                  <pic:spPr>
+                    <a:xfrm>
+                      <a:off x="0" y="0"/>
+                      <a:ext cx="6338283" cy="2346960"/>
+                    </a:xfrm>
+                    <a:prstGeom prst="rect">
+                      <a:avLst/>
+                    </a:prstGeom>
+                  </pic:spPr>
+                </pic:pic>
+              </a:graphicData>
+            </a:graphic>
+            <wp14:sizeRelH relativeFrom="page">
+              <wp14:pctWidth>0</wp14:pctWidth>
+            </wp14:sizeRelH>
+            <wp14:sizeRelV relativeFrom="page">
+              <wp14:pctHeight>0</wp14:pctHeight>
+            </wp14:sizeRelV>
+          </wp:anchor>
+        </w:drawing>
+      </w:r>
+    </w:p>
+    <w:p>
+      <w:pPr>
+        <w:rPr>
+          <w:lang w:val="en-US"/>
+        </w:rPr>
+      </w:pPr>
+    </w:p>
+    <w:p>
+      <w:pPr>
+        <w:rPr>
+          <w:lang w:val="en-US"/>
+        </w:rPr>
+      </w:pPr>
+    </w:p>
+    <w:p>
+      <w:pPr>
+        <w:rPr>
+          <w:lang w:val="en-US"/>
+        </w:rPr>
+      </w:pPr>
+    </w:p>
+    <w:p>
+      <w:pPr>
+        <w:rPr>
+          <w:lang w:val="en-US"/>
+        </w:rPr>
+      </w:pPr>
+    </w:p>
+    <w:p>
+      <w:pPr>
+        <w:rPr>
+          <w:lang w:val="en-US"/>
+        </w:rPr>
+      </w:pPr>
+    </w:p>
+    <w:p>
+      <w:pPr>
+        <w:rPr>
+          <w:lang w:val="en-US"/>
+        </w:rPr>
+      </w:pPr>
+    </w:p>
+    <w:p>
+      <w:pPr>
+        <w:rPr>
+          <w:lang w:val="en-US"/>
+        </w:rPr>
+      </w:pPr>
+    </w:p>
+    <w:p>
+      <w:pPr>
+        <w:rPr>
+          <w:lang w:val="en-US"/>
+        </w:rPr>
+      </w:pPr>
+    </w:p>
+    <w:p>
+      <w:pPr>
+        <w:tabs>
+          <w:tab w:val="left" w:pos="7476"/>
+        </w:tabs>
+        <w:rPr>
+          <w:lang w:val="en-US"/>
+        </w:rPr>
+      </w:pPr>
+    </w:p>
+    <w:p>
+      <w:pPr>
+        <w:pStyle w:val="a6"/>
+        <w:tabs>
+          <w:tab w:val="left" w:pos="7476"/>
+        </w:tabs>
+        <w:rPr>
+          <w:lang w:val="en-US"/>
+        </w:rPr>
+      </w:pPr>
+      <w:r>
+        <w:rPr>
+          <w:lang w:val="en-US"/>
+        </w:rPr>
+        <w:t xml:space="preserve">Now </w:t>
+      </w:r>
+      <w:r>
+        <w:rPr>
+          <w:b/>
+          <w:bCs/>
+          <w:lang w:val="en-US"/>
+        </w:rPr>
+        <w:t>titanic</w:t>
+      </w:r>
+      <w:r>
+        <w:rPr>
+          <w:lang w:val="en-US"/>
+        </w:rPr>
+        <w:t xml:space="preserve"> </w:t>
+      </w:r>
+      <w:r>
+        <w:rPr>
+          <w:lang w:val="en-US"/>
+        </w:rPr>
+        <w:t>is</w:t>
+      </w:r>
+      <w:r>
+        <w:rPr>
+          <w:lang w:val="en-US"/>
+        </w:rPr>
+        <w:t xml:space="preserve"> ready for machine learning! I will store this dataframe in </w:t>
+      </w:r>
+      <w:r>
+        <w:rPr>
+          <w:b/>
+          <w:bCs/>
+          <w:lang w:val="en-US"/>
+        </w:rPr>
+        <w:t>titanic.csv</w:t>
+      </w:r>
+      <w:r>
+        <w:rPr>
+          <w:lang w:val="en-US"/>
+        </w:rPr>
+        <w:t xml:space="preserve"> file, which can be find in the folder with project.</w:t>
       </w:r>
       <w:bookmarkStart w:id="0" w:name="_GoBack"/>
       <w:bookmarkEnd w:id="0"/>
@@ -3825,9 +5423,9 @@
 <file path=word/numbering.xml><?xml version="1.0" encoding="utf-8"?>
 <w:numbering xmlns:wpc="http://schemas.microsoft.com/office/word/2010/wordprocessingCanvas" xmlns:cx="http://schemas.microsoft.com/office/drawing/2014/chartex" xmlns:cx1="http://schemas.microsoft.com/office/drawing/2015/9/8/chartex" xmlns:cx2="http://schemas.microsoft.com/office/drawing/2015/10/21/chartex" xmlns:cx3="http://schemas.microsoft.com/office/drawing/2016/5/9/chartex" xmlns:cx4="http://schemas.microsoft.com/office/drawing/2016/5/10/chartex" xmlns:cx5="http://schemas.microsoft.com/office/drawing/2016/5/11/chartex" xmlns:cx6="http://schemas.microsoft.com/office/drawing/2016/5/12/chartex" xmlns:cx7="http://schemas.microsoft.com/office/drawing/2016/5/13/chartex" xmlns:cx8="http://schemas.microsoft.com/office/drawing/2016/5/14/chartex" xmlns:mc="http://schemas.openxmlformats.org/markup-compatibility/2006" xmlns:aink="http://schemas.microsoft.com/office/drawing/2016/ink" xmlns:am3d="http://schemas.microsoft.com/office/drawing/2017/model3d" xmlns:o="urn:schemas-microsoft-com:office:office" xmlns:r="http://schemas.openxmlformats.org/officeDocument/2006/relationships" xmlns:m="http://schemas.openxmlformats.org/officeDocument/2006/math" xmlns:v="urn:schemas-microsoft-com:vml" xmlns:wp14="http://schemas.microsoft.com/office/word/2010/wordprocessingDrawing" xmlns:wp="http://schemas.openxmlformats.org/drawingml/2006/wordprocessingDrawing" xmlns:w10="urn:schemas-microsoft-com:office:word" xmlns:w="http://schemas.openxmlformats.org/wordprocessingml/2006/main" xmlns:w14="http://schemas.microsoft.com/office/word/2010/wordml" xmlns:w15="http://schemas.microsoft.com/office/word/2012/wordml" xmlns:w16cid="http://schemas.microsoft.com/office/word/2016/wordml/cid" xmlns:w16se="http://schemas.microsoft.com/office/word/2015/wordml/symex" xmlns:wpg="http://schemas.microsoft.com/office/word/2010/wordprocessingGroup" xmlns:wpi="http://schemas.microsoft.com/office/word/2010/wordprocessingInk" xmlns:wne="http://schemas.microsoft.com/office/word/2006/wordml" xmlns:wps="http://schemas.microsoft.com/office/word/2010/wordprocessingShape" mc:Ignorable="w14 w15 w16se w16cid wp14">
   <w:abstractNum w:abstractNumId="0" w15:restartNumberingAfterBreak="0">
-    <w:nsid w:val="28823697"/>
+    <w:nsid w:val="058C75E8"/>
     <w:multiLevelType w:val="hybridMultilevel"/>
-    <w:tmpl w:val="59D6EE76"/>
+    <w:tmpl w:val="1FD0EB58"/>
     <w:lvl w:ilvl="0" w:tplc="04190011">
       <w:start w:val="1"/>
       <w:numFmt w:val="decimal"/>
@@ -3913,7 +5511,99 @@
       </w:pPr>
     </w:lvl>
   </w:abstractNum>
+  <w:abstractNum w:abstractNumId="1" w15:restartNumberingAfterBreak="0">
+    <w:nsid w:val="28823697"/>
+    <w:multiLevelType w:val="hybridMultilevel"/>
+    <w:tmpl w:val="59D6EE76"/>
+    <w:lvl w:ilvl="0" w:tplc="04190011">
+      <w:start w:val="1"/>
+      <w:numFmt w:val="decimal"/>
+      <w:lvlText w:val="%1)"/>
+      <w:lvlJc w:val="left"/>
+      <w:pPr>
+        <w:ind w:left="720" w:hanging="360"/>
+      </w:pPr>
+      <w:rPr>
+        <w:rFonts w:hint="default"/>
+      </w:rPr>
+    </w:lvl>
+    <w:lvl w:ilvl="1" w:tplc="04190019" w:tentative="1">
+      <w:start w:val="1"/>
+      <w:numFmt w:val="lowerLetter"/>
+      <w:lvlText w:val="%2."/>
+      <w:lvlJc w:val="left"/>
+      <w:pPr>
+        <w:ind w:left="1440" w:hanging="360"/>
+      </w:pPr>
+    </w:lvl>
+    <w:lvl w:ilvl="2" w:tplc="0419001B" w:tentative="1">
+      <w:start w:val="1"/>
+      <w:numFmt w:val="lowerRoman"/>
+      <w:lvlText w:val="%3."/>
+      <w:lvlJc w:val="right"/>
+      <w:pPr>
+        <w:ind w:left="2160" w:hanging="180"/>
+      </w:pPr>
+    </w:lvl>
+    <w:lvl w:ilvl="3" w:tplc="0419000F" w:tentative="1">
+      <w:start w:val="1"/>
+      <w:numFmt w:val="decimal"/>
+      <w:lvlText w:val="%4."/>
+      <w:lvlJc w:val="left"/>
+      <w:pPr>
+        <w:ind w:left="2880" w:hanging="360"/>
+      </w:pPr>
+    </w:lvl>
+    <w:lvl w:ilvl="4" w:tplc="04190019" w:tentative="1">
+      <w:start w:val="1"/>
+      <w:numFmt w:val="lowerLetter"/>
+      <w:lvlText w:val="%5."/>
+      <w:lvlJc w:val="left"/>
+      <w:pPr>
+        <w:ind w:left="3600" w:hanging="360"/>
+      </w:pPr>
+    </w:lvl>
+    <w:lvl w:ilvl="5" w:tplc="0419001B" w:tentative="1">
+      <w:start w:val="1"/>
+      <w:numFmt w:val="lowerRoman"/>
+      <w:lvlText w:val="%6."/>
+      <w:lvlJc w:val="right"/>
+      <w:pPr>
+        <w:ind w:left="4320" w:hanging="180"/>
+      </w:pPr>
+    </w:lvl>
+    <w:lvl w:ilvl="6" w:tplc="0419000F" w:tentative="1">
+      <w:start w:val="1"/>
+      <w:numFmt w:val="decimal"/>
+      <w:lvlText w:val="%7."/>
+      <w:lvlJc w:val="left"/>
+      <w:pPr>
+        <w:ind w:left="5040" w:hanging="360"/>
+      </w:pPr>
+    </w:lvl>
+    <w:lvl w:ilvl="7" w:tplc="04190019" w:tentative="1">
+      <w:start w:val="1"/>
+      <w:numFmt w:val="lowerLetter"/>
+      <w:lvlText w:val="%8."/>
+      <w:lvlJc w:val="left"/>
+      <w:pPr>
+        <w:ind w:left="5760" w:hanging="360"/>
+      </w:pPr>
+    </w:lvl>
+    <w:lvl w:ilvl="8" w:tplc="0419001B" w:tentative="1">
+      <w:start w:val="1"/>
+      <w:numFmt w:val="lowerRoman"/>
+      <w:lvlText w:val="%9."/>
+      <w:lvlJc w:val="right"/>
+      <w:pPr>
+        <w:ind w:left="6480" w:hanging="180"/>
+      </w:pPr>
+    </w:lvl>
+  </w:abstractNum>
   <w:num w:numId="1">
+    <w:abstractNumId w:val="1"/>
+  </w:num>
+  <w:num w:numId="2">
     <w:abstractNumId w:val="0"/>
   </w:num>
 </w:numbering>
@@ -4342,7 +6032,6 @@
   <w:style w:type="character" w:default="1" w:styleId="a0">
     <w:name w:val="Default Paragraph Font"/>
     <w:uiPriority w:val="1"/>
-    <w:semiHidden/>
     <w:unhideWhenUsed/>
   </w:style>
   <w:style w:type="table" w:default="1" w:styleId="a1">

</xml_diff>

<commit_message>
cosmetic changes in documentation
</commit_message>
<xml_diff>
--- a/machine learning/titanic/documentation/preparing dataframe.docx
+++ b/machine learning/titanic/documentation/preparing dataframe.docx
@@ -14,8 +14,16 @@
         <w:rPr>
           <w:lang w:val="en-US"/>
         </w:rPr>
-        <w:t>Preparing dataframe</w:t>
-      </w:r>
+        <w:t xml:space="preserve">Preparing </w:t>
+      </w:r>
+      <w:proofErr w:type="spellStart"/>
+      <w:r>
+        <w:rPr>
+          <w:lang w:val="en-US"/>
+        </w:rPr>
+        <w:t>dataframe</w:t>
+      </w:r>
+      <w:proofErr w:type="spellEnd"/>
     </w:p>
     <w:p>
       <w:pPr>
@@ -180,12 +188,21 @@
                                 <w:szCs w:val="22"/>
                               </w:rPr>
                             </w:pPr>
-                            <w:r>
-                              <w:rPr>
-                                <w:sz w:val="22"/>
-                                <w:szCs w:val="22"/>
-                              </w:rPr>
-                              <w:t xml:space="preserve">Figure </w:t>
+                            <w:proofErr w:type="spellStart"/>
+                            <w:r>
+                              <w:rPr>
+                                <w:sz w:val="22"/>
+                                <w:szCs w:val="22"/>
+                              </w:rPr>
+                              <w:t>Figure</w:t>
+                            </w:r>
+                            <w:proofErr w:type="spellEnd"/>
+                            <w:r>
+                              <w:rPr>
+                                <w:sz w:val="22"/>
+                                <w:szCs w:val="22"/>
+                              </w:rPr>
+                              <w:t xml:space="preserve"> </w:t>
                             </w:r>
                             <w:r>
                               <w:rPr>
@@ -284,12 +301,21 @@
                           <w:szCs w:val="22"/>
                         </w:rPr>
                       </w:pPr>
-                      <w:r>
-                        <w:rPr>
-                          <w:sz w:val="22"/>
-                          <w:szCs w:val="22"/>
-                        </w:rPr>
-                        <w:t xml:space="preserve">Figure </w:t>
+                      <w:proofErr w:type="spellStart"/>
+                      <w:r>
+                        <w:rPr>
+                          <w:sz w:val="22"/>
+                          <w:szCs w:val="22"/>
+                        </w:rPr>
+                        <w:t>Figure</w:t>
+                      </w:r>
+                      <w:proofErr w:type="spellEnd"/>
+                      <w:r>
+                        <w:rPr>
+                          <w:sz w:val="22"/>
+                          <w:szCs w:val="22"/>
+                        </w:rPr>
+                        <w:t xml:space="preserve"> </w:t>
                       </w:r>
                       <w:r>
                         <w:rPr>
@@ -439,6 +465,8 @@
         </w:rPr>
         <w:t xml:space="preserve"> It is represented as </w:t>
       </w:r>
+      <w:proofErr w:type="spellStart"/>
+      <w:proofErr w:type="gramStart"/>
       <w:r>
         <w:rPr>
           <w:b/>
@@ -447,6 +475,8 @@
         </w:rPr>
         <w:t>pandas.DataFrame</w:t>
       </w:r>
+      <w:proofErr w:type="spellEnd"/>
+      <w:proofErr w:type="gramEnd"/>
       <w:r>
         <w:rPr>
           <w:b/>
@@ -473,7 +503,21 @@
         <w:rPr>
           <w:lang w:val="en-US"/>
         </w:rPr>
-        <w:t xml:space="preserve">module for efficient work with this dataset. We will store the dataframe in </w:t>
+        <w:t xml:space="preserve">module for efficient work with this dataset. We will store the </w:t>
+      </w:r>
+      <w:proofErr w:type="spellStart"/>
+      <w:r>
+        <w:rPr>
+          <w:lang w:val="en-US"/>
+        </w:rPr>
+        <w:t>dataframe</w:t>
+      </w:r>
+      <w:proofErr w:type="spellEnd"/>
+      <w:r>
+        <w:rPr>
+          <w:lang w:val="en-US"/>
+        </w:rPr>
+        <w:t xml:space="preserve"> in </w:t>
       </w:r>
       <w:r>
         <w:rPr>
@@ -553,12 +597,21 @@
                                 <w:szCs w:val="22"/>
                               </w:rPr>
                             </w:pPr>
-                            <w:r>
-                              <w:rPr>
-                                <w:sz w:val="22"/>
-                                <w:szCs w:val="22"/>
-                              </w:rPr>
-                              <w:t xml:space="preserve">Figure </w:t>
+                            <w:proofErr w:type="spellStart"/>
+                            <w:r>
+                              <w:rPr>
+                                <w:sz w:val="22"/>
+                                <w:szCs w:val="22"/>
+                              </w:rPr>
+                              <w:t>Figure</w:t>
+                            </w:r>
+                            <w:proofErr w:type="spellEnd"/>
+                            <w:r>
+                              <w:rPr>
+                                <w:sz w:val="22"/>
+                                <w:szCs w:val="22"/>
+                              </w:rPr>
+                              <w:t xml:space="preserve"> </w:t>
                             </w:r>
                             <w:r>
                               <w:rPr>
@@ -604,6 +657,7 @@
                               </w:rPr>
                               <w:t xml:space="preserve">. </w:t>
                             </w:r>
+                            <w:proofErr w:type="spellStart"/>
                             <w:r>
                               <w:rPr>
                                 <w:sz w:val="22"/>
@@ -618,7 +672,16 @@
                                 <w:szCs w:val="22"/>
                                 <w:lang w:val="en-US"/>
                               </w:rPr>
-                              <w:t>ataframe variable</w:t>
+                              <w:t>ataframe</w:t>
+                            </w:r>
+                            <w:proofErr w:type="spellEnd"/>
+                            <w:r>
+                              <w:rPr>
+                                <w:sz w:val="22"/>
+                                <w:szCs w:val="22"/>
+                                <w:lang w:val="en-US"/>
+                              </w:rPr>
+                              <w:t xml:space="preserve"> variable</w:t>
                             </w:r>
                           </w:p>
                         </w:txbxContent>
@@ -653,12 +716,21 @@
                           <w:szCs w:val="22"/>
                         </w:rPr>
                       </w:pPr>
-                      <w:r>
-                        <w:rPr>
-                          <w:sz w:val="22"/>
-                          <w:szCs w:val="22"/>
-                        </w:rPr>
-                        <w:t xml:space="preserve">Figure </w:t>
+                      <w:proofErr w:type="spellStart"/>
+                      <w:r>
+                        <w:rPr>
+                          <w:sz w:val="22"/>
+                          <w:szCs w:val="22"/>
+                        </w:rPr>
+                        <w:t>Figure</w:t>
+                      </w:r>
+                      <w:proofErr w:type="spellEnd"/>
+                      <w:r>
+                        <w:rPr>
+                          <w:sz w:val="22"/>
+                          <w:szCs w:val="22"/>
+                        </w:rPr>
+                        <w:t xml:space="preserve"> </w:t>
                       </w:r>
                       <w:r>
                         <w:rPr>
@@ -704,6 +776,7 @@
                         </w:rPr>
                         <w:t xml:space="preserve">. </w:t>
                       </w:r>
+                      <w:proofErr w:type="spellStart"/>
                       <w:r>
                         <w:rPr>
                           <w:sz w:val="22"/>
@@ -718,7 +791,16 @@
                           <w:szCs w:val="22"/>
                           <w:lang w:val="en-US"/>
                         </w:rPr>
-                        <w:t>ataframe variable</w:t>
+                        <w:t>ataframe</w:t>
+                      </w:r>
+                      <w:proofErr w:type="spellEnd"/>
+                      <w:r>
+                        <w:rPr>
+                          <w:sz w:val="22"/>
+                          <w:szCs w:val="22"/>
+                          <w:lang w:val="en-US"/>
+                        </w:rPr>
+                        <w:t xml:space="preserve"> variable</w:t>
                       </w:r>
                     </w:p>
                   </w:txbxContent>
@@ -830,7 +912,21 @@
         <w:rPr>
           <w:lang w:val="en-US"/>
         </w:rPr>
-        <w:t>Firstly, let’s look at our dataframe:</w:t>
+        <w:t xml:space="preserve">Firstly, let’s look at our </w:t>
+      </w:r>
+      <w:proofErr w:type="spellStart"/>
+      <w:r>
+        <w:rPr>
+          <w:lang w:val="en-US"/>
+        </w:rPr>
+        <w:t>dataframe</w:t>
+      </w:r>
+      <w:proofErr w:type="spellEnd"/>
+      <w:r>
+        <w:rPr>
+          <w:lang w:val="en-US"/>
+        </w:rPr>
+        <w:t>:</w:t>
       </w:r>
     </w:p>
     <w:p>
@@ -890,12 +986,21 @@
                                 <w:szCs w:val="22"/>
                               </w:rPr>
                             </w:pPr>
-                            <w:r>
-                              <w:rPr>
-                                <w:sz w:val="22"/>
-                                <w:szCs w:val="22"/>
-                              </w:rPr>
-                              <w:t xml:space="preserve">Figure </w:t>
+                            <w:proofErr w:type="spellStart"/>
+                            <w:r>
+                              <w:rPr>
+                                <w:sz w:val="22"/>
+                                <w:szCs w:val="22"/>
+                              </w:rPr>
+                              <w:t>Figure</w:t>
+                            </w:r>
+                            <w:proofErr w:type="spellEnd"/>
+                            <w:r>
+                              <w:rPr>
+                                <w:sz w:val="22"/>
+                                <w:szCs w:val="22"/>
+                              </w:rPr>
+                              <w:t xml:space="preserve"> </w:t>
                             </w:r>
                             <w:r>
                               <w:rPr>
@@ -955,8 +1060,18 @@
                                 <w:szCs w:val="22"/>
                                 <w:lang w:val="en-US"/>
                               </w:rPr>
-                              <w:t>itanic dataframe</w:t>
-                            </w:r>
+                              <w:t xml:space="preserve">itanic </w:t>
+                            </w:r>
+                            <w:proofErr w:type="spellStart"/>
+                            <w:r>
+                              <w:rPr>
+                                <w:sz w:val="22"/>
+                                <w:szCs w:val="22"/>
+                                <w:lang w:val="en-US"/>
+                              </w:rPr>
+                              <w:t>dataframe</w:t>
+                            </w:r>
+                            <w:proofErr w:type="spellEnd"/>
                           </w:p>
                         </w:txbxContent>
                       </wps:txbx>
@@ -987,12 +1102,21 @@
                           <w:szCs w:val="22"/>
                         </w:rPr>
                       </w:pPr>
-                      <w:r>
-                        <w:rPr>
-                          <w:sz w:val="22"/>
-                          <w:szCs w:val="22"/>
-                        </w:rPr>
-                        <w:t xml:space="preserve">Figure </w:t>
+                      <w:proofErr w:type="spellStart"/>
+                      <w:r>
+                        <w:rPr>
+                          <w:sz w:val="22"/>
+                          <w:szCs w:val="22"/>
+                        </w:rPr>
+                        <w:t>Figure</w:t>
+                      </w:r>
+                      <w:proofErr w:type="spellEnd"/>
+                      <w:r>
+                        <w:rPr>
+                          <w:sz w:val="22"/>
+                          <w:szCs w:val="22"/>
+                        </w:rPr>
+                        <w:t xml:space="preserve"> </w:t>
                       </w:r>
                       <w:r>
                         <w:rPr>
@@ -1052,8 +1176,18 @@
                           <w:szCs w:val="22"/>
                           <w:lang w:val="en-US"/>
                         </w:rPr>
-                        <w:t>itanic dataframe</w:t>
-                      </w:r>
+                        <w:t xml:space="preserve">itanic </w:t>
+                      </w:r>
+                      <w:proofErr w:type="spellStart"/>
+                      <w:r>
+                        <w:rPr>
+                          <w:sz w:val="22"/>
+                          <w:szCs w:val="22"/>
+                          <w:lang w:val="en-US"/>
+                        </w:rPr>
+                        <w:t>dataframe</w:t>
+                      </w:r>
+                      <w:proofErr w:type="spellEnd"/>
                     </w:p>
                   </w:txbxContent>
                 </v:textbox>
@@ -1202,6 +1336,11 @@
     </w:p>
     <w:p>
       <w:pPr>
+        <w:pStyle w:val="a6"/>
+        <w:numPr>
+          <w:ilvl w:val="0"/>
+          <w:numId w:val="3"/>
+        </w:numPr>
         <w:rPr>
           <w:lang w:val="en-US"/>
         </w:rPr>
@@ -1218,21 +1357,29 @@
           <w:iCs/>
           <w:lang w:val="en-US"/>
         </w:rPr>
-        <w:t>‘alive’</w:t>
-      </w:r>
-      <w:r>
-        <w:rPr>
-          <w:lang w:val="en-US"/>
-        </w:rPr>
-        <w:t xml:space="preserve">  and </w:t>
-      </w:r>
+        <w:t>‘alive</w:t>
+      </w:r>
+      <w:proofErr w:type="gramStart"/>
       <w:r>
         <w:rPr>
           <w:i/>
           <w:iCs/>
           <w:lang w:val="en-US"/>
         </w:rPr>
-        <w:t>‘survived</w:t>
+        <w:t>’</w:t>
+      </w:r>
+      <w:r>
+        <w:rPr>
+          <w:lang w:val="en-US"/>
+        </w:rPr>
+        <w:t xml:space="preserve">  and</w:t>
+      </w:r>
+      <w:proofErr w:type="gramEnd"/>
+      <w:r>
+        <w:rPr>
+          <w:lang w:val="en-US"/>
+        </w:rPr>
+        <w:t xml:space="preserve"> </w:t>
       </w:r>
       <w:r>
         <w:rPr>
@@ -1240,7 +1387,7 @@
           <w:iCs/>
           <w:lang w:val="en-US"/>
         </w:rPr>
-        <w:t xml:space="preserve">’ </w:t>
+        <w:t xml:space="preserve">‘survived’ </w:t>
       </w:r>
       <w:r>
         <w:rPr>
@@ -1274,7 +1421,25 @@
           <w:iCs/>
           <w:lang w:val="en-US"/>
         </w:rPr>
-        <w:t>‘embark_town’</w:t>
+        <w:t>‘</w:t>
+      </w:r>
+      <w:proofErr w:type="spellStart"/>
+      <w:r>
+        <w:rPr>
+          <w:i/>
+          <w:iCs/>
+          <w:lang w:val="en-US"/>
+        </w:rPr>
+        <w:t>embark_town</w:t>
+      </w:r>
+      <w:proofErr w:type="spellEnd"/>
+      <w:r>
+        <w:rPr>
+          <w:i/>
+          <w:iCs/>
+          <w:lang w:val="en-US"/>
+        </w:rPr>
+        <w:t>’</w:t>
       </w:r>
       <w:r>
         <w:rPr>
@@ -1288,7 +1453,27 @@
           <w:bCs/>
           <w:lang w:val="en-US"/>
         </w:rPr>
-        <w:t>S</w:t>
+        <w:t xml:space="preserve">S </w:t>
+      </w:r>
+      <w:r>
+        <w:rPr>
+          <w:lang w:val="en-US"/>
+        </w:rPr>
+        <w:t xml:space="preserve">in </w:t>
+      </w:r>
+      <w:r>
+        <w:rPr>
+          <w:i/>
+          <w:iCs/>
+          <w:lang w:val="en-US"/>
+        </w:rPr>
+        <w:t>‘embark’</w:t>
+      </w:r>
+      <w:r>
+        <w:rPr>
+          <w:lang w:val="en-US"/>
+        </w:rPr>
+        <w:t xml:space="preserve"> means </w:t>
       </w:r>
       <w:r>
         <w:rPr>
@@ -1296,13 +1481,13 @@
           <w:bCs/>
           <w:lang w:val="en-US"/>
         </w:rPr>
-        <w:t xml:space="preserve"> </w:t>
-      </w:r>
-      <w:r>
-        <w:rPr>
-          <w:lang w:val="en-US"/>
-        </w:rPr>
-        <w:t xml:space="preserve">in </w:t>
+        <w:t>Southampton</w:t>
+      </w:r>
+      <w:r>
+        <w:rPr>
+          <w:lang w:val="en-US"/>
+        </w:rPr>
+        <w:t xml:space="preserve"> in </w:t>
       </w:r>
       <w:r>
         <w:rPr>
@@ -1310,13 +1495,31 @@
           <w:iCs/>
           <w:lang w:val="en-US"/>
         </w:rPr>
-        <w:t>‘embark’</w:t>
-      </w:r>
-      <w:r>
-        <w:rPr>
-          <w:lang w:val="en-US"/>
-        </w:rPr>
-        <w:t xml:space="preserve"> means </w:t>
+        <w:t>‘</w:t>
+      </w:r>
+      <w:proofErr w:type="spellStart"/>
+      <w:r>
+        <w:rPr>
+          <w:i/>
+          <w:iCs/>
+          <w:lang w:val="en-US"/>
+        </w:rPr>
+        <w:t>embark_town</w:t>
+      </w:r>
+      <w:proofErr w:type="spellEnd"/>
+      <w:r>
+        <w:rPr>
+          <w:i/>
+          <w:iCs/>
+          <w:lang w:val="en-US"/>
+        </w:rPr>
+        <w:t>’</w:t>
+      </w:r>
+      <w:r>
+        <w:rPr>
+          <w:lang w:val="en-US"/>
+        </w:rPr>
+        <w:t xml:space="preserve"> column, </w:t>
       </w:r>
       <w:r>
         <w:rPr>
@@ -1324,13 +1527,55 @@
           <w:bCs/>
           <w:lang w:val="en-US"/>
         </w:rPr>
-        <w:t>Southampton</w:t>
-      </w:r>
-      <w:r>
-        <w:rPr>
-          <w:lang w:val="en-US"/>
-        </w:rPr>
-        <w:t xml:space="preserve"> in </w:t>
+        <w:t xml:space="preserve">C </w:t>
+      </w:r>
+      <w:r>
+        <w:rPr>
+          <w:lang w:val="en-US"/>
+        </w:rPr>
+        <w:t xml:space="preserve">means </w:t>
+      </w:r>
+      <w:r>
+        <w:rPr>
+          <w:b/>
+          <w:bCs/>
+          <w:lang w:val="en-US"/>
+        </w:rPr>
+        <w:t>Cherbourg</w:t>
+      </w:r>
+      <w:r>
+        <w:rPr>
+          <w:lang w:val="en-US"/>
+        </w:rPr>
+        <w:t xml:space="preserve"> and </w:t>
+      </w:r>
+      <w:r>
+        <w:rPr>
+          <w:b/>
+          <w:bCs/>
+          <w:lang w:val="en-US"/>
+        </w:rPr>
+        <w:t xml:space="preserve">Q </w:t>
+      </w:r>
+      <w:r>
+        <w:rPr>
+          <w:lang w:val="en-US"/>
+        </w:rPr>
+        <w:t xml:space="preserve">– </w:t>
+      </w:r>
+      <w:r>
+        <w:rPr>
+          <w:b/>
+          <w:bCs/>
+          <w:lang w:val="en-US"/>
+        </w:rPr>
+        <w:t>Queenstown</w:t>
+      </w:r>
+      <w:r>
+        <w:rPr>
+          <w:lang w:val="en-US"/>
+        </w:rPr>
+        <w:t xml:space="preserve">. So, I decided to remove </w:t>
       </w:r>
       <w:r>
         <w:rPr>
@@ -1338,13 +1583,105 @@
           <w:iCs/>
           <w:lang w:val="en-US"/>
         </w:rPr>
-        <w:t>‘embark_town’</w:t>
-      </w:r>
-      <w:r>
-        <w:rPr>
-          <w:lang w:val="en-US"/>
-        </w:rPr>
-        <w:t xml:space="preserve"> column, </w:t>
+        <w:t>‘</w:t>
+      </w:r>
+      <w:proofErr w:type="spellStart"/>
+      <w:r>
+        <w:rPr>
+          <w:i/>
+          <w:iCs/>
+          <w:lang w:val="en-US"/>
+        </w:rPr>
+        <w:t>embark_town</w:t>
+      </w:r>
+      <w:proofErr w:type="spellEnd"/>
+      <w:r>
+        <w:rPr>
+          <w:i/>
+          <w:iCs/>
+          <w:lang w:val="en-US"/>
+        </w:rPr>
+        <w:t>’</w:t>
+      </w:r>
+      <w:r>
+        <w:rPr>
+          <w:lang w:val="en-US"/>
+        </w:rPr>
+        <w:t xml:space="preserve"> from our </w:t>
+      </w:r>
+      <w:proofErr w:type="spellStart"/>
+      <w:r>
+        <w:rPr>
+          <w:lang w:val="en-US"/>
+        </w:rPr>
+        <w:t>dataframe</w:t>
+      </w:r>
+      <w:proofErr w:type="spellEnd"/>
+      <w:r>
+        <w:rPr>
+          <w:lang w:val="en-US"/>
+        </w:rPr>
+        <w:t xml:space="preserve">. Column </w:t>
+      </w:r>
+      <w:r>
+        <w:rPr>
+          <w:i/>
+          <w:iCs/>
+          <w:lang w:val="en-US"/>
+        </w:rPr>
+        <w:t>‘</w:t>
+      </w:r>
+      <w:proofErr w:type="spellStart"/>
+      <w:r>
+        <w:rPr>
+          <w:i/>
+          <w:iCs/>
+          <w:lang w:val="en-US"/>
+        </w:rPr>
+        <w:t>adult_male</w:t>
+      </w:r>
+      <w:proofErr w:type="spellEnd"/>
+      <w:r>
+        <w:rPr>
+          <w:i/>
+          <w:iCs/>
+          <w:lang w:val="en-US"/>
+        </w:rPr>
+        <w:t>’</w:t>
+      </w:r>
+      <w:r>
+        <w:rPr>
+          <w:lang w:val="en-US"/>
+        </w:rPr>
+        <w:t xml:space="preserve"> can be got from kind of intersection between columns </w:t>
+      </w:r>
+      <w:r>
+        <w:rPr>
+          <w:i/>
+          <w:iCs/>
+          <w:lang w:val="en-US"/>
+        </w:rPr>
+        <w:t>‘sex’</w:t>
+      </w:r>
+      <w:r>
+        <w:rPr>
+          <w:lang w:val="en-US"/>
+        </w:rPr>
+        <w:t xml:space="preserve"> and </w:t>
+      </w:r>
+      <w:r>
+        <w:rPr>
+          <w:i/>
+          <w:iCs/>
+          <w:lang w:val="en-US"/>
+        </w:rPr>
+        <w:t>‘who’</w:t>
+      </w:r>
+      <w:r>
+        <w:rPr>
+          <w:lang w:val="en-US"/>
+        </w:rPr>
+        <w:t xml:space="preserve">. Let me explain: only </w:t>
       </w:r>
       <w:r>
         <w:rPr>
@@ -1352,13 +1689,13 @@
           <w:bCs/>
           <w:lang w:val="en-US"/>
         </w:rPr>
-        <w:t xml:space="preserve">C </w:t>
-      </w:r>
-      <w:r>
-        <w:rPr>
-          <w:lang w:val="en-US"/>
-        </w:rPr>
-        <w:t xml:space="preserve">means </w:t>
+        <w:t xml:space="preserve">male </w:t>
+      </w:r>
+      <w:r>
+        <w:rPr>
+          <w:lang w:val="en-US"/>
+        </w:rPr>
+        <w:t xml:space="preserve">and </w:t>
       </w:r>
       <w:r>
         <w:rPr>
@@ -1366,13 +1703,13 @@
           <w:bCs/>
           <w:lang w:val="en-US"/>
         </w:rPr>
-        <w:t>Cherbourg</w:t>
-      </w:r>
-      <w:r>
-        <w:rPr>
-          <w:lang w:val="en-US"/>
-        </w:rPr>
-        <w:t xml:space="preserve"> and </w:t>
+        <w:t>man</w:t>
+      </w:r>
+      <w:r>
+        <w:rPr>
+          <w:lang w:val="en-US"/>
+        </w:rPr>
+        <w:t xml:space="preserve"> combination makes the column value be </w:t>
       </w:r>
       <w:r>
         <w:rPr>
@@ -1380,118 +1717,6 @@
           <w:bCs/>
           <w:lang w:val="en-US"/>
         </w:rPr>
-        <w:t xml:space="preserve">Q </w:t>
-      </w:r>
-      <w:r>
-        <w:rPr>
-          <w:lang w:val="en-US"/>
-        </w:rPr>
-        <w:t xml:space="preserve">– </w:t>
-      </w:r>
-      <w:r>
-        <w:rPr>
-          <w:b/>
-          <w:bCs/>
-          <w:lang w:val="en-US"/>
-        </w:rPr>
-        <w:t>Queenstown</w:t>
-      </w:r>
-      <w:r>
-        <w:rPr>
-          <w:lang w:val="en-US"/>
-        </w:rPr>
-        <w:t xml:space="preserve">. So, I decided to remove </w:t>
-      </w:r>
-      <w:r>
-        <w:rPr>
-          <w:i/>
-          <w:iCs/>
-          <w:lang w:val="en-US"/>
-        </w:rPr>
-        <w:t>‘embark_town’</w:t>
-      </w:r>
-      <w:r>
-        <w:rPr>
-          <w:lang w:val="en-US"/>
-        </w:rPr>
-        <w:t xml:space="preserve"> from our dataframe. Column </w:t>
-      </w:r>
-      <w:r>
-        <w:rPr>
-          <w:i/>
-          <w:iCs/>
-          <w:lang w:val="en-US"/>
-        </w:rPr>
-        <w:t>‘adult_male’</w:t>
-      </w:r>
-      <w:r>
-        <w:rPr>
-          <w:lang w:val="en-US"/>
-        </w:rPr>
-        <w:t xml:space="preserve"> can be got from kind of intersection between columns </w:t>
-      </w:r>
-      <w:r>
-        <w:rPr>
-          <w:i/>
-          <w:iCs/>
-          <w:lang w:val="en-US"/>
-        </w:rPr>
-        <w:t>‘sex’</w:t>
-      </w:r>
-      <w:r>
-        <w:rPr>
-          <w:lang w:val="en-US"/>
-        </w:rPr>
-        <w:t xml:space="preserve"> and </w:t>
-      </w:r>
-      <w:r>
-        <w:rPr>
-          <w:i/>
-          <w:iCs/>
-          <w:lang w:val="en-US"/>
-        </w:rPr>
-        <w:t>‘who’</w:t>
-      </w:r>
-      <w:r>
-        <w:rPr>
-          <w:lang w:val="en-US"/>
-        </w:rPr>
-        <w:t xml:space="preserve">. Let me explain: only </w:t>
-      </w:r>
-      <w:r>
-        <w:rPr>
-          <w:b/>
-          <w:bCs/>
-          <w:lang w:val="en-US"/>
-        </w:rPr>
-        <w:t xml:space="preserve">male </w:t>
-      </w:r>
-      <w:r>
-        <w:rPr>
-          <w:lang w:val="en-US"/>
-        </w:rPr>
-        <w:t xml:space="preserve">and </w:t>
-      </w:r>
-      <w:r>
-        <w:rPr>
-          <w:b/>
-          <w:bCs/>
-          <w:lang w:val="en-US"/>
-        </w:rPr>
-        <w:t>man</w:t>
-      </w:r>
-      <w:r>
-        <w:rPr>
-          <w:lang w:val="en-US"/>
-        </w:rPr>
-        <w:t xml:space="preserve"> combination makes the column value be </w:t>
-      </w:r>
-      <w:r>
-        <w:rPr>
-          <w:b/>
-          <w:bCs/>
-          <w:lang w:val="en-US"/>
-        </w:rPr>
         <w:t>True</w:t>
       </w:r>
       <w:r>
@@ -1507,6 +1732,8 @@
           <w:lang w:val="en-US"/>
         </w:rPr>
       </w:pPr>
+      <w:bookmarkStart w:id="0" w:name="_GoBack"/>
+      <w:bookmarkEnd w:id="0"/>
       <w:r>
         <w:rPr>
           <w:noProof/>
@@ -1558,12 +1785,21 @@
                                 <w:szCs w:val="22"/>
                               </w:rPr>
                             </w:pPr>
-                            <w:r>
-                              <w:rPr>
-                                <w:sz w:val="22"/>
-                                <w:szCs w:val="22"/>
-                              </w:rPr>
-                              <w:t xml:space="preserve">Figure </w:t>
+                            <w:proofErr w:type="spellStart"/>
+                            <w:r>
+                              <w:rPr>
+                                <w:sz w:val="22"/>
+                                <w:szCs w:val="22"/>
+                              </w:rPr>
+                              <w:t>Figure</w:t>
+                            </w:r>
+                            <w:proofErr w:type="spellEnd"/>
+                            <w:r>
+                              <w:rPr>
+                                <w:sz w:val="22"/>
+                                <w:szCs w:val="22"/>
+                              </w:rPr>
+                              <w:t xml:space="preserve"> </w:t>
                             </w:r>
                             <w:r>
                               <w:rPr>
@@ -1639,12 +1875,21 @@
                           <w:szCs w:val="22"/>
                         </w:rPr>
                       </w:pPr>
-                      <w:r>
-                        <w:rPr>
-                          <w:sz w:val="22"/>
-                          <w:szCs w:val="22"/>
-                        </w:rPr>
-                        <w:t xml:space="preserve">Figure </w:t>
+                      <w:proofErr w:type="spellStart"/>
+                      <w:r>
+                        <w:rPr>
+                          <w:sz w:val="22"/>
+                          <w:szCs w:val="22"/>
+                        </w:rPr>
+                        <w:t>Figure</w:t>
+                      </w:r>
+                      <w:proofErr w:type="spellEnd"/>
+                      <w:r>
+                        <w:rPr>
+                          <w:sz w:val="22"/>
+                          <w:szCs w:val="22"/>
+                        </w:rPr>
+                        <w:t xml:space="preserve"> </w:t>
                       </w:r>
                       <w:r>
                         <w:rPr>
@@ -2788,12 +3033,21 @@
                                 <w:szCs w:val="22"/>
                               </w:rPr>
                             </w:pPr>
-                            <w:r>
-                              <w:rPr>
-                                <w:sz w:val="22"/>
-                                <w:szCs w:val="22"/>
-                              </w:rPr>
-                              <w:t xml:space="preserve">Figure </w:t>
+                            <w:proofErr w:type="spellStart"/>
+                            <w:r>
+                              <w:rPr>
+                                <w:sz w:val="22"/>
+                                <w:szCs w:val="22"/>
+                              </w:rPr>
+                              <w:t>Figure</w:t>
+                            </w:r>
+                            <w:proofErr w:type="spellEnd"/>
+                            <w:r>
+                              <w:rPr>
+                                <w:sz w:val="22"/>
+                                <w:szCs w:val="22"/>
+                              </w:rPr>
+                              <w:t xml:space="preserve"> </w:t>
                             </w:r>
                             <w:r>
                               <w:rPr>
@@ -2872,12 +3126,21 @@
                           <w:szCs w:val="22"/>
                         </w:rPr>
                       </w:pPr>
-                      <w:r>
-                        <w:rPr>
-                          <w:sz w:val="22"/>
-                          <w:szCs w:val="22"/>
-                        </w:rPr>
-                        <w:t xml:space="preserve">Figure </w:t>
+                      <w:proofErr w:type="spellStart"/>
+                      <w:r>
+                        <w:rPr>
+                          <w:sz w:val="22"/>
+                          <w:szCs w:val="22"/>
+                        </w:rPr>
+                        <w:t>Figure</w:t>
+                      </w:r>
+                      <w:proofErr w:type="spellEnd"/>
+                      <w:r>
+                        <w:rPr>
+                          <w:sz w:val="22"/>
+                          <w:szCs w:val="22"/>
+                        </w:rPr>
+                        <w:t xml:space="preserve"> </w:t>
                       </w:r>
                       <w:r>
                         <w:rPr>
@@ -3016,12 +3279,21 @@
                                 <w:szCs w:val="22"/>
                               </w:rPr>
                             </w:pPr>
-                            <w:r>
-                              <w:rPr>
-                                <w:sz w:val="22"/>
-                                <w:szCs w:val="22"/>
-                              </w:rPr>
-                              <w:t xml:space="preserve">Figure </w:t>
+                            <w:proofErr w:type="spellStart"/>
+                            <w:r>
+                              <w:rPr>
+                                <w:sz w:val="22"/>
+                                <w:szCs w:val="22"/>
+                              </w:rPr>
+                              <w:t>Figure</w:t>
+                            </w:r>
+                            <w:proofErr w:type="spellEnd"/>
+                            <w:r>
+                              <w:rPr>
+                                <w:sz w:val="22"/>
+                                <w:szCs w:val="22"/>
+                              </w:rPr>
+                              <w:t xml:space="preserve"> </w:t>
                             </w:r>
                             <w:r>
                               <w:rPr>
@@ -3097,12 +3369,21 @@
                           <w:szCs w:val="22"/>
                         </w:rPr>
                       </w:pPr>
-                      <w:r>
-                        <w:rPr>
-                          <w:sz w:val="22"/>
-                          <w:szCs w:val="22"/>
-                        </w:rPr>
-                        <w:t xml:space="preserve">Figure </w:t>
+                      <w:proofErr w:type="spellStart"/>
+                      <w:r>
+                        <w:rPr>
+                          <w:sz w:val="22"/>
+                          <w:szCs w:val="22"/>
+                        </w:rPr>
+                        <w:t>Figure</w:t>
+                      </w:r>
+                      <w:proofErr w:type="spellEnd"/>
+                      <w:r>
+                        <w:rPr>
+                          <w:sz w:val="22"/>
+                          <w:szCs w:val="22"/>
+                        </w:rPr>
+                        <w:t xml:space="preserve"> </w:t>
                       </w:r>
                       <w:r>
                         <w:rPr>
@@ -3398,12 +3679,21 @@
                                 <w:szCs w:val="22"/>
                               </w:rPr>
                             </w:pPr>
-                            <w:r>
-                              <w:rPr>
-                                <w:sz w:val="22"/>
-                                <w:szCs w:val="22"/>
-                              </w:rPr>
-                              <w:t xml:space="preserve">Figure </w:t>
+                            <w:proofErr w:type="spellStart"/>
+                            <w:r>
+                              <w:rPr>
+                                <w:sz w:val="22"/>
+                                <w:szCs w:val="22"/>
+                              </w:rPr>
+                              <w:t>Figure</w:t>
+                            </w:r>
+                            <w:proofErr w:type="spellEnd"/>
+                            <w:r>
+                              <w:rPr>
+                                <w:sz w:val="22"/>
+                                <w:szCs w:val="22"/>
+                              </w:rPr>
+                              <w:t xml:space="preserve"> </w:t>
                             </w:r>
                             <w:r>
                               <w:rPr>
@@ -3479,12 +3769,21 @@
                           <w:szCs w:val="22"/>
                         </w:rPr>
                       </w:pPr>
-                      <w:r>
-                        <w:rPr>
-                          <w:sz w:val="22"/>
-                          <w:szCs w:val="22"/>
-                        </w:rPr>
-                        <w:t xml:space="preserve">Figure </w:t>
+                      <w:proofErr w:type="spellStart"/>
+                      <w:r>
+                        <w:rPr>
+                          <w:sz w:val="22"/>
+                          <w:szCs w:val="22"/>
+                        </w:rPr>
+                        <w:t>Figure</w:t>
+                      </w:r>
+                      <w:proofErr w:type="spellEnd"/>
+                      <w:r>
+                        <w:rPr>
+                          <w:sz w:val="22"/>
+                          <w:szCs w:val="22"/>
+                        </w:rPr>
+                        <w:t xml:space="preserve"> </w:t>
                       </w:r>
                       <w:r>
                         <w:rPr>
@@ -3714,6 +4013,7 @@
         </w:rPr>
         <w:t xml:space="preserve"> loop we fill </w:t>
       </w:r>
+      <w:proofErr w:type="spellStart"/>
       <w:r>
         <w:rPr>
           <w:b/>
@@ -3722,26 +4022,37 @@
         </w:rPr>
         <w:t>numpy.nan</w:t>
       </w:r>
+      <w:proofErr w:type="spellEnd"/>
       <w:r>
         <w:rPr>
           <w:lang w:val="en-US"/>
         </w:rPr>
         <w:t xml:space="preserve"> values with </w:t>
       </w:r>
+      <w:proofErr w:type="gramStart"/>
       <w:r>
         <w:rPr>
           <w:b/>
           <w:bCs/>
           <w:lang w:val="en-US"/>
         </w:rPr>
-        <w:t>mean()</w:t>
-      </w:r>
+        <w:t>mean(</w:t>
+      </w:r>
+      <w:proofErr w:type="gramEnd"/>
       <w:r>
         <w:rPr>
           <w:b/>
           <w:bCs/>
           <w:lang w:val="en-US"/>
         </w:rPr>
+        <w:t>)</w:t>
+      </w:r>
+      <w:r>
+        <w:rPr>
+          <w:b/>
+          <w:bCs/>
+          <w:lang w:val="en-US"/>
+        </w:rPr>
         <w:t xml:space="preserve"> age</w:t>
       </w:r>
       <w:r>
@@ -3754,7 +4065,21 @@
         <w:rPr>
           <w:lang w:val="en-US"/>
         </w:rPr>
-        <w:t xml:space="preserve">. Finally, we have a dataframe with no missing values in it. Next thing we will talk about is </w:t>
+        <w:t xml:space="preserve">. Finally, we have a </w:t>
+      </w:r>
+      <w:proofErr w:type="spellStart"/>
+      <w:r>
+        <w:rPr>
+          <w:lang w:val="en-US"/>
+        </w:rPr>
+        <w:t>dataframe</w:t>
+      </w:r>
+      <w:proofErr w:type="spellEnd"/>
+      <w:r>
+        <w:rPr>
+          <w:lang w:val="en-US"/>
+        </w:rPr>
+        <w:t xml:space="preserve"> with no missing values in it. Next thing we will talk about is </w:t>
       </w:r>
       <w:r>
         <w:rPr>
@@ -4005,7 +4330,25 @@
           <w:iCs/>
           <w:lang w:val="en-US"/>
         </w:rPr>
-        <w:t>‘is_male’</w:t>
+        <w:t>‘</w:t>
+      </w:r>
+      <w:proofErr w:type="spellStart"/>
+      <w:r>
+        <w:rPr>
+          <w:i/>
+          <w:iCs/>
+          <w:lang w:val="en-US"/>
+        </w:rPr>
+        <w:t>is_male</w:t>
+      </w:r>
+      <w:proofErr w:type="spellEnd"/>
+      <w:r>
+        <w:rPr>
+          <w:i/>
+          <w:iCs/>
+          <w:lang w:val="en-US"/>
+        </w:rPr>
+        <w:t>’</w:t>
       </w:r>
       <w:r>
         <w:rPr>
@@ -4159,12 +4502,21 @@
                                 <w:szCs w:val="22"/>
                               </w:rPr>
                             </w:pPr>
-                            <w:r>
-                              <w:rPr>
-                                <w:sz w:val="22"/>
-                                <w:szCs w:val="22"/>
-                              </w:rPr>
-                              <w:t xml:space="preserve">Figure </w:t>
+                            <w:proofErr w:type="spellStart"/>
+                            <w:r>
+                              <w:rPr>
+                                <w:sz w:val="22"/>
+                                <w:szCs w:val="22"/>
+                              </w:rPr>
+                              <w:t>Figure</w:t>
+                            </w:r>
+                            <w:proofErr w:type="spellEnd"/>
+                            <w:r>
+                              <w:rPr>
+                                <w:sz w:val="22"/>
+                                <w:szCs w:val="22"/>
+                              </w:rPr>
+                              <w:t xml:space="preserve"> </w:t>
                             </w:r>
                             <w:r>
                               <w:rPr>
@@ -4243,12 +4595,21 @@
                           <w:szCs w:val="22"/>
                         </w:rPr>
                       </w:pPr>
-                      <w:r>
-                        <w:rPr>
-                          <w:sz w:val="22"/>
-                          <w:szCs w:val="22"/>
-                        </w:rPr>
-                        <w:t xml:space="preserve">Figure </w:t>
+                      <w:proofErr w:type="spellStart"/>
+                      <w:r>
+                        <w:rPr>
+                          <w:sz w:val="22"/>
+                          <w:szCs w:val="22"/>
+                        </w:rPr>
+                        <w:t>Figure</w:t>
+                      </w:r>
+                      <w:proofErr w:type="spellEnd"/>
+                      <w:r>
+                        <w:rPr>
+                          <w:sz w:val="22"/>
+                          <w:szCs w:val="22"/>
+                        </w:rPr>
+                        <w:t xml:space="preserve"> </w:t>
                       </w:r>
                       <w:r>
                         <w:rPr>
@@ -4610,6 +4971,7 @@
         </w:rPr>
         <w:t xml:space="preserve"> columns. We “create” 3 features (columns) from 1 column. It can be easily done with class </w:t>
       </w:r>
+      <w:proofErr w:type="spellStart"/>
       <w:r>
         <w:rPr>
           <w:b/>
@@ -4618,6 +4980,7 @@
         </w:rPr>
         <w:t>DictVectorizer</w:t>
       </w:r>
+      <w:proofErr w:type="spellEnd"/>
       <w:r>
         <w:rPr>
           <w:lang w:val="en-US"/>
@@ -4630,6 +4993,7 @@
         </w:rPr>
         <w:t xml:space="preserve">which we can get from </w:t>
       </w:r>
+      <w:proofErr w:type="spellStart"/>
       <w:r>
         <w:rPr>
           <w:b/>
@@ -4638,6 +5002,7 @@
         </w:rPr>
         <w:t>sklearn</w:t>
       </w:r>
+      <w:proofErr w:type="spellEnd"/>
       <w:r>
         <w:rPr>
           <w:lang w:val="en-US"/>
@@ -4706,12 +5071,21 @@
                                 <w:szCs w:val="22"/>
                               </w:rPr>
                             </w:pPr>
-                            <w:r>
-                              <w:rPr>
-                                <w:sz w:val="22"/>
-                                <w:szCs w:val="22"/>
-                              </w:rPr>
-                              <w:t xml:space="preserve">Figure </w:t>
+                            <w:proofErr w:type="spellStart"/>
+                            <w:r>
+                              <w:rPr>
+                                <w:sz w:val="22"/>
+                                <w:szCs w:val="22"/>
+                              </w:rPr>
+                              <w:t>Figure</w:t>
+                            </w:r>
+                            <w:proofErr w:type="spellEnd"/>
+                            <w:r>
+                              <w:rPr>
+                                <w:sz w:val="22"/>
+                                <w:szCs w:val="22"/>
+                              </w:rPr>
+                              <w:t xml:space="preserve"> </w:t>
                             </w:r>
                             <w:r>
                               <w:rPr>
@@ -4787,12 +5161,21 @@
                           <w:szCs w:val="22"/>
                         </w:rPr>
                       </w:pPr>
-                      <w:r>
-                        <w:rPr>
-                          <w:sz w:val="22"/>
-                          <w:szCs w:val="22"/>
-                        </w:rPr>
-                        <w:t xml:space="preserve">Figure </w:t>
+                      <w:proofErr w:type="spellStart"/>
+                      <w:r>
+                        <w:rPr>
+                          <w:sz w:val="22"/>
+                          <w:szCs w:val="22"/>
+                        </w:rPr>
+                        <w:t>Figure</w:t>
+                      </w:r>
+                      <w:proofErr w:type="spellEnd"/>
+                      <w:r>
+                        <w:rPr>
+                          <w:sz w:val="22"/>
+                          <w:szCs w:val="22"/>
+                        </w:rPr>
+                        <w:t xml:space="preserve"> </w:t>
                       </w:r>
                       <w:r>
                         <w:rPr>
@@ -4970,7 +5353,21 @@
           <w:lang w:val="en-US"/>
         </w:rPr>
         <w:lastRenderedPageBreak/>
-        <w:t xml:space="preserve">Finally, let’s have a look on our dataframe: </w:t>
+        <w:t xml:space="preserve">Finally, let’s have a look on our </w:t>
+      </w:r>
+      <w:proofErr w:type="spellStart"/>
+      <w:r>
+        <w:rPr>
+          <w:lang w:val="en-US"/>
+        </w:rPr>
+        <w:t>dataframe</w:t>
+      </w:r>
+      <w:proofErr w:type="spellEnd"/>
+      <w:r>
+        <w:rPr>
+          <w:lang w:val="en-US"/>
+        </w:rPr>
+        <w:t xml:space="preserve">: </w:t>
       </w:r>
     </w:p>
     <w:p>
@@ -5034,12 +5431,21 @@
                                 <w:szCs w:val="22"/>
                               </w:rPr>
                             </w:pPr>
-                            <w:r>
-                              <w:rPr>
-                                <w:sz w:val="22"/>
-                                <w:szCs w:val="22"/>
-                              </w:rPr>
-                              <w:t xml:space="preserve">Figure </w:t>
+                            <w:proofErr w:type="spellStart"/>
+                            <w:r>
+                              <w:rPr>
+                                <w:sz w:val="22"/>
+                                <w:szCs w:val="22"/>
+                              </w:rPr>
+                              <w:t>Figure</w:t>
+                            </w:r>
+                            <w:proofErr w:type="spellEnd"/>
+                            <w:r>
+                              <w:rPr>
+                                <w:sz w:val="22"/>
+                                <w:szCs w:val="22"/>
+                              </w:rPr>
+                              <w:t xml:space="preserve"> </w:t>
                             </w:r>
                             <w:r>
                               <w:rPr>
@@ -5083,8 +5489,18 @@
                                 <w:szCs w:val="22"/>
                                 <w:lang w:val="en-US"/>
                               </w:rPr>
-                              <w:t>. Final dataframe</w:t>
-                            </w:r>
+                              <w:t xml:space="preserve">. Final </w:t>
+                            </w:r>
+                            <w:proofErr w:type="spellStart"/>
+                            <w:r>
+                              <w:rPr>
+                                <w:sz w:val="22"/>
+                                <w:szCs w:val="22"/>
+                                <w:lang w:val="en-US"/>
+                              </w:rPr>
+                              <w:t>dataframe</w:t>
+                            </w:r>
+                            <w:proofErr w:type="spellEnd"/>
                           </w:p>
                         </w:txbxContent>
                       </wps:txbx>
@@ -5115,12 +5531,21 @@
                           <w:szCs w:val="22"/>
                         </w:rPr>
                       </w:pPr>
-                      <w:r>
-                        <w:rPr>
-                          <w:sz w:val="22"/>
-                          <w:szCs w:val="22"/>
-                        </w:rPr>
-                        <w:t xml:space="preserve">Figure </w:t>
+                      <w:proofErr w:type="spellStart"/>
+                      <w:r>
+                        <w:rPr>
+                          <w:sz w:val="22"/>
+                          <w:szCs w:val="22"/>
+                        </w:rPr>
+                        <w:t>Figure</w:t>
+                      </w:r>
+                      <w:proofErr w:type="spellEnd"/>
+                      <w:r>
+                        <w:rPr>
+                          <w:sz w:val="22"/>
+                          <w:szCs w:val="22"/>
+                        </w:rPr>
+                        <w:t xml:space="preserve"> </w:t>
                       </w:r>
                       <w:r>
                         <w:rPr>
@@ -5164,8 +5589,18 @@
                           <w:szCs w:val="22"/>
                           <w:lang w:val="en-US"/>
                         </w:rPr>
-                        <w:t>. Final dataframe</w:t>
-                      </w:r>
+                        <w:t xml:space="preserve">. Final </w:t>
+                      </w:r>
+                      <w:proofErr w:type="spellStart"/>
+                      <w:r>
+                        <w:rPr>
+                          <w:sz w:val="22"/>
+                          <w:szCs w:val="22"/>
+                          <w:lang w:val="en-US"/>
+                        </w:rPr>
+                        <w:t>dataframe</w:t>
+                      </w:r>
+                      <w:proofErr w:type="spellEnd"/>
                     </w:p>
                   </w:txbxContent>
                 </v:textbox>
@@ -5341,7 +5776,21 @@
         <w:rPr>
           <w:lang w:val="en-US"/>
         </w:rPr>
-        <w:t xml:space="preserve"> ready for machine learning! I will store this dataframe in </w:t>
+        <w:t xml:space="preserve"> ready for machine learning! I will store this </w:t>
+      </w:r>
+      <w:proofErr w:type="spellStart"/>
+      <w:r>
+        <w:rPr>
+          <w:lang w:val="en-US"/>
+        </w:rPr>
+        <w:t>dataframe</w:t>
+      </w:r>
+      <w:proofErr w:type="spellEnd"/>
+      <w:r>
+        <w:rPr>
+          <w:lang w:val="en-US"/>
+        </w:rPr>
+        <w:t xml:space="preserve"> in </w:t>
       </w:r>
       <w:r>
         <w:rPr>
@@ -5357,8 +5806,6 @@
         </w:rPr>
         <w:t xml:space="preserve"> file, which can be find in the folder with project.</w:t>
       </w:r>
-      <w:bookmarkStart w:id="0" w:name="_GoBack"/>
-      <w:bookmarkEnd w:id="0"/>
     </w:p>
     <w:sectPr>
       <w:pgSz w:w="11906" w:h="16838"/>
@@ -5600,11 +6047,103 @@
       </w:pPr>
     </w:lvl>
   </w:abstractNum>
+  <w:abstractNum w:abstractNumId="2" w15:restartNumberingAfterBreak="0">
+    <w:nsid w:val="29C23200"/>
+    <w:multiLevelType w:val="hybridMultilevel"/>
+    <w:tmpl w:val="F3F80530"/>
+    <w:lvl w:ilvl="0" w:tplc="04190011">
+      <w:start w:val="1"/>
+      <w:numFmt w:val="decimal"/>
+      <w:lvlText w:val="%1)"/>
+      <w:lvlJc w:val="left"/>
+      <w:pPr>
+        <w:ind w:left="720" w:hanging="360"/>
+      </w:pPr>
+      <w:rPr>
+        <w:rFonts w:hint="default"/>
+      </w:rPr>
+    </w:lvl>
+    <w:lvl w:ilvl="1" w:tplc="04190019" w:tentative="1">
+      <w:start w:val="1"/>
+      <w:numFmt w:val="lowerLetter"/>
+      <w:lvlText w:val="%2."/>
+      <w:lvlJc w:val="left"/>
+      <w:pPr>
+        <w:ind w:left="1440" w:hanging="360"/>
+      </w:pPr>
+    </w:lvl>
+    <w:lvl w:ilvl="2" w:tplc="0419001B" w:tentative="1">
+      <w:start w:val="1"/>
+      <w:numFmt w:val="lowerRoman"/>
+      <w:lvlText w:val="%3."/>
+      <w:lvlJc w:val="right"/>
+      <w:pPr>
+        <w:ind w:left="2160" w:hanging="180"/>
+      </w:pPr>
+    </w:lvl>
+    <w:lvl w:ilvl="3" w:tplc="0419000F" w:tentative="1">
+      <w:start w:val="1"/>
+      <w:numFmt w:val="decimal"/>
+      <w:lvlText w:val="%4."/>
+      <w:lvlJc w:val="left"/>
+      <w:pPr>
+        <w:ind w:left="2880" w:hanging="360"/>
+      </w:pPr>
+    </w:lvl>
+    <w:lvl w:ilvl="4" w:tplc="04190019" w:tentative="1">
+      <w:start w:val="1"/>
+      <w:numFmt w:val="lowerLetter"/>
+      <w:lvlText w:val="%5."/>
+      <w:lvlJc w:val="left"/>
+      <w:pPr>
+        <w:ind w:left="3600" w:hanging="360"/>
+      </w:pPr>
+    </w:lvl>
+    <w:lvl w:ilvl="5" w:tplc="0419001B" w:tentative="1">
+      <w:start w:val="1"/>
+      <w:numFmt w:val="lowerRoman"/>
+      <w:lvlText w:val="%6."/>
+      <w:lvlJc w:val="right"/>
+      <w:pPr>
+        <w:ind w:left="4320" w:hanging="180"/>
+      </w:pPr>
+    </w:lvl>
+    <w:lvl w:ilvl="6" w:tplc="0419000F" w:tentative="1">
+      <w:start w:val="1"/>
+      <w:numFmt w:val="decimal"/>
+      <w:lvlText w:val="%7."/>
+      <w:lvlJc w:val="left"/>
+      <w:pPr>
+        <w:ind w:left="5040" w:hanging="360"/>
+      </w:pPr>
+    </w:lvl>
+    <w:lvl w:ilvl="7" w:tplc="04190019" w:tentative="1">
+      <w:start w:val="1"/>
+      <w:numFmt w:val="lowerLetter"/>
+      <w:lvlText w:val="%8."/>
+      <w:lvlJc w:val="left"/>
+      <w:pPr>
+        <w:ind w:left="5760" w:hanging="360"/>
+      </w:pPr>
+    </w:lvl>
+    <w:lvl w:ilvl="8" w:tplc="0419001B" w:tentative="1">
+      <w:start w:val="1"/>
+      <w:numFmt w:val="lowerRoman"/>
+      <w:lvlText w:val="%9."/>
+      <w:lvlJc w:val="right"/>
+      <w:pPr>
+        <w:ind w:left="6480" w:hanging="180"/>
+      </w:pPr>
+    </w:lvl>
+  </w:abstractNum>
   <w:num w:numId="1">
     <w:abstractNumId w:val="1"/>
   </w:num>
   <w:num w:numId="2">
     <w:abstractNumId w:val="0"/>
+  </w:num>
+  <w:num w:numId="3">
+    <w:abstractNumId w:val="2"/>
   </w:num>
 </w:numbering>
 </file>
@@ -6032,6 +6571,7 @@
   <w:style w:type="character" w:default="1" w:styleId="a0">
     <w:name w:val="Default Paragraph Font"/>
     <w:uiPriority w:val="1"/>
+    <w:semiHidden/>
     <w:unhideWhenUsed/>
   </w:style>
   <w:style w:type="table" w:default="1" w:styleId="a1">

</xml_diff>

<commit_message>
cosmetic changes in "preparation" files
</commit_message>
<xml_diff>
--- a/machine learning/titanic/documentation/preparing dataframe.docx
+++ b/machine learning/titanic/documentation/preparing dataframe.docx
@@ -10,6 +10,8 @@
           <w:lang w:val="en-US"/>
         </w:rPr>
       </w:pPr>
+      <w:bookmarkStart w:id="0" w:name="_GoBack"/>
+      <w:bookmarkEnd w:id="0"/>
       <w:r>
         <w:rPr>
           <w:lang w:val="en-US"/>
@@ -41,11 +43,6 @@
     </w:p>
     <w:p>
       <w:pPr>
-        <w:pStyle w:val="a6"/>
-        <w:numPr>
-          <w:ilvl w:val="0"/>
-          <w:numId w:val="1"/>
-        </w:numPr>
         <w:rPr>
           <w:lang w:val="en-US"/>
         </w:rPr>
@@ -68,13 +65,13 @@
           <w:noProof/>
         </w:rPr>
         <w:drawing>
-          <wp:anchor distT="0" distB="0" distL="114300" distR="114300" simplePos="0" relativeHeight="251658240" behindDoc="0" locked="0" layoutInCell="1" allowOverlap="1" wp14:anchorId="5A7DC6C3" wp14:editId="1C10EEB2">
+          <wp:anchor distT="0" distB="0" distL="114300" distR="114300" simplePos="0" relativeHeight="251658240" behindDoc="0" locked="0" layoutInCell="1" allowOverlap="1" wp14:anchorId="5A7DC6C3" wp14:editId="278CD6F7">
             <wp:simplePos x="0" y="0"/>
             <wp:positionH relativeFrom="margin">
-              <wp:align>left</wp:align>
+              <wp:align>center</wp:align>
             </wp:positionH>
             <wp:positionV relativeFrom="paragraph">
-              <wp:posOffset>14605</wp:posOffset>
+              <wp:posOffset>6985</wp:posOffset>
             </wp:positionV>
             <wp:extent cx="3848100" cy="561975"/>
             <wp:effectExtent l="0" t="0" r="0" b="9525"/>
@@ -144,18 +141,18 @@
         <mc:AlternateContent>
           <mc:Choice Requires="wps">
             <w:drawing>
-              <wp:anchor distT="0" distB="0" distL="114300" distR="114300" simplePos="0" relativeHeight="251660288" behindDoc="0" locked="0" layoutInCell="1" allowOverlap="1" wp14:anchorId="22765704" wp14:editId="7D96993F">
+              <wp:anchor distT="0" distB="0" distL="114300" distR="114300" simplePos="0" relativeHeight="251697152" behindDoc="0" locked="0" layoutInCell="1" allowOverlap="1" wp14:anchorId="2E6B9964" wp14:editId="31DC99C2">
                 <wp:simplePos x="0" y="0"/>
-                <wp:positionH relativeFrom="margin">
-                  <wp:align>left</wp:align>
+                <wp:positionH relativeFrom="column">
+                  <wp:posOffset>1045845</wp:posOffset>
                 </wp:positionH>
                 <wp:positionV relativeFrom="paragraph">
-                  <wp:posOffset>60326</wp:posOffset>
+                  <wp:posOffset>52706</wp:posOffset>
                 </wp:positionV>
-                <wp:extent cx="3848100" cy="243840"/>
+                <wp:extent cx="3848100" cy="205740"/>
                 <wp:effectExtent l="0" t="0" r="0" b="3810"/>
                 <wp:wrapNone/>
-                <wp:docPr id="2" name="Надпись 2"/>
+                <wp:docPr id="25" name="Надпись 25"/>
                 <wp:cNvGraphicFramePr/>
                 <a:graphic xmlns:a="http://schemas.openxmlformats.org/drawingml/2006/main">
                   <a:graphicData uri="http://schemas.microsoft.com/office/word/2010/wordprocessingShape">
@@ -164,7 +161,7 @@
                       <wps:spPr>
                         <a:xfrm>
                           <a:off x="0" y="0"/>
-                          <a:ext cx="3848100" cy="243840"/>
+                          <a:ext cx="3848100" cy="205740"/>
                         </a:xfrm>
                         <a:prstGeom prst="rect">
                           <a:avLst/>
@@ -246,23 +243,7 @@
                                 <w:szCs w:val="22"/>
                                 <w:lang w:val="en-US"/>
                               </w:rPr>
-                              <w:t xml:space="preserve">. </w:t>
-                            </w:r>
-                            <w:r>
-                              <w:rPr>
-                                <w:sz w:val="22"/>
-                                <w:szCs w:val="22"/>
-                                <w:lang w:val="en-US"/>
-                              </w:rPr>
-                              <w:t>I</w:t>
-                            </w:r>
-                            <w:r>
-                              <w:rPr>
-                                <w:sz w:val="22"/>
-                                <w:szCs w:val="22"/>
-                                <w:lang w:val="en-US"/>
-                              </w:rPr>
-                              <w:t>mports</w:t>
+                              <w:t>. Imports</w:t>
                             </w:r>
                           </w:p>
                         </w:txbxContent>
@@ -284,11 +265,11 @@
           </mc:Choice>
           <mc:Fallback>
             <w:pict>
-              <v:shapetype w14:anchorId="22765704" id="_x0000_t202" coordsize="21600,21600" o:spt="202" path="m,l,21600r21600,l21600,xe">
+              <v:shapetype w14:anchorId="2E6B9964" id="_x0000_t202" coordsize="21600,21600" o:spt="202" path="m,l,21600r21600,l21600,xe">
                 <v:stroke joinstyle="miter"/>
                 <v:path gradientshapeok="t" o:connecttype="rect"/>
               </v:shapetype>
-              <v:shape id="Надпись 2" o:spid="_x0000_s1026" type="#_x0000_t202" style="position:absolute;margin-left:0;margin-top:4.75pt;width:303pt;height:19.2pt;z-index:251660288;visibility:visible;mso-wrap-style:square;mso-height-percent:0;mso-wrap-distance-left:9pt;mso-wrap-distance-top:0;mso-wrap-distance-right:9pt;mso-wrap-distance-bottom:0;mso-position-horizontal:left;mso-position-horizontal-relative:margin;mso-position-vertical:absolute;mso-position-vertical-relative:text;mso-height-percent:0;mso-height-relative:margin;v-text-anchor:top" o:gfxdata="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" stroked="f">
+              <v:shape id="Надпись 25" o:spid="_x0000_s1026" type="#_x0000_t202" style="position:absolute;margin-left:82.35pt;margin-top:4.15pt;width:303pt;height:16.2pt;z-index:251697152;visibility:visible;mso-wrap-style:square;mso-height-percent:0;mso-wrap-distance-left:9pt;mso-wrap-distance-top:0;mso-wrap-distance-right:9pt;mso-wrap-distance-bottom:0;mso-position-horizontal:absolute;mso-position-horizontal-relative:text;mso-position-vertical:absolute;mso-position-vertical-relative:text;mso-height-percent:0;mso-height-relative:margin;v-text-anchor:top" o:gfxdata="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" stroked="f">
                 <v:textbox inset="0,0,0,0">
                   <w:txbxContent>
                     <w:p>
@@ -359,193 +340,16 @@
                           <w:szCs w:val="22"/>
                           <w:lang w:val="en-US"/>
                         </w:rPr>
-                        <w:t xml:space="preserve">. </w:t>
-                      </w:r>
-                      <w:r>
-                        <w:rPr>
-                          <w:sz w:val="22"/>
-                          <w:szCs w:val="22"/>
-                          <w:lang w:val="en-US"/>
-                        </w:rPr>
-                        <w:t>I</w:t>
-                      </w:r>
-                      <w:r>
-                        <w:rPr>
-                          <w:sz w:val="22"/>
-                          <w:szCs w:val="22"/>
-                          <w:lang w:val="en-US"/>
-                        </w:rPr>
-                        <w:t>mports</w:t>
+                        <w:t>. Imports</w:t>
                       </w:r>
                     </w:p>
                   </w:txbxContent>
                 </v:textbox>
-                <w10:wrap anchorx="margin"/>
               </v:shape>
             </w:pict>
           </mc:Fallback>
         </mc:AlternateContent>
       </w:r>
-    </w:p>
-    <w:p>
-      <w:pPr>
-        <w:rPr>
-          <w:lang w:val="en-US"/>
-        </w:rPr>
-      </w:pPr>
-      <w:r>
-        <w:rPr>
-          <w:lang w:val="en-US"/>
-        </w:rPr>
-        <w:t xml:space="preserve">From </w:t>
-      </w:r>
-      <w:r>
-        <w:rPr>
-          <w:b/>
-          <w:bCs/>
-          <w:lang w:val="en-US"/>
-        </w:rPr>
-        <w:t xml:space="preserve">seaborn </w:t>
-      </w:r>
-      <w:r>
-        <w:rPr>
-          <w:lang w:val="en-US"/>
-        </w:rPr>
-        <w:t xml:space="preserve">module we will get </w:t>
-      </w:r>
-      <w:r>
-        <w:rPr>
-          <w:lang w:val="en-US"/>
-        </w:rPr>
-        <w:t xml:space="preserve">the </w:t>
-      </w:r>
-      <w:r>
-        <w:rPr>
-          <w:lang w:val="en-US"/>
-        </w:rPr>
-        <w:t>“</w:t>
-      </w:r>
-      <w:r>
-        <w:rPr>
-          <w:lang w:val="en-US"/>
-        </w:rPr>
-        <w:t>titanic</w:t>
-      </w:r>
-      <w:r>
-        <w:rPr>
-          <w:lang w:val="en-US"/>
-        </w:rPr>
-        <w:t>”</w:t>
-      </w:r>
-      <w:r>
-        <w:rPr>
-          <w:i/>
-          <w:iCs/>
-          <w:lang w:val="en-US"/>
-        </w:rPr>
-        <w:t xml:space="preserve"> </w:t>
-      </w:r>
-      <w:r>
-        <w:rPr>
-          <w:lang w:val="en-US"/>
-        </w:rPr>
-        <w:t>dataset</w:t>
-      </w:r>
-      <w:r>
-        <w:rPr>
-          <w:i/>
-          <w:iCs/>
-          <w:lang w:val="en-US"/>
-        </w:rPr>
-        <w:t>.</w:t>
-      </w:r>
-      <w:r>
-        <w:rPr>
-          <w:lang w:val="en-US"/>
-        </w:rPr>
-        <w:t xml:space="preserve"> It is represented as </w:t>
-      </w:r>
-      <w:proofErr w:type="spellStart"/>
-      <w:proofErr w:type="gramStart"/>
-      <w:r>
-        <w:rPr>
-          <w:b/>
-          <w:bCs/>
-          <w:lang w:val="en-US"/>
-        </w:rPr>
-        <w:t>pandas.DataFrame</w:t>
-      </w:r>
-      <w:proofErr w:type="spellEnd"/>
-      <w:proofErr w:type="gramEnd"/>
-      <w:r>
-        <w:rPr>
-          <w:b/>
-          <w:bCs/>
-          <w:lang w:val="en-US"/>
-        </w:rPr>
-        <w:t xml:space="preserve"> </w:t>
-      </w:r>
-      <w:r>
-        <w:rPr>
-          <w:lang w:val="en-US"/>
-        </w:rPr>
-        <w:t xml:space="preserve">class, so we import </w:t>
-      </w:r>
-      <w:r>
-        <w:rPr>
-          <w:b/>
-          <w:bCs/>
-          <w:lang w:val="en-US"/>
-        </w:rPr>
-        <w:t xml:space="preserve">pandas </w:t>
-      </w:r>
-      <w:r>
-        <w:rPr>
-          <w:lang w:val="en-US"/>
-        </w:rPr>
-        <w:t xml:space="preserve">module for efficient work with this dataset. We will store the </w:t>
-      </w:r>
-      <w:proofErr w:type="spellStart"/>
-      <w:r>
-        <w:rPr>
-          <w:lang w:val="en-US"/>
-        </w:rPr>
-        <w:t>dataframe</w:t>
-      </w:r>
-      <w:proofErr w:type="spellEnd"/>
-      <w:r>
-        <w:rPr>
-          <w:lang w:val="en-US"/>
-        </w:rPr>
-        <w:t xml:space="preserve"> in </w:t>
-      </w:r>
-      <w:r>
-        <w:rPr>
-          <w:lang w:val="en-US"/>
-        </w:rPr>
-        <w:t xml:space="preserve">variable named </w:t>
-      </w:r>
-      <w:r>
-        <w:rPr>
-          <w:i/>
-          <w:iCs/>
-          <w:lang w:val="en-US"/>
-        </w:rPr>
-        <w:t>titanic</w:t>
-      </w:r>
-      <w:r>
-        <w:rPr>
-          <w:lang w:val="en-US"/>
-        </w:rPr>
-        <w:t>:</w:t>
-      </w:r>
-    </w:p>
-    <w:p>
-      <w:pPr>
-        <w:rPr>
-          <w:lang w:val="en-US"/>
-        </w:rPr>
-      </w:pPr>
       <w:r>
         <w:rPr>
           <w:noProof/>
@@ -553,18 +357,18 @@
         <mc:AlternateContent>
           <mc:Choice Requires="wps">
             <w:drawing>
-              <wp:anchor distT="0" distB="0" distL="114300" distR="114300" simplePos="0" relativeHeight="251663360" behindDoc="0" locked="0" layoutInCell="1" allowOverlap="1" wp14:anchorId="1E685A52" wp14:editId="6AEDBAF9">
+              <wp:anchor distT="0" distB="0" distL="114300" distR="114300" simplePos="0" relativeHeight="251660288" behindDoc="0" locked="0" layoutInCell="1" allowOverlap="1" wp14:anchorId="22765704" wp14:editId="50D1E6E5">
                 <wp:simplePos x="0" y="0"/>
                 <wp:positionH relativeFrom="margin">
-                  <wp:align>left</wp:align>
+                  <wp:posOffset>2028825</wp:posOffset>
                 </wp:positionH>
                 <wp:positionV relativeFrom="paragraph">
-                  <wp:posOffset>256540</wp:posOffset>
+                  <wp:posOffset>6985</wp:posOffset>
                 </wp:positionV>
-                <wp:extent cx="4486275" cy="289560"/>
-                <wp:effectExtent l="0" t="0" r="9525" b="0"/>
+                <wp:extent cx="1821180" cy="297180"/>
+                <wp:effectExtent l="0" t="0" r="7620" b="7620"/>
                 <wp:wrapNone/>
-                <wp:docPr id="4" name="Надпись 4"/>
+                <wp:docPr id="2" name="Надпись 2"/>
                 <wp:cNvGraphicFramePr/>
                 <a:graphic xmlns:a="http://schemas.openxmlformats.org/drawingml/2006/main">
                   <a:graphicData uri="http://schemas.microsoft.com/office/word/2010/wordprocessingShape">
@@ -573,7 +377,7 @@
                       <wps:spPr>
                         <a:xfrm>
                           <a:off x="0" y="0"/>
-                          <a:ext cx="4486275" cy="289560"/>
+                          <a:ext cx="1821180" cy="297180"/>
                         </a:xfrm>
                         <a:prstGeom prst="rect">
                           <a:avLst/>
@@ -597,92 +401,6 @@
                                 <w:szCs w:val="22"/>
                               </w:rPr>
                             </w:pPr>
-                            <w:proofErr w:type="spellStart"/>
-                            <w:r>
-                              <w:rPr>
-                                <w:sz w:val="22"/>
-                                <w:szCs w:val="22"/>
-                              </w:rPr>
-                              <w:t>Figure</w:t>
-                            </w:r>
-                            <w:proofErr w:type="spellEnd"/>
-                            <w:r>
-                              <w:rPr>
-                                <w:sz w:val="22"/>
-                                <w:szCs w:val="22"/>
-                              </w:rPr>
-                              <w:t xml:space="preserve"> </w:t>
-                            </w:r>
-                            <w:r>
-                              <w:rPr>
-                                <w:sz w:val="22"/>
-                                <w:szCs w:val="22"/>
-                              </w:rPr>
-                              <w:fldChar w:fldCharType="begin"/>
-                            </w:r>
-                            <w:r>
-                              <w:rPr>
-                                <w:sz w:val="22"/>
-                                <w:szCs w:val="22"/>
-                              </w:rPr>
-                              <w:instrText xml:space="preserve"> SEQ Figure \* ARABIC </w:instrText>
-                            </w:r>
-                            <w:r>
-                              <w:rPr>
-                                <w:sz w:val="22"/>
-                                <w:szCs w:val="22"/>
-                              </w:rPr>
-                              <w:fldChar w:fldCharType="separate"/>
-                            </w:r>
-                            <w:r>
-                              <w:rPr>
-                                <w:noProof/>
-                                <w:sz w:val="22"/>
-                                <w:szCs w:val="22"/>
-                              </w:rPr>
-                              <w:t>2</w:t>
-                            </w:r>
-                            <w:r>
-                              <w:rPr>
-                                <w:sz w:val="22"/>
-                                <w:szCs w:val="22"/>
-                              </w:rPr>
-                              <w:fldChar w:fldCharType="end"/>
-                            </w:r>
-                            <w:r>
-                              <w:rPr>
-                                <w:sz w:val="22"/>
-                                <w:szCs w:val="22"/>
-                                <w:lang w:val="en-US"/>
-                              </w:rPr>
-                              <w:t xml:space="preserve">. </w:t>
-                            </w:r>
-                            <w:proofErr w:type="spellStart"/>
-                            <w:r>
-                              <w:rPr>
-                                <w:sz w:val="22"/>
-                                <w:szCs w:val="22"/>
-                                <w:lang w:val="en-US"/>
-                              </w:rPr>
-                              <w:t>D</w:t>
-                            </w:r>
-                            <w:r>
-                              <w:rPr>
-                                <w:sz w:val="22"/>
-                                <w:szCs w:val="22"/>
-                                <w:lang w:val="en-US"/>
-                              </w:rPr>
-                              <w:t>ataframe</w:t>
-                            </w:r>
-                            <w:proofErr w:type="spellEnd"/>
-                            <w:r>
-                              <w:rPr>
-                                <w:sz w:val="22"/>
-                                <w:szCs w:val="22"/>
-                                <w:lang w:val="en-US"/>
-                              </w:rPr>
-                              <w:t xml:space="preserve"> variable</w:t>
-                            </w:r>
                           </w:p>
                         </w:txbxContent>
                       </wps:txbx>
@@ -695,6 +413,9 @@
                     </wps:wsp>
                   </a:graphicData>
                 </a:graphic>
+                <wp14:sizeRelH relativeFrom="margin">
+                  <wp14:pctWidth>0</wp14:pctWidth>
+                </wp14:sizeRelH>
                 <wp14:sizeRelV relativeFrom="margin">
                   <wp14:pctHeight>0</wp14:pctHeight>
                 </wp14:sizeRelV>
@@ -703,7 +424,7 @@
           </mc:Choice>
           <mc:Fallback>
             <w:pict>
-              <v:shape w14:anchorId="1E685A52" id="Надпись 4" o:spid="_x0000_s1027" type="#_x0000_t202" style="position:absolute;margin-left:0;margin-top:20.2pt;width:353.25pt;height:22.8pt;z-index:251663360;visibility:visible;mso-wrap-style:square;mso-height-percent:0;mso-wrap-distance-left:9pt;mso-wrap-distance-top:0;mso-wrap-distance-right:9pt;mso-wrap-distance-bottom:0;mso-position-horizontal:left;mso-position-horizontal-relative:margin;mso-position-vertical:absolute;mso-position-vertical-relative:text;mso-height-percent:0;mso-height-relative:margin;v-text-anchor:top" o:gfxdata="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" stroked="f">
+              <v:shape w14:anchorId="22765704" id="Надпись 2" o:spid="_x0000_s1027" type="#_x0000_t202" style="position:absolute;margin-left:159.75pt;margin-top:.55pt;width:143.4pt;height:23.4pt;z-index:251660288;visibility:visible;mso-wrap-style:square;mso-width-percent:0;mso-height-percent:0;mso-wrap-distance-left:9pt;mso-wrap-distance-top:0;mso-wrap-distance-right:9pt;mso-wrap-distance-bottom:0;mso-position-horizontal:absolute;mso-position-horizontal-relative:margin;mso-position-vertical:absolute;mso-position-vertical-relative:text;mso-width-percent:0;mso-height-percent:0;mso-width-relative:margin;mso-height-relative:margin;v-text-anchor:top" o:gfxdata="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" stroked="f">
                 <v:textbox inset="0,0,0,0">
                   <w:txbxContent>
                     <w:p>
@@ -716,92 +437,6 @@
                           <w:szCs w:val="22"/>
                         </w:rPr>
                       </w:pPr>
-                      <w:proofErr w:type="spellStart"/>
-                      <w:r>
-                        <w:rPr>
-                          <w:sz w:val="22"/>
-                          <w:szCs w:val="22"/>
-                        </w:rPr>
-                        <w:t>Figure</w:t>
-                      </w:r>
-                      <w:proofErr w:type="spellEnd"/>
-                      <w:r>
-                        <w:rPr>
-                          <w:sz w:val="22"/>
-                          <w:szCs w:val="22"/>
-                        </w:rPr>
-                        <w:t xml:space="preserve"> </w:t>
-                      </w:r>
-                      <w:r>
-                        <w:rPr>
-                          <w:sz w:val="22"/>
-                          <w:szCs w:val="22"/>
-                        </w:rPr>
-                        <w:fldChar w:fldCharType="begin"/>
-                      </w:r>
-                      <w:r>
-                        <w:rPr>
-                          <w:sz w:val="22"/>
-                          <w:szCs w:val="22"/>
-                        </w:rPr>
-                        <w:instrText xml:space="preserve"> SEQ Figure \* ARABIC </w:instrText>
-                      </w:r>
-                      <w:r>
-                        <w:rPr>
-                          <w:sz w:val="22"/>
-                          <w:szCs w:val="22"/>
-                        </w:rPr>
-                        <w:fldChar w:fldCharType="separate"/>
-                      </w:r>
-                      <w:r>
-                        <w:rPr>
-                          <w:noProof/>
-                          <w:sz w:val="22"/>
-                          <w:szCs w:val="22"/>
-                        </w:rPr>
-                        <w:t>2</w:t>
-                      </w:r>
-                      <w:r>
-                        <w:rPr>
-                          <w:sz w:val="22"/>
-                          <w:szCs w:val="22"/>
-                        </w:rPr>
-                        <w:fldChar w:fldCharType="end"/>
-                      </w:r>
-                      <w:r>
-                        <w:rPr>
-                          <w:sz w:val="22"/>
-                          <w:szCs w:val="22"/>
-                          <w:lang w:val="en-US"/>
-                        </w:rPr>
-                        <w:t xml:space="preserve">. </w:t>
-                      </w:r>
-                      <w:proofErr w:type="spellStart"/>
-                      <w:r>
-                        <w:rPr>
-                          <w:sz w:val="22"/>
-                          <w:szCs w:val="22"/>
-                          <w:lang w:val="en-US"/>
-                        </w:rPr>
-                        <w:t>D</w:t>
-                      </w:r>
-                      <w:r>
-                        <w:rPr>
-                          <w:sz w:val="22"/>
-                          <w:szCs w:val="22"/>
-                          <w:lang w:val="en-US"/>
-                        </w:rPr>
-                        <w:t>ataframe</w:t>
-                      </w:r>
-                      <w:proofErr w:type="spellEnd"/>
-                      <w:r>
-                        <w:rPr>
-                          <w:sz w:val="22"/>
-                          <w:szCs w:val="22"/>
-                          <w:lang w:val="en-US"/>
-                        </w:rPr>
-                        <w:t xml:space="preserve"> variable</w:t>
-                      </w:r>
                     </w:p>
                   </w:txbxContent>
                 </v:textbox>
@@ -811,18 +446,423 @@
           </mc:Fallback>
         </mc:AlternateContent>
       </w:r>
+    </w:p>
+    <w:p>
+      <w:pPr>
+        <w:rPr>
+          <w:lang w:val="en-US"/>
+        </w:rPr>
+      </w:pPr>
+      <w:r>
+        <w:rPr>
+          <w:lang w:val="en-US"/>
+        </w:rPr>
+        <w:t xml:space="preserve">From </w:t>
+      </w:r>
+      <w:r>
+        <w:rPr>
+          <w:b/>
+          <w:bCs/>
+          <w:lang w:val="en-US"/>
+        </w:rPr>
+        <w:t xml:space="preserve">seaborn </w:t>
+      </w:r>
+      <w:r>
+        <w:rPr>
+          <w:lang w:val="en-US"/>
+        </w:rPr>
+        <w:t xml:space="preserve">module we will get </w:t>
+      </w:r>
+      <w:r>
+        <w:rPr>
+          <w:lang w:val="en-US"/>
+        </w:rPr>
+        <w:t xml:space="preserve">the </w:t>
+      </w:r>
+      <w:r>
+        <w:rPr>
+          <w:lang w:val="en-US"/>
+        </w:rPr>
+        <w:t>“</w:t>
+      </w:r>
+      <w:r>
+        <w:rPr>
+          <w:lang w:val="en-US"/>
+        </w:rPr>
+        <w:t>titanic</w:t>
+      </w:r>
+      <w:r>
+        <w:rPr>
+          <w:lang w:val="en-US"/>
+        </w:rPr>
+        <w:t>”</w:t>
+      </w:r>
+      <w:r>
+        <w:rPr>
+          <w:i/>
+          <w:iCs/>
+          <w:lang w:val="en-US"/>
+        </w:rPr>
+        <w:t xml:space="preserve"> </w:t>
+      </w:r>
+      <w:r>
+        <w:rPr>
+          <w:lang w:val="en-US"/>
+        </w:rPr>
+        <w:t>dataset</w:t>
+      </w:r>
+      <w:r>
+        <w:rPr>
+          <w:i/>
+          <w:iCs/>
+          <w:lang w:val="en-US"/>
+        </w:rPr>
+        <w:t>.</w:t>
+      </w:r>
+      <w:r>
+        <w:rPr>
+          <w:lang w:val="en-US"/>
+        </w:rPr>
+        <w:t xml:space="preserve"> It is represented as </w:t>
+      </w:r>
+      <w:proofErr w:type="spellStart"/>
+      <w:proofErr w:type="gramStart"/>
+      <w:r>
+        <w:rPr>
+          <w:b/>
+          <w:bCs/>
+          <w:lang w:val="en-US"/>
+        </w:rPr>
+        <w:t>pandas.DataFrame</w:t>
+      </w:r>
+      <w:proofErr w:type="spellEnd"/>
+      <w:proofErr w:type="gramEnd"/>
+      <w:r>
+        <w:rPr>
+          <w:b/>
+          <w:bCs/>
+          <w:lang w:val="en-US"/>
+        </w:rPr>
+        <w:t xml:space="preserve"> </w:t>
+      </w:r>
+      <w:r>
+        <w:rPr>
+          <w:lang w:val="en-US"/>
+        </w:rPr>
+        <w:t xml:space="preserve">class, so we import </w:t>
+      </w:r>
+      <w:r>
+        <w:rPr>
+          <w:b/>
+          <w:bCs/>
+          <w:lang w:val="en-US"/>
+        </w:rPr>
+        <w:t xml:space="preserve">pandas </w:t>
+      </w:r>
+      <w:r>
+        <w:rPr>
+          <w:lang w:val="en-US"/>
+        </w:rPr>
+        <w:t xml:space="preserve">module for efficient work with this dataset. We will store the </w:t>
+      </w:r>
+      <w:proofErr w:type="spellStart"/>
+      <w:r>
+        <w:rPr>
+          <w:lang w:val="en-US"/>
+        </w:rPr>
+        <w:t>dataframe</w:t>
+      </w:r>
+      <w:proofErr w:type="spellEnd"/>
+      <w:r>
+        <w:rPr>
+          <w:lang w:val="en-US"/>
+        </w:rPr>
+        <w:t xml:space="preserve"> in </w:t>
+      </w:r>
+      <w:r>
+        <w:rPr>
+          <w:lang w:val="en-US"/>
+        </w:rPr>
+        <w:t xml:space="preserve">variable named </w:t>
+      </w:r>
+      <w:r>
+        <w:rPr>
+          <w:i/>
+          <w:iCs/>
+          <w:lang w:val="en-US"/>
+        </w:rPr>
+        <w:t>titanic</w:t>
+      </w:r>
+      <w:r>
+        <w:rPr>
+          <w:lang w:val="en-US"/>
+        </w:rPr>
+        <w:t>:</w:t>
+      </w:r>
+    </w:p>
+    <w:p>
+      <w:pPr>
+        <w:rPr>
+          <w:lang w:val="en-US"/>
+        </w:rPr>
+      </w:pPr>
       <w:r>
         <w:rPr>
           <w:noProof/>
         </w:rPr>
+        <mc:AlternateContent>
+          <mc:Choice Requires="wps">
+            <w:drawing>
+              <wp:anchor distT="0" distB="0" distL="114300" distR="114300" simplePos="0" relativeHeight="251699200" behindDoc="0" locked="0" layoutInCell="1" allowOverlap="1" wp14:anchorId="6E5C0919" wp14:editId="27671512">
+                <wp:simplePos x="0" y="0"/>
+                <wp:positionH relativeFrom="column">
+                  <wp:posOffset>722630</wp:posOffset>
+                </wp:positionH>
+                <wp:positionV relativeFrom="paragraph">
+                  <wp:posOffset>344170</wp:posOffset>
+                </wp:positionV>
+                <wp:extent cx="4486275" cy="635"/>
+                <wp:effectExtent l="0" t="0" r="0" b="0"/>
+                <wp:wrapNone/>
+                <wp:docPr id="26" name="Надпись 26"/>
+                <wp:cNvGraphicFramePr/>
+                <a:graphic xmlns:a="http://schemas.openxmlformats.org/drawingml/2006/main">
+                  <a:graphicData uri="http://schemas.microsoft.com/office/word/2010/wordprocessingShape">
+                    <wps:wsp>
+                      <wps:cNvSpPr txBox="1"/>
+                      <wps:spPr>
+                        <a:xfrm>
+                          <a:off x="0" y="0"/>
+                          <a:ext cx="4486275" cy="635"/>
+                        </a:xfrm>
+                        <a:prstGeom prst="rect">
+                          <a:avLst/>
+                        </a:prstGeom>
+                        <a:solidFill>
+                          <a:prstClr val="white"/>
+                        </a:solidFill>
+                        <a:ln>
+                          <a:noFill/>
+                        </a:ln>
+                      </wps:spPr>
+                      <wps:txbx>
+                        <w:txbxContent>
+                          <w:p>
+                            <w:pPr>
+                              <w:pStyle w:val="a5"/>
+                              <w:jc w:val="center"/>
+                              <w:rPr>
+                                <w:noProof/>
+                                <w:sz w:val="22"/>
+                                <w:szCs w:val="22"/>
+                              </w:rPr>
+                            </w:pPr>
+                            <w:proofErr w:type="spellStart"/>
+                            <w:r>
+                              <w:rPr>
+                                <w:sz w:val="22"/>
+                                <w:szCs w:val="22"/>
+                              </w:rPr>
+                              <w:t>Figure</w:t>
+                            </w:r>
+                            <w:proofErr w:type="spellEnd"/>
+                            <w:r>
+                              <w:rPr>
+                                <w:sz w:val="22"/>
+                                <w:szCs w:val="22"/>
+                              </w:rPr>
+                              <w:t xml:space="preserve"> </w:t>
+                            </w:r>
+                            <w:r>
+                              <w:rPr>
+                                <w:sz w:val="22"/>
+                                <w:szCs w:val="22"/>
+                              </w:rPr>
+                              <w:fldChar w:fldCharType="begin"/>
+                            </w:r>
+                            <w:r>
+                              <w:rPr>
+                                <w:sz w:val="22"/>
+                                <w:szCs w:val="22"/>
+                              </w:rPr>
+                              <w:instrText xml:space="preserve"> SEQ Figure \* ARABIC </w:instrText>
+                            </w:r>
+                            <w:r>
+                              <w:rPr>
+                                <w:sz w:val="22"/>
+                                <w:szCs w:val="22"/>
+                              </w:rPr>
+                              <w:fldChar w:fldCharType="separate"/>
+                            </w:r>
+                            <w:r>
+                              <w:rPr>
+                                <w:noProof/>
+                                <w:sz w:val="22"/>
+                                <w:szCs w:val="22"/>
+                              </w:rPr>
+                              <w:t>2</w:t>
+                            </w:r>
+                            <w:r>
+                              <w:rPr>
+                                <w:sz w:val="22"/>
+                                <w:szCs w:val="22"/>
+                              </w:rPr>
+                              <w:fldChar w:fldCharType="end"/>
+                            </w:r>
+                            <w:r>
+                              <w:rPr>
+                                <w:sz w:val="22"/>
+                                <w:szCs w:val="22"/>
+                                <w:lang w:val="en-US"/>
+                              </w:rPr>
+                              <w:t xml:space="preserve">. </w:t>
+                            </w:r>
+                            <w:proofErr w:type="spellStart"/>
+                            <w:r>
+                              <w:rPr>
+                                <w:sz w:val="22"/>
+                                <w:szCs w:val="22"/>
+                                <w:lang w:val="en-US"/>
+                              </w:rPr>
+                              <w:t>Dataframe</w:t>
+                            </w:r>
+                            <w:proofErr w:type="spellEnd"/>
+                            <w:r>
+                              <w:rPr>
+                                <w:sz w:val="22"/>
+                                <w:szCs w:val="22"/>
+                                <w:lang w:val="en-US"/>
+                              </w:rPr>
+                              <w:t xml:space="preserve"> variable</w:t>
+                            </w:r>
+                          </w:p>
+                        </w:txbxContent>
+                      </wps:txbx>
+                      <wps:bodyPr rot="0" spcFirstLastPara="0" vertOverflow="overflow" horzOverflow="overflow" vert="horz" wrap="square" lIns="0" tIns="0" rIns="0" bIns="0" numCol="1" spcCol="0" rtlCol="0" fromWordArt="0" anchor="t" anchorCtr="0" forceAA="0" compatLnSpc="1">
+                        <a:prstTxWarp prst="textNoShape">
+                          <a:avLst/>
+                        </a:prstTxWarp>
+                        <a:spAutoFit/>
+                      </wps:bodyPr>
+                    </wps:wsp>
+                  </a:graphicData>
+                </a:graphic>
+              </wp:anchor>
+            </w:drawing>
+          </mc:Choice>
+          <mc:Fallback>
+            <w:pict>
+              <v:shape w14:anchorId="6E5C0919" id="Надпись 26" o:spid="_x0000_s1028" type="#_x0000_t202" style="position:absolute;margin-left:56.9pt;margin-top:27.1pt;width:353.25pt;height:.05pt;z-index:251699200;visibility:visible;mso-wrap-style:square;mso-wrap-distance-left:9pt;mso-wrap-distance-top:0;mso-wrap-distance-right:9pt;mso-wrap-distance-bottom:0;mso-position-horizontal:absolute;mso-position-horizontal-relative:text;mso-position-vertical:absolute;mso-position-vertical-relative:text;v-text-anchor:top" o:gfxdata="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" stroked="f">
+                <v:textbox style="mso-fit-shape-to-text:t" inset="0,0,0,0">
+                  <w:txbxContent>
+                    <w:p>
+                      <w:pPr>
+                        <w:pStyle w:val="a5"/>
+                        <w:jc w:val="center"/>
+                        <w:rPr>
+                          <w:noProof/>
+                          <w:sz w:val="22"/>
+                          <w:szCs w:val="22"/>
+                        </w:rPr>
+                      </w:pPr>
+                      <w:proofErr w:type="spellStart"/>
+                      <w:r>
+                        <w:rPr>
+                          <w:sz w:val="22"/>
+                          <w:szCs w:val="22"/>
+                        </w:rPr>
+                        <w:t>Figure</w:t>
+                      </w:r>
+                      <w:proofErr w:type="spellEnd"/>
+                      <w:r>
+                        <w:rPr>
+                          <w:sz w:val="22"/>
+                          <w:szCs w:val="22"/>
+                        </w:rPr>
+                        <w:t xml:space="preserve"> </w:t>
+                      </w:r>
+                      <w:r>
+                        <w:rPr>
+                          <w:sz w:val="22"/>
+                          <w:szCs w:val="22"/>
+                        </w:rPr>
+                        <w:fldChar w:fldCharType="begin"/>
+                      </w:r>
+                      <w:r>
+                        <w:rPr>
+                          <w:sz w:val="22"/>
+                          <w:szCs w:val="22"/>
+                        </w:rPr>
+                        <w:instrText xml:space="preserve"> SEQ Figure \* ARABIC </w:instrText>
+                      </w:r>
+                      <w:r>
+                        <w:rPr>
+                          <w:sz w:val="22"/>
+                          <w:szCs w:val="22"/>
+                        </w:rPr>
+                        <w:fldChar w:fldCharType="separate"/>
+                      </w:r>
+                      <w:r>
+                        <w:rPr>
+                          <w:noProof/>
+                          <w:sz w:val="22"/>
+                          <w:szCs w:val="22"/>
+                        </w:rPr>
+                        <w:t>2</w:t>
+                      </w:r>
+                      <w:r>
+                        <w:rPr>
+                          <w:sz w:val="22"/>
+                          <w:szCs w:val="22"/>
+                        </w:rPr>
+                        <w:fldChar w:fldCharType="end"/>
+                      </w:r>
+                      <w:r>
+                        <w:rPr>
+                          <w:sz w:val="22"/>
+                          <w:szCs w:val="22"/>
+                          <w:lang w:val="en-US"/>
+                        </w:rPr>
+                        <w:t xml:space="preserve">. </w:t>
+                      </w:r>
+                      <w:proofErr w:type="spellStart"/>
+                      <w:r>
+                        <w:rPr>
+                          <w:sz w:val="22"/>
+                          <w:szCs w:val="22"/>
+                          <w:lang w:val="en-US"/>
+                        </w:rPr>
+                        <w:t>Dataframe</w:t>
+                      </w:r>
+                      <w:proofErr w:type="spellEnd"/>
+                      <w:r>
+                        <w:rPr>
+                          <w:sz w:val="22"/>
+                          <w:szCs w:val="22"/>
+                          <w:lang w:val="en-US"/>
+                        </w:rPr>
+                        <w:t xml:space="preserve"> variable</w:t>
+                      </w:r>
+                    </w:p>
+                  </w:txbxContent>
+                </v:textbox>
+              </v:shape>
+            </w:pict>
+          </mc:Fallback>
+        </mc:AlternateContent>
+      </w:r>
+      <w:r>
+        <w:rPr>
+          <w:noProof/>
+        </w:rPr>
         <w:drawing>
-          <wp:anchor distT="0" distB="0" distL="114300" distR="114300" simplePos="0" relativeHeight="251661312" behindDoc="0" locked="0" layoutInCell="1" allowOverlap="1" wp14:anchorId="12F60D04" wp14:editId="1A1E9BE1">
+          <wp:anchor distT="0" distB="0" distL="114300" distR="114300" simplePos="0" relativeHeight="251661312" behindDoc="0" locked="0" layoutInCell="1" allowOverlap="1" wp14:anchorId="12F60D04" wp14:editId="4526761F">
             <wp:simplePos x="0" y="0"/>
             <wp:positionH relativeFrom="margin">
-              <wp:align>left</wp:align>
+              <wp:align>center</wp:align>
             </wp:positionH>
             <wp:positionV relativeFrom="paragraph">
-              <wp:posOffset>-6350</wp:posOffset>
+              <wp:posOffset>1270</wp:posOffset>
             </wp:positionV>
             <wp:extent cx="4486275" cy="285750"/>
             <wp:effectExtent l="0" t="0" r="9525" b="0"/>
@@ -883,6 +923,99 @@
       </w:pPr>
       <w:r>
         <w:rPr>
+          <w:noProof/>
+        </w:rPr>
+        <mc:AlternateContent>
+          <mc:Choice Requires="wps">
+            <w:drawing>
+              <wp:anchor distT="0" distB="0" distL="114300" distR="114300" simplePos="0" relativeHeight="251663360" behindDoc="0" locked="0" layoutInCell="1" allowOverlap="1" wp14:anchorId="1E685A52" wp14:editId="5EC78910">
+                <wp:simplePos x="0" y="0"/>
+                <wp:positionH relativeFrom="margin">
+                  <wp:align>left</wp:align>
+                </wp:positionH>
+                <wp:positionV relativeFrom="paragraph">
+                  <wp:posOffset>16510</wp:posOffset>
+                </wp:positionV>
+                <wp:extent cx="4486275" cy="243840"/>
+                <wp:effectExtent l="0" t="0" r="9525" b="3810"/>
+                <wp:wrapNone/>
+                <wp:docPr id="4" name="Надпись 4"/>
+                <wp:cNvGraphicFramePr/>
+                <a:graphic xmlns:a="http://schemas.openxmlformats.org/drawingml/2006/main">
+                  <a:graphicData uri="http://schemas.microsoft.com/office/word/2010/wordprocessingShape">
+                    <wps:wsp>
+                      <wps:cNvSpPr txBox="1"/>
+                      <wps:spPr>
+                        <a:xfrm>
+                          <a:off x="0" y="0"/>
+                          <a:ext cx="4486275" cy="243840"/>
+                        </a:xfrm>
+                        <a:prstGeom prst="rect">
+                          <a:avLst/>
+                        </a:prstGeom>
+                        <a:solidFill>
+                          <a:prstClr val="white"/>
+                        </a:solidFill>
+                        <a:ln>
+                          <a:noFill/>
+                        </a:ln>
+                      </wps:spPr>
+                      <wps:txbx>
+                        <w:txbxContent>
+                          <w:p>
+                            <w:pPr>
+                              <w:pStyle w:val="a5"/>
+                              <w:jc w:val="center"/>
+                              <w:rPr>
+                                <w:noProof/>
+                                <w:sz w:val="22"/>
+                                <w:szCs w:val="22"/>
+                              </w:rPr>
+                            </w:pPr>
+                          </w:p>
+                        </w:txbxContent>
+                      </wps:txbx>
+                      <wps:bodyPr rot="0" spcFirstLastPara="0" vertOverflow="overflow" horzOverflow="overflow" vert="horz" wrap="square" lIns="0" tIns="0" rIns="0" bIns="0" numCol="1" spcCol="0" rtlCol="0" fromWordArt="0" anchor="t" anchorCtr="0" forceAA="0" compatLnSpc="1">
+                        <a:prstTxWarp prst="textNoShape">
+                          <a:avLst/>
+                        </a:prstTxWarp>
+                        <a:noAutofit/>
+                      </wps:bodyPr>
+                    </wps:wsp>
+                  </a:graphicData>
+                </a:graphic>
+                <wp14:sizeRelV relativeFrom="margin">
+                  <wp14:pctHeight>0</wp14:pctHeight>
+                </wp14:sizeRelV>
+              </wp:anchor>
+            </w:drawing>
+          </mc:Choice>
+          <mc:Fallback>
+            <w:pict>
+              <v:shape w14:anchorId="1E685A52" id="Надпись 4" o:spid="_x0000_s1029" type="#_x0000_t202" style="position:absolute;margin-left:0;margin-top:1.3pt;width:353.25pt;height:19.2pt;z-index:251663360;visibility:visible;mso-wrap-style:square;mso-height-percent:0;mso-wrap-distance-left:9pt;mso-wrap-distance-top:0;mso-wrap-distance-right:9pt;mso-wrap-distance-bottom:0;mso-position-horizontal:left;mso-position-horizontal-relative:margin;mso-position-vertical:absolute;mso-position-vertical-relative:text;mso-height-percent:0;mso-height-relative:margin;v-text-anchor:top" o:gfxdata="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" stroked="f">
+                <v:textbox inset="0,0,0,0">
+                  <w:txbxContent>
+                    <w:p>
+                      <w:pPr>
+                        <w:pStyle w:val="a5"/>
+                        <w:jc w:val="center"/>
+                        <w:rPr>
+                          <w:noProof/>
+                          <w:sz w:val="22"/>
+                          <w:szCs w:val="22"/>
+                        </w:rPr>
+                      </w:pPr>
+                    </w:p>
+                  </w:txbxContent>
+                </v:textbox>
+                <w10:wrap anchorx="margin"/>
+              </v:shape>
+            </w:pict>
+          </mc:Fallback>
+        </mc:AlternateContent>
+      </w:r>
+      <w:r>
+        <w:rPr>
           <w:lang w:val="en-US"/>
         </w:rPr>
         <w:tab/>
@@ -1089,7 +1222,7 @@
           </mc:Choice>
           <mc:Fallback>
             <w:pict>
-              <v:shape w14:anchorId="7D6D9F5C" id="Надпись 6" o:spid="_x0000_s1028" type="#_x0000_t202" style="position:absolute;margin-left:.15pt;margin-top:244.1pt;width:467.75pt;height:.05pt;z-index:251666432;visibility:visible;mso-wrap-style:square;mso-wrap-distance-left:9pt;mso-wrap-distance-top:0;mso-wrap-distance-right:9pt;mso-wrap-distance-bottom:0;mso-position-horizontal:absolute;mso-position-horizontal-relative:text;mso-position-vertical:absolute;mso-position-vertical-relative:text;v-text-anchor:top" o:gfxdata="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" stroked="f">
+              <v:shape w14:anchorId="7D6D9F5C" id="Надпись 6" o:spid="_x0000_s1030" type="#_x0000_t202" style="position:absolute;margin-left:.15pt;margin-top:244.1pt;width:467.75pt;height:.05pt;z-index:251666432;visibility:visible;mso-wrap-style:square;mso-wrap-distance-left:9pt;mso-wrap-distance-top:0;mso-wrap-distance-right:9pt;mso-wrap-distance-bottom:0;mso-position-horizontal:absolute;mso-position-horizontal-relative:text;mso-position-vertical:absolute;mso-position-vertical-relative:text;v-text-anchor:top" o:gfxdata="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" stroked="f">
                 <v:textbox style="mso-fit-shape-to-text:t" inset="0,0,0,0">
                   <w:txbxContent>
                     <w:p>
@@ -1732,8 +1865,6 @@
           <w:lang w:val="en-US"/>
         </w:rPr>
       </w:pPr>
-      <w:bookmarkStart w:id="0" w:name="_GoBack"/>
-      <w:bookmarkEnd w:id="0"/>
       <w:r>
         <w:rPr>
           <w:noProof/>
@@ -1862,7 +1993,7 @@
           </mc:Choice>
           <mc:Fallback>
             <w:pict>
-              <v:shape w14:anchorId="192C14E3" id="Надпись 10" o:spid="_x0000_s1029" type="#_x0000_t202" style="position:absolute;margin-left:.15pt;margin-top:23.1pt;width:467.75pt;height:.05pt;z-index:251672576;visibility:visible;mso-wrap-style:square;mso-wrap-distance-left:9pt;mso-wrap-distance-top:0;mso-wrap-distance-right:9pt;mso-wrap-distance-bottom:0;mso-position-horizontal:absolute;mso-position-horizontal-relative:text;mso-position-vertical:absolute;mso-position-vertical-relative:text;v-text-anchor:top" o:gfxdata="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" stroked="f">
+              <v:shape w14:anchorId="192C14E3" id="Надпись 10" o:spid="_x0000_s1031" type="#_x0000_t202" style="position:absolute;margin-left:.15pt;margin-top:23.1pt;width:467.75pt;height:.05pt;z-index:251672576;visibility:visible;mso-wrap-style:square;mso-wrap-distance-left:9pt;mso-wrap-distance-top:0;mso-wrap-distance-right:9pt;mso-wrap-distance-bottom:0;mso-position-horizontal:absolute;mso-position-horizontal-relative:text;mso-position-vertical:absolute;mso-position-vertical-relative:text;v-text-anchor:top" o:gfxdata="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" stroked="f">
                 <v:textbox style="mso-fit-shape-to-text:t" inset="0,0,0,0">
                   <w:txbxContent>
                     <w:p>
@@ -2022,7 +2153,7 @@
         <w:pStyle w:val="a6"/>
         <w:numPr>
           <w:ilvl w:val="0"/>
-          <w:numId w:val="1"/>
+          <w:numId w:val="3"/>
         </w:numPr>
         <w:rPr>
           <w:noProof/>
@@ -2331,7 +2462,7 @@
           </mc:Choice>
           <mc:Fallback>
             <w:pict>
-              <v:shape w14:anchorId="72C7335F" id="Надпись 8" o:spid="_x0000_s1030" type="#_x0000_t202" style="position:absolute;margin-left:80.55pt;margin-top:9.45pt;width:251.25pt;height:17.4pt;z-index:251669504;visibility:visible;mso-wrap-style:square;mso-height-percent:0;mso-wrap-distance-left:9pt;mso-wrap-distance-top:0;mso-wrap-distance-right:9pt;mso-wrap-distance-bottom:0;mso-position-horizontal:absolute;mso-position-horizontal-relative:text;mso-position-vertical:absolute;mso-position-vertical-relative:text;mso-height-percent:0;mso-height-relative:margin;v-text-anchor:top" o:gfxdata="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" stroked="f">
+              <v:shape w14:anchorId="72C7335F" id="Надпись 8" o:spid="_x0000_s1032" type="#_x0000_t202" style="position:absolute;margin-left:80.55pt;margin-top:9.45pt;width:251.25pt;height:17.4pt;z-index:251669504;visibility:visible;mso-wrap-style:square;mso-height-percent:0;mso-wrap-distance-left:9pt;mso-wrap-distance-top:0;mso-wrap-distance-right:9pt;mso-wrap-distance-bottom:0;mso-position-horizontal:absolute;mso-position-horizontal-relative:text;mso-position-vertical:absolute;mso-position-vertical-relative:text;mso-height-percent:0;mso-height-relative:margin;v-text-anchor:top" o:gfxdata="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" stroked="f">
                 <v:textbox inset="0,0,0,0">
                   <w:txbxContent>
                     <w:p>
@@ -2736,7 +2867,7 @@
           </mc:Choice>
           <mc:Fallback>
             <w:pict>
-              <v:shape w14:anchorId="1F8421A3" id="Надпись 16" o:spid="_x0000_s1031" type="#_x0000_t202" style="position:absolute;margin-left:.15pt;margin-top:98.65pt;width:467.75pt;height:.05pt;z-index:251676672;visibility:visible;mso-wrap-style:square;mso-wrap-distance-left:9pt;mso-wrap-distance-top:0;mso-wrap-distance-right:9pt;mso-wrap-distance-bottom:0;mso-position-horizontal:absolute;mso-position-horizontal-relative:text;mso-position-vertical:absolute;mso-position-vertical-relative:text;v-text-anchor:top" o:gfxdata="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" stroked="f">
+              <v:shape w14:anchorId="1F8421A3" id="Надпись 16" o:spid="_x0000_s1033" type="#_x0000_t202" style="position:absolute;margin-left:.15pt;margin-top:98.65pt;width:467.75pt;height:.05pt;z-index:251676672;visibility:visible;mso-wrap-style:square;mso-wrap-distance-left:9pt;mso-wrap-distance-top:0;mso-wrap-distance-right:9pt;mso-wrap-distance-bottom:0;mso-position-horizontal:absolute;mso-position-horizontal-relative:text;mso-position-vertical:absolute;mso-position-vertical-relative:text;v-text-anchor:top" o:gfxdata="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" stroked="f">
                 <v:textbox style="mso-fit-shape-to-text:t" inset="0,0,0,0">
                   <w:txbxContent>
                     <w:p>
@@ -3113,7 +3244,7 @@
           </mc:Choice>
           <mc:Fallback>
             <w:pict>
-              <v:shape w14:anchorId="132B3ACC" id="Надпись 19" o:spid="_x0000_s1032" type="#_x0000_t202" style="position:absolute;margin-left:28.35pt;margin-top:4.85pt;width:411pt;height:13.8pt;z-index:251679744;visibility:visible;mso-wrap-style:square;mso-height-percent:0;mso-wrap-distance-left:9pt;mso-wrap-distance-top:0;mso-wrap-distance-right:9pt;mso-wrap-distance-bottom:0;mso-position-horizontal:absolute;mso-position-horizontal-relative:text;mso-position-vertical:absolute;mso-position-vertical-relative:text;mso-height-percent:0;mso-height-relative:margin;v-text-anchor:top" o:gfxdata="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" stroked="f">
+              <v:shape w14:anchorId="132B3ACC" id="Надпись 19" o:spid="_x0000_s1034" type="#_x0000_t202" style="position:absolute;margin-left:28.35pt;margin-top:4.85pt;width:411pt;height:13.8pt;z-index:251679744;visibility:visible;mso-wrap-style:square;mso-height-percent:0;mso-wrap-distance-left:9pt;mso-wrap-distance-top:0;mso-wrap-distance-right:9pt;mso-wrap-distance-bottom:0;mso-position-horizontal:absolute;mso-position-horizontal-relative:text;mso-position-vertical:absolute;mso-position-vertical-relative:text;mso-height-percent:0;mso-height-relative:margin;v-text-anchor:top" o:gfxdata="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" stroked="f">
                 <v:textbox inset="0,0,0,0">
                   <w:txbxContent>
                     <w:p>
@@ -3356,7 +3487,7 @@
           </mc:Choice>
           <mc:Fallback>
             <w:pict>
-              <v:shape w14:anchorId="53CE9063" id="Надпись 21" o:spid="_x0000_s1033" type="#_x0000_t202" style="position:absolute;margin-left:.15pt;margin-top:28.65pt;width:467.75pt;height:.05pt;z-index:251682816;visibility:visible;mso-wrap-style:square;mso-wrap-distance-left:9pt;mso-wrap-distance-top:0;mso-wrap-distance-right:9pt;mso-wrap-distance-bottom:0;mso-position-horizontal:absolute;mso-position-horizontal-relative:text;mso-position-vertical:absolute;mso-position-vertical-relative:text;v-text-anchor:top" o:gfxdata="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" stroked="f">
+              <v:shape w14:anchorId="53CE9063" id="Надпись 21" o:spid="_x0000_s1035" type="#_x0000_t202" style="position:absolute;margin-left:.15pt;margin-top:28.65pt;width:467.75pt;height:.05pt;z-index:251682816;visibility:visible;mso-wrap-style:square;mso-wrap-distance-left:9pt;mso-wrap-distance-top:0;mso-wrap-distance-right:9pt;mso-wrap-distance-bottom:0;mso-position-horizontal:absolute;mso-position-horizontal-relative:text;mso-position-vertical:absolute;mso-position-vertical-relative:text;v-text-anchor:top" o:gfxdata="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" stroked="f">
                 <v:textbox style="mso-fit-shape-to-text:t" inset="0,0,0,0">
                   <w:txbxContent>
                     <w:p>
@@ -3632,217 +3763,8 @@
         <w:rPr>
           <w:noProof/>
         </w:rPr>
-        <mc:AlternateContent>
-          <mc:Choice Requires="wps">
-            <w:drawing>
-              <wp:anchor distT="0" distB="0" distL="114300" distR="114300" simplePos="0" relativeHeight="251685888" behindDoc="0" locked="0" layoutInCell="1" allowOverlap="1" wp14:anchorId="40286B16" wp14:editId="265B6B8F">
-                <wp:simplePos x="0" y="0"/>
-                <wp:positionH relativeFrom="column">
-                  <wp:posOffset>1905</wp:posOffset>
-                </wp:positionH>
-                <wp:positionV relativeFrom="paragraph">
-                  <wp:posOffset>2339340</wp:posOffset>
-                </wp:positionV>
-                <wp:extent cx="5940425" cy="635"/>
-                <wp:effectExtent l="0" t="0" r="0" b="0"/>
-                <wp:wrapNone/>
-                <wp:docPr id="23" name="Надпись 23"/>
-                <wp:cNvGraphicFramePr/>
-                <a:graphic xmlns:a="http://schemas.openxmlformats.org/drawingml/2006/main">
-                  <a:graphicData uri="http://schemas.microsoft.com/office/word/2010/wordprocessingShape">
-                    <wps:wsp>
-                      <wps:cNvSpPr txBox="1"/>
-                      <wps:spPr>
-                        <a:xfrm>
-                          <a:off x="0" y="0"/>
-                          <a:ext cx="5940425" cy="635"/>
-                        </a:xfrm>
-                        <a:prstGeom prst="rect">
-                          <a:avLst/>
-                        </a:prstGeom>
-                        <a:solidFill>
-                          <a:prstClr val="white"/>
-                        </a:solidFill>
-                        <a:ln>
-                          <a:noFill/>
-                        </a:ln>
-                      </wps:spPr>
-                      <wps:txbx>
-                        <w:txbxContent>
-                          <w:p>
-                            <w:pPr>
-                              <w:pStyle w:val="a5"/>
-                              <w:jc w:val="center"/>
-                              <w:rPr>
-                                <w:noProof/>
-                                <w:sz w:val="22"/>
-                                <w:szCs w:val="22"/>
-                              </w:rPr>
-                            </w:pPr>
-                            <w:proofErr w:type="spellStart"/>
-                            <w:r>
-                              <w:rPr>
-                                <w:sz w:val="22"/>
-                                <w:szCs w:val="22"/>
-                              </w:rPr>
-                              <w:t>Figure</w:t>
-                            </w:r>
-                            <w:proofErr w:type="spellEnd"/>
-                            <w:r>
-                              <w:rPr>
-                                <w:sz w:val="22"/>
-                                <w:szCs w:val="22"/>
-                              </w:rPr>
-                              <w:t xml:space="preserve"> </w:t>
-                            </w:r>
-                            <w:r>
-                              <w:rPr>
-                                <w:sz w:val="22"/>
-                                <w:szCs w:val="22"/>
-                              </w:rPr>
-                              <w:fldChar w:fldCharType="begin"/>
-                            </w:r>
-                            <w:r>
-                              <w:rPr>
-                                <w:sz w:val="22"/>
-                                <w:szCs w:val="22"/>
-                              </w:rPr>
-                              <w:instrText xml:space="preserve"> SEQ Figure \* ARABIC </w:instrText>
-                            </w:r>
-                            <w:r>
-                              <w:rPr>
-                                <w:sz w:val="22"/>
-                                <w:szCs w:val="22"/>
-                              </w:rPr>
-                              <w:fldChar w:fldCharType="separate"/>
-                            </w:r>
-                            <w:r>
-                              <w:rPr>
-                                <w:noProof/>
-                                <w:sz w:val="22"/>
-                                <w:szCs w:val="22"/>
-                              </w:rPr>
-                              <w:t>9</w:t>
-                            </w:r>
-                            <w:r>
-                              <w:rPr>
-                                <w:sz w:val="22"/>
-                                <w:szCs w:val="22"/>
-                              </w:rPr>
-                              <w:fldChar w:fldCharType="end"/>
-                            </w:r>
-                            <w:r>
-                              <w:rPr>
-                                <w:sz w:val="22"/>
-                                <w:szCs w:val="22"/>
-                                <w:lang w:val="en-US"/>
-                              </w:rPr>
-                              <w:t>. Filling values in 'age'</w:t>
-                            </w:r>
-                          </w:p>
-                        </w:txbxContent>
-                      </wps:txbx>
-                      <wps:bodyPr rot="0" spcFirstLastPara="0" vertOverflow="overflow" horzOverflow="overflow" vert="horz" wrap="square" lIns="0" tIns="0" rIns="0" bIns="0" numCol="1" spcCol="0" rtlCol="0" fromWordArt="0" anchor="t" anchorCtr="0" forceAA="0" compatLnSpc="1">
-                        <a:prstTxWarp prst="textNoShape">
-                          <a:avLst/>
-                        </a:prstTxWarp>
-                        <a:spAutoFit/>
-                      </wps:bodyPr>
-                    </wps:wsp>
-                  </a:graphicData>
-                </a:graphic>
-              </wp:anchor>
-            </w:drawing>
-          </mc:Choice>
-          <mc:Fallback>
-            <w:pict>
-              <v:shape w14:anchorId="40286B16" id="Надпись 23" o:spid="_x0000_s1034" type="#_x0000_t202" style="position:absolute;margin-left:.15pt;margin-top:184.2pt;width:467.75pt;height:.05pt;z-index:251685888;visibility:visible;mso-wrap-style:square;mso-wrap-distance-left:9pt;mso-wrap-distance-top:0;mso-wrap-distance-right:9pt;mso-wrap-distance-bottom:0;mso-position-horizontal:absolute;mso-position-horizontal-relative:text;mso-position-vertical:absolute;mso-position-vertical-relative:text;v-text-anchor:top" o:gfxdata="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" stroked="f">
-                <v:textbox style="mso-fit-shape-to-text:t" inset="0,0,0,0">
-                  <w:txbxContent>
-                    <w:p>
-                      <w:pPr>
-                        <w:pStyle w:val="a5"/>
-                        <w:jc w:val="center"/>
-                        <w:rPr>
-                          <w:noProof/>
-                          <w:sz w:val="22"/>
-                          <w:szCs w:val="22"/>
-                        </w:rPr>
-                      </w:pPr>
-                      <w:proofErr w:type="spellStart"/>
-                      <w:r>
-                        <w:rPr>
-                          <w:sz w:val="22"/>
-                          <w:szCs w:val="22"/>
-                        </w:rPr>
-                        <w:t>Figure</w:t>
-                      </w:r>
-                      <w:proofErr w:type="spellEnd"/>
-                      <w:r>
-                        <w:rPr>
-                          <w:sz w:val="22"/>
-                          <w:szCs w:val="22"/>
-                        </w:rPr>
-                        <w:t xml:space="preserve"> </w:t>
-                      </w:r>
-                      <w:r>
-                        <w:rPr>
-                          <w:sz w:val="22"/>
-                          <w:szCs w:val="22"/>
-                        </w:rPr>
-                        <w:fldChar w:fldCharType="begin"/>
-                      </w:r>
-                      <w:r>
-                        <w:rPr>
-                          <w:sz w:val="22"/>
-                          <w:szCs w:val="22"/>
-                        </w:rPr>
-                        <w:instrText xml:space="preserve"> SEQ Figure \* ARABIC </w:instrText>
-                      </w:r>
-                      <w:r>
-                        <w:rPr>
-                          <w:sz w:val="22"/>
-                          <w:szCs w:val="22"/>
-                        </w:rPr>
-                        <w:fldChar w:fldCharType="separate"/>
-                      </w:r>
-                      <w:r>
-                        <w:rPr>
-                          <w:noProof/>
-                          <w:sz w:val="22"/>
-                          <w:szCs w:val="22"/>
-                        </w:rPr>
-                        <w:t>9</w:t>
-                      </w:r>
-                      <w:r>
-                        <w:rPr>
-                          <w:sz w:val="22"/>
-                          <w:szCs w:val="22"/>
-                        </w:rPr>
-                        <w:fldChar w:fldCharType="end"/>
-                      </w:r>
-                      <w:r>
-                        <w:rPr>
-                          <w:sz w:val="22"/>
-                          <w:szCs w:val="22"/>
-                          <w:lang w:val="en-US"/>
-                        </w:rPr>
-                        <w:t>. Filling values in 'age'</w:t>
-                      </w:r>
-                    </w:p>
-                  </w:txbxContent>
-                </v:textbox>
-              </v:shape>
-            </w:pict>
-          </mc:Fallback>
-        </mc:AlternateContent>
-      </w:r>
-      <w:r>
-        <w:rPr>
-          <w:noProof/>
-        </w:rPr>
         <w:drawing>
-          <wp:anchor distT="0" distB="0" distL="114300" distR="114300" simplePos="0" relativeHeight="251683840" behindDoc="0" locked="0" layoutInCell="1" allowOverlap="1" wp14:anchorId="363013A2" wp14:editId="2E2F475C">
+          <wp:anchor distT="0" distB="0" distL="114300" distR="114300" simplePos="0" relativeHeight="251683840" behindDoc="0" locked="0" layoutInCell="1" allowOverlap="1" wp14:anchorId="363013A2" wp14:editId="422C0162">
             <wp:simplePos x="0" y="0"/>
             <wp:positionH relativeFrom="column">
               <wp:posOffset>1905</wp:posOffset>
@@ -3953,13 +3875,219 @@
           <w:lang w:val="en-US"/>
         </w:rPr>
       </w:pPr>
-    </w:p>
-    <w:p>
-      <w:pPr>
-        <w:rPr>
-          <w:lang w:val="en-US"/>
-        </w:rPr>
-      </w:pPr>
+      <w:r>
+        <w:rPr>
+          <w:noProof/>
+        </w:rPr>
+        <mc:AlternateContent>
+          <mc:Choice Requires="wps">
+            <w:drawing>
+              <wp:anchor distT="0" distB="0" distL="114300" distR="114300" simplePos="0" relativeHeight="251685888" behindDoc="0" locked="0" layoutInCell="1" allowOverlap="1" wp14:anchorId="40286B16" wp14:editId="638E7EF7">
+                <wp:simplePos x="0" y="0"/>
+                <wp:positionH relativeFrom="margin">
+                  <wp:align>left</wp:align>
+                </wp:positionH>
+                <wp:positionV relativeFrom="paragraph">
+                  <wp:posOffset>50801</wp:posOffset>
+                </wp:positionV>
+                <wp:extent cx="5940425" cy="243840"/>
+                <wp:effectExtent l="0" t="0" r="3175" b="3810"/>
+                <wp:wrapNone/>
+                <wp:docPr id="23" name="Надпись 23"/>
+                <wp:cNvGraphicFramePr/>
+                <a:graphic xmlns:a="http://schemas.openxmlformats.org/drawingml/2006/main">
+                  <a:graphicData uri="http://schemas.microsoft.com/office/word/2010/wordprocessingShape">
+                    <wps:wsp>
+                      <wps:cNvSpPr txBox="1"/>
+                      <wps:spPr>
+                        <a:xfrm>
+                          <a:off x="0" y="0"/>
+                          <a:ext cx="5940425" cy="243840"/>
+                        </a:xfrm>
+                        <a:prstGeom prst="rect">
+                          <a:avLst/>
+                        </a:prstGeom>
+                        <a:solidFill>
+                          <a:prstClr val="white"/>
+                        </a:solidFill>
+                        <a:ln>
+                          <a:noFill/>
+                        </a:ln>
+                      </wps:spPr>
+                      <wps:txbx>
+                        <w:txbxContent>
+                          <w:p>
+                            <w:pPr>
+                              <w:pStyle w:val="a5"/>
+                              <w:jc w:val="center"/>
+                              <w:rPr>
+                                <w:noProof/>
+                                <w:sz w:val="22"/>
+                                <w:szCs w:val="22"/>
+                              </w:rPr>
+                            </w:pPr>
+                            <w:proofErr w:type="spellStart"/>
+                            <w:r>
+                              <w:rPr>
+                                <w:sz w:val="22"/>
+                                <w:szCs w:val="22"/>
+                              </w:rPr>
+                              <w:t>Figure</w:t>
+                            </w:r>
+                            <w:proofErr w:type="spellEnd"/>
+                            <w:r>
+                              <w:rPr>
+                                <w:sz w:val="22"/>
+                                <w:szCs w:val="22"/>
+                              </w:rPr>
+                              <w:t xml:space="preserve"> </w:t>
+                            </w:r>
+                            <w:r>
+                              <w:rPr>
+                                <w:sz w:val="22"/>
+                                <w:szCs w:val="22"/>
+                              </w:rPr>
+                              <w:fldChar w:fldCharType="begin"/>
+                            </w:r>
+                            <w:r>
+                              <w:rPr>
+                                <w:sz w:val="22"/>
+                                <w:szCs w:val="22"/>
+                              </w:rPr>
+                              <w:instrText xml:space="preserve"> SEQ Figure \* ARABIC </w:instrText>
+                            </w:r>
+                            <w:r>
+                              <w:rPr>
+                                <w:sz w:val="22"/>
+                                <w:szCs w:val="22"/>
+                              </w:rPr>
+                              <w:fldChar w:fldCharType="separate"/>
+                            </w:r>
+                            <w:r>
+                              <w:rPr>
+                                <w:noProof/>
+                                <w:sz w:val="22"/>
+                                <w:szCs w:val="22"/>
+                              </w:rPr>
+                              <w:t>9</w:t>
+                            </w:r>
+                            <w:r>
+                              <w:rPr>
+                                <w:sz w:val="22"/>
+                                <w:szCs w:val="22"/>
+                              </w:rPr>
+                              <w:fldChar w:fldCharType="end"/>
+                            </w:r>
+                            <w:r>
+                              <w:rPr>
+                                <w:sz w:val="22"/>
+                                <w:szCs w:val="22"/>
+                                <w:lang w:val="en-US"/>
+                              </w:rPr>
+                              <w:t>. Filling values in 'age'</w:t>
+                            </w:r>
+                          </w:p>
+                        </w:txbxContent>
+                      </wps:txbx>
+                      <wps:bodyPr rot="0" spcFirstLastPara="0" vertOverflow="overflow" horzOverflow="overflow" vert="horz" wrap="square" lIns="0" tIns="0" rIns="0" bIns="0" numCol="1" spcCol="0" rtlCol="0" fromWordArt="0" anchor="t" anchorCtr="0" forceAA="0" compatLnSpc="1">
+                        <a:prstTxWarp prst="textNoShape">
+                          <a:avLst/>
+                        </a:prstTxWarp>
+                        <a:noAutofit/>
+                      </wps:bodyPr>
+                    </wps:wsp>
+                  </a:graphicData>
+                </a:graphic>
+                <wp14:sizeRelV relativeFrom="margin">
+                  <wp14:pctHeight>0</wp14:pctHeight>
+                </wp14:sizeRelV>
+              </wp:anchor>
+            </w:drawing>
+          </mc:Choice>
+          <mc:Fallback>
+            <w:pict>
+              <v:shape w14:anchorId="40286B16" id="Надпись 23" o:spid="_x0000_s1036" type="#_x0000_t202" style="position:absolute;margin-left:0;margin-top:4pt;width:467.75pt;height:19.2pt;z-index:251685888;visibility:visible;mso-wrap-style:square;mso-height-percent:0;mso-wrap-distance-left:9pt;mso-wrap-distance-top:0;mso-wrap-distance-right:9pt;mso-wrap-distance-bottom:0;mso-position-horizontal:left;mso-position-horizontal-relative:margin;mso-position-vertical:absolute;mso-position-vertical-relative:text;mso-height-percent:0;mso-height-relative:margin;v-text-anchor:top" o:gfxdata="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" stroked="f">
+                <v:textbox inset="0,0,0,0">
+                  <w:txbxContent>
+                    <w:p>
+                      <w:pPr>
+                        <w:pStyle w:val="a5"/>
+                        <w:jc w:val="center"/>
+                        <w:rPr>
+                          <w:noProof/>
+                          <w:sz w:val="22"/>
+                          <w:szCs w:val="22"/>
+                        </w:rPr>
+                      </w:pPr>
+                      <w:proofErr w:type="spellStart"/>
+                      <w:r>
+                        <w:rPr>
+                          <w:sz w:val="22"/>
+                          <w:szCs w:val="22"/>
+                        </w:rPr>
+                        <w:t>Figure</w:t>
+                      </w:r>
+                      <w:proofErr w:type="spellEnd"/>
+                      <w:r>
+                        <w:rPr>
+                          <w:sz w:val="22"/>
+                          <w:szCs w:val="22"/>
+                        </w:rPr>
+                        <w:t xml:space="preserve"> </w:t>
+                      </w:r>
+                      <w:r>
+                        <w:rPr>
+                          <w:sz w:val="22"/>
+                          <w:szCs w:val="22"/>
+                        </w:rPr>
+                        <w:fldChar w:fldCharType="begin"/>
+                      </w:r>
+                      <w:r>
+                        <w:rPr>
+                          <w:sz w:val="22"/>
+                          <w:szCs w:val="22"/>
+                        </w:rPr>
+                        <w:instrText xml:space="preserve"> SEQ Figure \* ARABIC </w:instrText>
+                      </w:r>
+                      <w:r>
+                        <w:rPr>
+                          <w:sz w:val="22"/>
+                          <w:szCs w:val="22"/>
+                        </w:rPr>
+                        <w:fldChar w:fldCharType="separate"/>
+                      </w:r>
+                      <w:r>
+                        <w:rPr>
+                          <w:noProof/>
+                          <w:sz w:val="22"/>
+                          <w:szCs w:val="22"/>
+                        </w:rPr>
+                        <w:t>9</w:t>
+                      </w:r>
+                      <w:r>
+                        <w:rPr>
+                          <w:sz w:val="22"/>
+                          <w:szCs w:val="22"/>
+                        </w:rPr>
+                        <w:fldChar w:fldCharType="end"/>
+                      </w:r>
+                      <w:r>
+                        <w:rPr>
+                          <w:sz w:val="22"/>
+                          <w:szCs w:val="22"/>
+                          <w:lang w:val="en-US"/>
+                        </w:rPr>
+                        <w:t>. Filling values in 'age'</w:t>
+                      </w:r>
+                    </w:p>
+                  </w:txbxContent>
+                </v:textbox>
+                <w10:wrap anchorx="margin"/>
+              </v:shape>
+            </w:pict>
+          </mc:Fallback>
+        </mc:AlternateContent>
+      </w:r>
     </w:p>
     <w:p>
       <w:pPr>
@@ -4582,7 +4710,7 @@
           </mc:Choice>
           <mc:Fallback>
             <w:pict>
-              <v:shape w14:anchorId="4D2C5E78" id="Надпись 11" o:spid="_x0000_s1035" type="#_x0000_t202" style="position:absolute;margin-left:0;margin-top:5.15pt;width:467.75pt;height:14.4pt;z-index:251688960;visibility:visible;mso-wrap-style:square;mso-height-percent:0;mso-wrap-distance-left:9pt;mso-wrap-distance-top:0;mso-wrap-distance-right:9pt;mso-wrap-distance-bottom:0;mso-position-horizontal:left;mso-position-horizontal-relative:margin;mso-position-vertical:absolute;mso-position-vertical-relative:text;mso-height-percent:0;mso-height-relative:margin;v-text-anchor:top" o:gfxdata="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" stroked="f">
+              <v:shape w14:anchorId="4D2C5E78" id="Надпись 11" o:spid="_x0000_s1037" type="#_x0000_t202" style="position:absolute;margin-left:0;margin-top:5.15pt;width:467.75pt;height:14.4pt;z-index:251688960;visibility:visible;mso-wrap-style:square;mso-height-percent:0;mso-wrap-distance-left:9pt;mso-wrap-distance-top:0;mso-wrap-distance-right:9pt;mso-wrap-distance-bottom:0;mso-position-horizontal:left;mso-position-horizontal-relative:margin;mso-position-vertical:absolute;mso-position-vertical-relative:text;mso-height-percent:0;mso-height-relative:margin;v-text-anchor:top" o:gfxdata="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" stroked="f">
                 <v:textbox inset="0,0,0,0">
                   <w:txbxContent>
                     <w:p>
@@ -5148,7 +5276,7 @@
           </mc:Choice>
           <mc:Fallback>
             <w:pict>
-              <v:shape w14:anchorId="379C8C83" id="Надпись 13" o:spid="_x0000_s1036" type="#_x0000_t202" style="position:absolute;left:0;text-align:left;margin-left:0;margin-top:79.6pt;width:467.75pt;height:.05pt;z-index:251692032;visibility:visible;mso-wrap-style:square;mso-wrap-distance-left:9pt;mso-wrap-distance-top:0;mso-wrap-distance-right:9pt;mso-wrap-distance-bottom:0;mso-position-horizontal:absolute;mso-position-horizontal-relative:text;mso-position-vertical:absolute;mso-position-vertical-relative:text;v-text-anchor:top" o:gfxdata="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" stroked="f">
+              <v:shape w14:anchorId="379C8C83" id="Надпись 13" o:spid="_x0000_s1038" type="#_x0000_t202" style="position:absolute;left:0;text-align:left;margin-left:0;margin-top:79.6pt;width:467.75pt;height:.05pt;z-index:251692032;visibility:visible;mso-wrap-style:square;mso-wrap-distance-left:9pt;mso-wrap-distance-top:0;mso-wrap-distance-right:9pt;mso-wrap-distance-bottom:0;mso-position-horizontal:absolute;mso-position-horizontal-relative:text;mso-position-vertical:absolute;mso-position-vertical-relative:text;v-text-anchor:top" o:gfxdata="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" stroked="f">
                 <v:textbox style="mso-fit-shape-to-text:t" inset="0,0,0,0">
                   <w:txbxContent>
                     <w:p>
@@ -5336,6 +5464,17 @@
     </w:p>
     <w:p>
       <w:pPr>
+        <w:tabs>
+          <w:tab w:val="left" w:pos="8400"/>
+        </w:tabs>
+        <w:ind w:left="360"/>
+        <w:rPr>
+          <w:lang w:val="en-US"/>
+        </w:rPr>
+      </w:pPr>
+    </w:p>
+    <w:p>
+      <w:pPr>
         <w:pStyle w:val="a6"/>
         <w:numPr>
           <w:ilvl w:val="0"/>
@@ -5353,7 +5492,19 @@
           <w:lang w:val="en-US"/>
         </w:rPr>
         <w:lastRenderedPageBreak/>
-        <w:t xml:space="preserve">Finally, let’s have a look on our </w:t>
+        <w:t xml:space="preserve">Finally, let’s have a look </w:t>
+      </w:r>
+      <w:r>
+        <w:rPr>
+          <w:lang w:val="en-US"/>
+        </w:rPr>
+        <w:t>at</w:t>
+      </w:r>
+      <w:r>
+        <w:rPr>
+          <w:lang w:val="en-US"/>
+        </w:rPr>
+        <w:t xml:space="preserve"> our </w:t>
       </w:r>
       <w:proofErr w:type="spellStart"/>
       <w:r>
@@ -5518,7 +5669,7 @@
           </mc:Choice>
           <mc:Fallback>
             <w:pict>
-              <v:shape w14:anchorId="65D535AC" id="Надпись 24" o:spid="_x0000_s1037" type="#_x0000_t202" style="position:absolute;left:0;text-align:left;margin-left:-15.85pt;margin-top:197.9pt;width:499.05pt;height:.05pt;z-index:251695104;visibility:visible;mso-wrap-style:square;mso-wrap-distance-left:9pt;mso-wrap-distance-top:0;mso-wrap-distance-right:9pt;mso-wrap-distance-bottom:0;mso-position-horizontal:absolute;mso-position-horizontal-relative:text;mso-position-vertical:absolute;mso-position-vertical-relative:text;v-text-anchor:top" o:gfxdata="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" stroked="f">
+              <v:shape w14:anchorId="65D535AC" id="Надпись 24" o:spid="_x0000_s1039" type="#_x0000_t202" style="position:absolute;left:0;text-align:left;margin-left:-15.85pt;margin-top:197.9pt;width:499.05pt;height:.05pt;z-index:251695104;visibility:visible;mso-wrap-style:square;mso-wrap-distance-left:9pt;mso-wrap-distance-top:0;mso-wrap-distance-right:9pt;mso-wrap-distance-bottom:0;mso-position-horizontal:absolute;mso-position-horizontal-relative:text;mso-position-vertical:absolute;mso-position-vertical-relative:text;v-text-anchor:top" o:gfxdata="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" stroked="f">
                 <v:textbox style="mso-fit-shape-to-text:t" inset="0,0,0,0">
                   <w:txbxContent>
                     <w:p>

</xml_diff>